<commit_message>
Malo prošireni use caseovi
</commit_message>
<xml_diff>
--- a/Zadaca2.docx
+++ b/Zadaca2.docx
@@ -177,8 +177,8 @@
         <w:tblLook w:val="04A0" w:firstRow="1" w:lastRow="0" w:firstColumn="1" w:lastColumn="0" w:noHBand="0" w:noVBand="1"/>
       </w:tblPr>
       <w:tblGrid>
-        <w:gridCol w:w="4508"/>
-        <w:gridCol w:w="4508"/>
+        <w:gridCol w:w="2689"/>
+        <w:gridCol w:w="6327"/>
       </w:tblGrid>
       <w:tr>
         <w:trPr>
@@ -187,7 +187,7 @@
         <w:tc>
           <w:tcPr>
             <w:cnfStyle w:val="001000000000" w:firstRow="0" w:lastRow="0" w:firstColumn="1" w:lastColumn="0" w:oddVBand="0" w:evenVBand="0" w:oddHBand="0" w:evenHBand="0" w:firstRowFirstColumn="0" w:firstRowLastColumn="0" w:lastRowFirstColumn="0" w:lastRowLastColumn="0"/>
-            <w:tcW w:w="4508" w:type="dxa"/>
+            <w:tcW w:w="2689" w:type="dxa"/>
           </w:tcPr>
           <w:p>
             <w:pPr>
@@ -205,7 +205,7 @@
         </w:tc>
         <w:tc>
           <w:tcPr>
-            <w:tcW w:w="4508" w:type="dxa"/>
+            <w:tcW w:w="6327" w:type="dxa"/>
           </w:tcPr>
           <w:p>
             <w:pPr>
@@ -218,16 +218,28 @@
               <w:rPr>
                 <w:lang w:val="hr-HR"/>
               </w:rPr>
-              <w:t>UC1 – Prijava u sustav</w:t>
-            </w:r>
-          </w:p>
-        </w:tc>
-      </w:tr>
-      <w:tr>
-        <w:tc>
-          <w:tcPr>
-            <w:cnfStyle w:val="001000000000" w:firstRow="0" w:lastRow="0" w:firstColumn="1" w:lastColumn="0" w:oddVBand="0" w:evenVBand="0" w:oddHBand="0" w:evenHBand="0" w:firstRowFirstColumn="0" w:firstRowLastColumn="0" w:lastRowFirstColumn="0" w:lastRowLastColumn="0"/>
-            <w:tcW w:w="4508" w:type="dxa"/>
+              <w:t>UC1 – Prijava</w:t>
+            </w:r>
+            <w:r>
+              <w:rPr>
+                <w:lang w:val="hr-HR"/>
+              </w:rPr>
+              <w:t xml:space="preserve"> korisnika</w:t>
+            </w:r>
+            <w:r>
+              <w:rPr>
+                <w:lang w:val="hr-HR"/>
+              </w:rPr>
+              <w:t xml:space="preserve"> u sustav</w:t>
+            </w:r>
+          </w:p>
+        </w:tc>
+      </w:tr>
+      <w:tr>
+        <w:tc>
+          <w:tcPr>
+            <w:cnfStyle w:val="001000000000" w:firstRow="0" w:lastRow="0" w:firstColumn="1" w:lastColumn="0" w:oddVBand="0" w:evenVBand="0" w:oddHBand="0" w:evenHBand="0" w:firstRowFirstColumn="0" w:firstRowLastColumn="0" w:lastRowFirstColumn="0" w:lastRowLastColumn="0"/>
+            <w:tcW w:w="2689" w:type="dxa"/>
           </w:tcPr>
           <w:p>
             <w:pPr>
@@ -245,7 +257,7 @@
         </w:tc>
         <w:tc>
           <w:tcPr>
-            <w:tcW w:w="4508" w:type="dxa"/>
+            <w:tcW w:w="6327" w:type="dxa"/>
           </w:tcPr>
           <w:p>
             <w:pPr>
@@ -267,7 +279,7 @@
         <w:tc>
           <w:tcPr>
             <w:cnfStyle w:val="001000000000" w:firstRow="0" w:lastRow="0" w:firstColumn="1" w:lastColumn="0" w:oddVBand="0" w:evenVBand="0" w:oddHBand="0" w:evenHBand="0" w:firstRowFirstColumn="0" w:firstRowLastColumn="0" w:lastRowFirstColumn="0" w:lastRowLastColumn="0"/>
-            <w:tcW w:w="4508" w:type="dxa"/>
+            <w:tcW w:w="2689" w:type="dxa"/>
           </w:tcPr>
           <w:p>
             <w:pPr>
@@ -287,7 +299,7 @@
         </w:tc>
         <w:tc>
           <w:tcPr>
-            <w:tcW w:w="4508" w:type="dxa"/>
+            <w:tcW w:w="6327" w:type="dxa"/>
           </w:tcPr>
           <w:p>
             <w:pPr>
@@ -309,7 +321,7 @@
         <w:tc>
           <w:tcPr>
             <w:cnfStyle w:val="001000000000" w:firstRow="0" w:lastRow="0" w:firstColumn="1" w:lastColumn="0" w:oddVBand="0" w:evenVBand="0" w:oddHBand="0" w:evenHBand="0" w:firstRowFirstColumn="0" w:firstRowLastColumn="0" w:lastRowFirstColumn="0" w:lastRowLastColumn="0"/>
-            <w:tcW w:w="4508" w:type="dxa"/>
+            <w:tcW w:w="2689" w:type="dxa"/>
           </w:tcPr>
           <w:p>
             <w:pPr>
@@ -327,23 +339,23 @@
         </w:tc>
         <w:tc>
           <w:tcPr>
-            <w:tcW w:w="4508" w:type="dxa"/>
-          </w:tcPr>
-          <w:p>
-            <w:pPr>
-              <w:cnfStyle w:val="000000000000" w:firstRow="0" w:lastRow="0" w:firstColumn="0" w:lastColumn="0" w:oddVBand="0" w:evenVBand="0" w:oddHBand="0" w:evenHBand="0" w:firstRowFirstColumn="0" w:firstRowLastColumn="0" w:lastRowFirstColumn="0" w:lastRowLastColumn="0"/>
-              <w:rPr>
-                <w:lang w:val="hr-HR"/>
-              </w:rPr>
-            </w:pPr>
-          </w:p>
-        </w:tc>
-      </w:tr>
-      <w:tr>
-        <w:tc>
-          <w:tcPr>
-            <w:cnfStyle w:val="001000000000" w:firstRow="0" w:lastRow="0" w:firstColumn="1" w:lastColumn="0" w:oddVBand="0" w:evenVBand="0" w:oddHBand="0" w:evenHBand="0" w:firstRowFirstColumn="0" w:firstRowLastColumn="0" w:lastRowFirstColumn="0" w:lastRowLastColumn="0"/>
-            <w:tcW w:w="4508" w:type="dxa"/>
+            <w:tcW w:w="6327" w:type="dxa"/>
+          </w:tcPr>
+          <w:p>
+            <w:pPr>
+              <w:cnfStyle w:val="000000000000" w:firstRow="0" w:lastRow="0" w:firstColumn="0" w:lastColumn="0" w:oddVBand="0" w:evenVBand="0" w:oddHBand="0" w:evenHBand="0" w:firstRowFirstColumn="0" w:firstRowLastColumn="0" w:lastRowFirstColumn="0" w:lastRowLastColumn="0"/>
+              <w:rPr>
+                <w:lang w:val="hr-HR"/>
+              </w:rPr>
+            </w:pPr>
+          </w:p>
+        </w:tc>
+      </w:tr>
+      <w:tr>
+        <w:tc>
+          <w:tcPr>
+            <w:cnfStyle w:val="001000000000" w:firstRow="0" w:lastRow="0" w:firstColumn="1" w:lastColumn="0" w:oddVBand="0" w:evenVBand="0" w:oddHBand="0" w:evenHBand="0" w:firstRowFirstColumn="0" w:firstRowLastColumn="0" w:lastRowFirstColumn="0" w:lastRowLastColumn="0"/>
+            <w:tcW w:w="2689" w:type="dxa"/>
           </w:tcPr>
           <w:p>
             <w:pPr>
@@ -361,23 +373,69 @@
         </w:tc>
         <w:tc>
           <w:tcPr>
-            <w:tcW w:w="4508" w:type="dxa"/>
-          </w:tcPr>
-          <w:p>
-            <w:pPr>
-              <w:cnfStyle w:val="000000000000" w:firstRow="0" w:lastRow="0" w:firstColumn="0" w:lastColumn="0" w:oddVBand="0" w:evenVBand="0" w:oddHBand="0" w:evenHBand="0" w:firstRowFirstColumn="0" w:firstRowLastColumn="0" w:lastRowFirstColumn="0" w:lastRowLastColumn="0"/>
-              <w:rPr>
-                <w:lang w:val="hr-HR"/>
-              </w:rPr>
-            </w:pPr>
-          </w:p>
-        </w:tc>
-      </w:tr>
-      <w:tr>
-        <w:tc>
-          <w:tcPr>
-            <w:cnfStyle w:val="001000000000" w:firstRow="0" w:lastRow="0" w:firstColumn="1" w:lastColumn="0" w:oddVBand="0" w:evenVBand="0" w:oddHBand="0" w:evenHBand="0" w:firstRowFirstColumn="0" w:firstRowLastColumn="0" w:lastRowFirstColumn="0" w:lastRowLastColumn="0"/>
-            <w:tcW w:w="4508" w:type="dxa"/>
+            <w:tcW w:w="6327" w:type="dxa"/>
+          </w:tcPr>
+          <w:p>
+            <w:pPr>
+              <w:cnfStyle w:val="000000000000" w:firstRow="0" w:lastRow="0" w:firstColumn="0" w:lastColumn="0" w:oddVBand="0" w:evenVBand="0" w:oddHBand="0" w:evenHBand="0" w:firstRowFirstColumn="0" w:firstRowLastColumn="0" w:lastRowFirstColumn="0" w:lastRowLastColumn="0"/>
+              <w:rPr>
+                <w:lang w:val="hr-HR"/>
+              </w:rPr>
+            </w:pPr>
+            <w:r>
+              <w:rPr>
+                <w:lang w:val="hr-HR"/>
+              </w:rPr>
+              <w:t>Korisnik je prethodno unesen u sustav</w:t>
+            </w:r>
+          </w:p>
+        </w:tc>
+      </w:tr>
+      <w:tr>
+        <w:tc>
+          <w:tcPr>
+            <w:cnfStyle w:val="001000000000" w:firstRow="0" w:lastRow="0" w:firstColumn="1" w:lastColumn="0" w:oddVBand="0" w:evenVBand="0" w:oddHBand="0" w:evenHBand="0" w:firstRowFirstColumn="0" w:firstRowLastColumn="0" w:lastRowFirstColumn="0" w:lastRowLastColumn="0"/>
+            <w:tcW w:w="2689" w:type="dxa"/>
+          </w:tcPr>
+          <w:p>
+            <w:pPr>
+              <w:rPr>
+                <w:lang w:val="hr-HR"/>
+              </w:rPr>
+            </w:pPr>
+            <w:r>
+              <w:rPr>
+                <w:lang w:val="hr-HR"/>
+              </w:rPr>
+              <w:t>Okidač</w:t>
+            </w:r>
+          </w:p>
+        </w:tc>
+        <w:tc>
+          <w:tcPr>
+            <w:tcW w:w="6327" w:type="dxa"/>
+          </w:tcPr>
+          <w:p>
+            <w:pPr>
+              <w:cnfStyle w:val="000000000000" w:firstRow="0" w:lastRow="0" w:firstColumn="0" w:lastColumn="0" w:oddVBand="0" w:evenVBand="0" w:oddHBand="0" w:evenHBand="0" w:firstRowFirstColumn="0" w:firstRowLastColumn="0" w:lastRowFirstColumn="0" w:lastRowLastColumn="0"/>
+              <w:rPr>
+                <w:lang w:val="hr-HR"/>
+              </w:rPr>
+            </w:pPr>
+            <w:r>
+              <w:rPr>
+                <w:lang w:val="hr-HR"/>
+              </w:rPr>
+              <w:t>Korisnik pokušava pristupiti sustavu uz pomoć izbornika za pristup</w:t>
+            </w:r>
+          </w:p>
+        </w:tc>
+      </w:tr>
+      <w:tr>
+        <w:tc>
+          <w:tcPr>
+            <w:cnfStyle w:val="001000000000" w:firstRow="0" w:lastRow="0" w:firstColumn="1" w:lastColumn="0" w:oddVBand="0" w:evenVBand="0" w:oddHBand="0" w:evenHBand="0" w:firstRowFirstColumn="0" w:firstRowLastColumn="0" w:lastRowFirstColumn="0" w:lastRowLastColumn="0"/>
+            <w:tcW w:w="2689" w:type="dxa"/>
           </w:tcPr>
           <w:p>
             <w:pPr>
@@ -397,7 +455,7 @@
         </w:tc>
         <w:tc>
           <w:tcPr>
-            <w:tcW w:w="4508" w:type="dxa"/>
+            <w:tcW w:w="6327" w:type="dxa"/>
           </w:tcPr>
           <w:p>
             <w:pPr>
@@ -415,7 +473,19 @@
               <w:rPr>
                 <w:lang w:val="hr-HR"/>
               </w:rPr>
-              <w:t>Korisnik unosi svoje akreditive</w:t>
+              <w:t xml:space="preserve">Korisnik unosi </w:t>
+            </w:r>
+            <w:r>
+              <w:rPr>
+                <w:lang w:val="hr-HR"/>
+              </w:rPr>
+              <w:t>podatke (korisničko ime, lozinku)</w:t>
+            </w:r>
+            <w:r>
+              <w:rPr>
+                <w:lang w:val="hr-HR"/>
+              </w:rPr>
+              <w:t xml:space="preserve"> potrebne za prijavu.</w:t>
             </w:r>
           </w:p>
           <w:p>
@@ -434,7 +504,37 @@
               <w:rPr>
                 <w:lang w:val="hr-HR"/>
               </w:rPr>
-              <w:t>Sustav provjerava jesu li akreditivi koje je korisnik unio ispravni</w:t>
+              <w:t xml:space="preserve">Sustav provjerava jesu </w:t>
+            </w:r>
+            <w:r>
+              <w:rPr>
+                <w:lang w:val="hr-HR"/>
+              </w:rPr>
+              <w:t xml:space="preserve">li </w:t>
+            </w:r>
+            <w:r>
+              <w:rPr>
+                <w:lang w:val="hr-HR"/>
+              </w:rPr>
+              <w:t>podaci</w:t>
+            </w:r>
+            <w:r>
+              <w:rPr>
+                <w:lang w:val="hr-HR"/>
+              </w:rPr>
+              <w:t xml:space="preserve"> koje je korisnik unio </w:t>
+            </w:r>
+            <w:r>
+              <w:rPr>
+                <w:lang w:val="hr-HR"/>
+              </w:rPr>
+              <w:t>autentični</w:t>
+            </w:r>
+            <w:r>
+              <w:rPr>
+                <w:lang w:val="hr-HR"/>
+              </w:rPr>
+              <w:t>.</w:t>
             </w:r>
           </w:p>
           <w:p>
@@ -453,16 +553,22 @@
               <w:rPr>
                 <w:lang w:val="hr-HR"/>
               </w:rPr>
-              <w:t xml:space="preserve">Akreditivi su ispravni </w:t>
-            </w:r>
-          </w:p>
-        </w:tc>
-      </w:tr>
-      <w:tr>
-        <w:tc>
-          <w:tcPr>
-            <w:cnfStyle w:val="001000000000" w:firstRow="0" w:lastRow="0" w:firstColumn="1" w:lastColumn="0" w:oddVBand="0" w:evenVBand="0" w:oddHBand="0" w:evenHBand="0" w:firstRowFirstColumn="0" w:firstRowLastColumn="0" w:lastRowFirstColumn="0" w:lastRowLastColumn="0"/>
-            <w:tcW w:w="4508" w:type="dxa"/>
+              <w:t>Uneseni podaci su autentični - k</w:t>
+            </w:r>
+            <w:r>
+              <w:rPr>
+                <w:lang w:val="hr-HR"/>
+              </w:rPr>
+              <w:t>orisniku se omogućuje pristup sustavu.</w:t>
+            </w:r>
+          </w:p>
+        </w:tc>
+      </w:tr>
+      <w:tr>
+        <w:tc>
+          <w:tcPr>
+            <w:cnfStyle w:val="001000000000" w:firstRow="0" w:lastRow="0" w:firstColumn="1" w:lastColumn="0" w:oddVBand="0" w:evenVBand="0" w:oddHBand="0" w:evenHBand="0" w:firstRowFirstColumn="0" w:firstRowLastColumn="0" w:lastRowFirstColumn="0" w:lastRowLastColumn="0"/>
+            <w:tcW w:w="2689" w:type="dxa"/>
           </w:tcPr>
           <w:p>
             <w:pPr>
@@ -480,53 +586,78 @@
         </w:tc>
         <w:tc>
           <w:tcPr>
-            <w:tcW w:w="4508" w:type="dxa"/>
-          </w:tcPr>
-          <w:p>
-            <w:pPr>
-              <w:cnfStyle w:val="000000000000" w:firstRow="0" w:lastRow="0" w:firstColumn="0" w:lastColumn="0" w:oddVBand="0" w:evenVBand="0" w:oddHBand="0" w:evenHBand="0" w:firstRowFirstColumn="0" w:firstRowLastColumn="0" w:lastRowFirstColumn="0" w:lastRowLastColumn="0"/>
-              <w:rPr>
-                <w:lang w:val="hr-HR"/>
-              </w:rPr>
-            </w:pPr>
-            <w:r>
-              <w:rPr>
-                <w:lang w:val="hr-HR"/>
-              </w:rPr>
-              <w:t xml:space="preserve">       </w:t>
-            </w:r>
-            <w:r>
-              <w:rPr>
-                <w:lang w:val="hr-HR"/>
-              </w:rPr>
-              <w:t>3.</w:t>
-            </w:r>
-            <w:r>
-              <w:rPr>
-                <w:lang w:val="hr-HR"/>
-              </w:rPr>
-              <w:t xml:space="preserve"> </w:t>
-            </w:r>
-            <w:r>
-              <w:rPr>
-                <w:lang w:val="hr-HR"/>
-              </w:rPr>
-              <w:t>A</w:t>
-            </w:r>
-            <w:r>
-              <w:rPr>
-                <w:lang w:val="hr-HR"/>
-              </w:rPr>
-              <w:t>kreditivi nisu ispravni</w:t>
-            </w:r>
-          </w:p>
-        </w:tc>
-      </w:tr>
-      <w:tr>
-        <w:tc>
-          <w:tcPr>
-            <w:cnfStyle w:val="001000000000" w:firstRow="0" w:lastRow="0" w:firstColumn="1" w:lastColumn="0" w:oddVBand="0" w:evenVBand="0" w:oddHBand="0" w:evenHBand="0" w:firstRowFirstColumn="0" w:firstRowLastColumn="0" w:lastRowFirstColumn="0" w:lastRowLastColumn="0"/>
-            <w:tcW w:w="4508" w:type="dxa"/>
+            <w:tcW w:w="6327" w:type="dxa"/>
+          </w:tcPr>
+          <w:p>
+            <w:pPr>
+              <w:pStyle w:val="ListParagraph"/>
+              <w:numPr>
+                <w:ilvl w:val="0"/>
+                <w:numId w:val="9"/>
+              </w:numPr>
+              <w:cnfStyle w:val="000000000000" w:firstRow="0" w:lastRow="0" w:firstColumn="0" w:lastColumn="0" w:oddVBand="0" w:evenVBand="0" w:oddHBand="0" w:evenHBand="0" w:firstRowFirstColumn="0" w:firstRowLastColumn="0" w:lastRowFirstColumn="0" w:lastRowLastColumn="0"/>
+              <w:rPr>
+                <w:lang w:val="hr-HR"/>
+              </w:rPr>
+            </w:pPr>
+            <w:r>
+              <w:rPr>
+                <w:lang w:val="hr-HR"/>
+              </w:rPr>
+              <w:t>Uneseni podaci nisu autentični.</w:t>
+            </w:r>
+          </w:p>
+          <w:p>
+            <w:pPr>
+              <w:pStyle w:val="ListParagraph"/>
+              <w:numPr>
+                <w:ilvl w:val="1"/>
+                <w:numId w:val="9"/>
+              </w:numPr>
+              <w:cnfStyle w:val="000000000000" w:firstRow="0" w:lastRow="0" w:firstColumn="0" w:lastColumn="0" w:oddVBand="0" w:evenVBand="0" w:oddHBand="0" w:evenHBand="0" w:firstRowFirstColumn="0" w:firstRowLastColumn="0" w:lastRowFirstColumn="0" w:lastRowLastColumn="0"/>
+              <w:rPr>
+                <w:lang w:val="hr-HR"/>
+              </w:rPr>
+            </w:pPr>
+            <w:r>
+              <w:rPr>
+                <w:lang w:val="hr-HR"/>
+              </w:rPr>
+              <w:t>Sustav obavještava korisnika o neispravnosti unesenih podataka.</w:t>
+            </w:r>
+          </w:p>
+          <w:p>
+            <w:pPr>
+              <w:pStyle w:val="ListParagraph"/>
+              <w:numPr>
+                <w:ilvl w:val="1"/>
+                <w:numId w:val="9"/>
+              </w:numPr>
+              <w:cnfStyle w:val="000000000000" w:firstRow="0" w:lastRow="0" w:firstColumn="0" w:lastColumn="0" w:oddVBand="0" w:evenVBand="0" w:oddHBand="0" w:evenHBand="0" w:firstRowFirstColumn="0" w:firstRowLastColumn="0" w:lastRowFirstColumn="0" w:lastRowLastColumn="0"/>
+              <w:rPr>
+                <w:lang w:val="hr-HR"/>
+              </w:rPr>
+            </w:pPr>
+            <w:r>
+              <w:rPr>
+                <w:lang w:val="hr-HR"/>
+              </w:rPr>
+              <w:t>Korisnik ponavlja postupak započevši</w:t>
+            </w:r>
+            <w:r>
+              <w:rPr>
+                <w:lang w:val="hr-HR"/>
+              </w:rPr>
+              <w:t xml:space="preserve"> od koraka 1 glavnog scenarija.</w:t>
+            </w:r>
+          </w:p>
+        </w:tc>
+      </w:tr>
+      <w:tr>
+        <w:tc>
+          <w:tcPr>
+            <w:cnfStyle w:val="001000000000" w:firstRow="0" w:lastRow="0" w:firstColumn="1" w:lastColumn="0" w:oddVBand="0" w:evenVBand="0" w:oddHBand="0" w:evenHBand="0" w:firstRowFirstColumn="0" w:firstRowLastColumn="0" w:lastRowFirstColumn="0" w:lastRowLastColumn="0"/>
+            <w:tcW w:w="2689" w:type="dxa"/>
           </w:tcPr>
           <w:p>
             <w:pPr>
@@ -544,7 +675,7 @@
         </w:tc>
         <w:tc>
           <w:tcPr>
-            <w:tcW w:w="4508" w:type="dxa"/>
+            <w:tcW w:w="6327" w:type="dxa"/>
           </w:tcPr>
           <w:p>
             <w:pPr>
@@ -577,8 +708,8 @@
         <w:tblLook w:val="04A0" w:firstRow="1" w:lastRow="0" w:firstColumn="1" w:lastColumn="0" w:noHBand="0" w:noVBand="1"/>
       </w:tblPr>
       <w:tblGrid>
-        <w:gridCol w:w="4508"/>
-        <w:gridCol w:w="4508"/>
+        <w:gridCol w:w="2689"/>
+        <w:gridCol w:w="6327"/>
       </w:tblGrid>
       <w:tr>
         <w:trPr>
@@ -587,7 +718,7 @@
         <w:tc>
           <w:tcPr>
             <w:cnfStyle w:val="001000000000" w:firstRow="0" w:lastRow="0" w:firstColumn="1" w:lastColumn="0" w:oddVBand="0" w:evenVBand="0" w:oddHBand="0" w:evenHBand="0" w:firstRowFirstColumn="0" w:firstRowLastColumn="0" w:lastRowFirstColumn="0" w:lastRowLastColumn="0"/>
-            <w:tcW w:w="4508" w:type="dxa"/>
+            <w:tcW w:w="2689" w:type="dxa"/>
           </w:tcPr>
           <w:p>
             <w:pPr>
@@ -605,7 +736,7 @@
         </w:tc>
         <w:tc>
           <w:tcPr>
-            <w:tcW w:w="4508" w:type="dxa"/>
+            <w:tcW w:w="6327" w:type="dxa"/>
           </w:tcPr>
           <w:p>
             <w:pPr>
@@ -618,34 +749,28 @@
               <w:rPr>
                 <w:lang w:val="hr-HR"/>
               </w:rPr>
-              <w:t>UC</w:t>
-            </w:r>
-            <w:r>
-              <w:rPr>
-                <w:lang w:val="hr-HR"/>
-              </w:rPr>
-              <w:t>2</w:t>
-            </w:r>
-            <w:r>
-              <w:rPr>
-                <w:lang w:val="hr-HR"/>
-              </w:rPr>
-              <w:t xml:space="preserve"> – </w:t>
-            </w:r>
-            <w:r>
-              <w:rPr>
-                <w:lang w:val="hr-HR"/>
-              </w:rPr>
-              <w:t>Prijava pregleda</w:t>
-            </w:r>
-          </w:p>
-        </w:tc>
-      </w:tr>
-      <w:tr>
-        <w:tc>
-          <w:tcPr>
-            <w:cnfStyle w:val="001000000000" w:firstRow="0" w:lastRow="0" w:firstColumn="1" w:lastColumn="0" w:oddVBand="0" w:evenVBand="0" w:oddHBand="0" w:evenHBand="0" w:firstRowFirstColumn="0" w:firstRowLastColumn="0" w:lastRowFirstColumn="0" w:lastRowLastColumn="0"/>
-            <w:tcW w:w="4508" w:type="dxa"/>
+              <w:t xml:space="preserve">UC2 – </w:t>
+            </w:r>
+            <w:r>
+              <w:rPr>
+                <w:lang w:val="hr-HR"/>
+              </w:rPr>
+              <w:t>Unos novog</w:t>
+            </w:r>
+            <w:r>
+              <w:rPr>
+                <w:lang w:val="hr-HR"/>
+              </w:rPr>
+              <w:t xml:space="preserve"> pregleda</w:t>
+            </w:r>
+          </w:p>
+        </w:tc>
+      </w:tr>
+      <w:tr>
+        <w:tc>
+          <w:tcPr>
+            <w:cnfStyle w:val="001000000000" w:firstRow="0" w:lastRow="0" w:firstColumn="1" w:lastColumn="0" w:oddVBand="0" w:evenVBand="0" w:oddHBand="0" w:evenHBand="0" w:firstRowFirstColumn="0" w:firstRowLastColumn="0" w:lastRowFirstColumn="0" w:lastRowLastColumn="0"/>
+            <w:tcW w:w="2689" w:type="dxa"/>
           </w:tcPr>
           <w:p>
             <w:pPr>
@@ -663,7 +788,7 @@
         </w:tc>
         <w:tc>
           <w:tcPr>
-            <w:tcW w:w="4508" w:type="dxa"/>
+            <w:tcW w:w="6327" w:type="dxa"/>
           </w:tcPr>
           <w:p>
             <w:pPr>
@@ -685,7 +810,7 @@
         <w:tc>
           <w:tcPr>
             <w:cnfStyle w:val="001000000000" w:firstRow="0" w:lastRow="0" w:firstColumn="1" w:lastColumn="0" w:oddVBand="0" w:evenVBand="0" w:oddHBand="0" w:evenHBand="0" w:firstRowFirstColumn="0" w:firstRowLastColumn="0" w:lastRowFirstColumn="0" w:lastRowLastColumn="0"/>
-            <w:tcW w:w="4508" w:type="dxa"/>
+            <w:tcW w:w="2689" w:type="dxa"/>
           </w:tcPr>
           <w:p>
             <w:pPr>
@@ -705,29 +830,47 @@
         </w:tc>
         <w:tc>
           <w:tcPr>
-            <w:tcW w:w="4508" w:type="dxa"/>
-          </w:tcPr>
-          <w:p>
-            <w:pPr>
-              <w:cnfStyle w:val="000000000000" w:firstRow="0" w:lastRow="0" w:firstColumn="0" w:lastColumn="0" w:oddVBand="0" w:evenVBand="0" w:oddHBand="0" w:evenHBand="0" w:firstRowFirstColumn="0" w:firstRowLastColumn="0" w:lastRowFirstColumn="0" w:lastRowLastColumn="0"/>
-              <w:rPr>
-                <w:lang w:val="hr-HR"/>
-              </w:rPr>
-            </w:pPr>
-            <w:r>
-              <w:rPr>
-                <w:lang w:val="hr-HR"/>
-              </w:rPr>
-              <w:t>Medicinska sestra</w:t>
-            </w:r>
-          </w:p>
-        </w:tc>
-      </w:tr>
-      <w:tr>
-        <w:tc>
-          <w:tcPr>
-            <w:cnfStyle w:val="001000000000" w:firstRow="0" w:lastRow="0" w:firstColumn="1" w:lastColumn="0" w:oddVBand="0" w:evenVBand="0" w:oddHBand="0" w:evenHBand="0" w:firstRowFirstColumn="0" w:firstRowLastColumn="0" w:lastRowFirstColumn="0" w:lastRowLastColumn="0"/>
-            <w:tcW w:w="4508" w:type="dxa"/>
+            <w:tcW w:w="6327" w:type="dxa"/>
+          </w:tcPr>
+          <w:p>
+            <w:pPr>
+              <w:cnfStyle w:val="000000000000" w:firstRow="0" w:lastRow="0" w:firstColumn="0" w:lastColumn="0" w:oddVBand="0" w:evenVBand="0" w:oddHBand="0" w:evenHBand="0" w:firstRowFirstColumn="0" w:firstRowLastColumn="0" w:lastRowFirstColumn="0" w:lastRowLastColumn="0"/>
+              <w:rPr>
+                <w:lang w:val="hr-HR"/>
+              </w:rPr>
+            </w:pPr>
+            <w:r>
+              <w:rPr>
+                <w:lang w:val="hr-HR"/>
+              </w:rPr>
+              <w:t xml:space="preserve">Korisnik - </w:t>
+            </w:r>
+            <w:r>
+              <w:rPr>
+                <w:lang w:val="hr-HR"/>
+              </w:rPr>
+              <w:t>m</w:t>
+            </w:r>
+            <w:r>
+              <w:rPr>
+                <w:lang w:val="hr-HR"/>
+              </w:rPr>
+              <w:t>edicinska sestra</w:t>
+            </w:r>
+            <w:r>
+              <w:rPr>
+                <w:lang w:val="hr-HR"/>
+              </w:rPr>
+              <w:t xml:space="preserve"> / liječnik</w:t>
+            </w:r>
+          </w:p>
+        </w:tc>
+      </w:tr>
+      <w:tr>
+        <w:tc>
+          <w:tcPr>
+            <w:cnfStyle w:val="001000000000" w:firstRow="0" w:lastRow="0" w:firstColumn="1" w:lastColumn="0" w:oddVBand="0" w:evenVBand="0" w:oddHBand="0" w:evenHBand="0" w:firstRowFirstColumn="0" w:firstRowLastColumn="0" w:lastRowFirstColumn="0" w:lastRowLastColumn="0"/>
+            <w:tcW w:w="2689" w:type="dxa"/>
           </w:tcPr>
           <w:p>
             <w:pPr>
@@ -745,7 +888,7 @@
         </w:tc>
         <w:tc>
           <w:tcPr>
-            <w:tcW w:w="4508" w:type="dxa"/>
+            <w:tcW w:w="6327" w:type="dxa"/>
           </w:tcPr>
           <w:p>
             <w:pPr>
@@ -767,7 +910,7 @@
         <w:tc>
           <w:tcPr>
             <w:cnfStyle w:val="001000000000" w:firstRow="0" w:lastRow="0" w:firstColumn="1" w:lastColumn="0" w:oddVBand="0" w:evenVBand="0" w:oddHBand="0" w:evenHBand="0" w:firstRowFirstColumn="0" w:firstRowLastColumn="0" w:lastRowFirstColumn="0" w:lastRowLastColumn="0"/>
-            <w:tcW w:w="4508" w:type="dxa"/>
+            <w:tcW w:w="2689" w:type="dxa"/>
           </w:tcPr>
           <w:p>
             <w:pPr>
@@ -785,29 +928,87 @@
         </w:tc>
         <w:tc>
           <w:tcPr>
-            <w:tcW w:w="4508" w:type="dxa"/>
-          </w:tcPr>
-          <w:p>
-            <w:pPr>
-              <w:cnfStyle w:val="000000000000" w:firstRow="0" w:lastRow="0" w:firstColumn="0" w:lastColumn="0" w:oddVBand="0" w:evenVBand="0" w:oddHBand="0" w:evenHBand="0" w:firstRowFirstColumn="0" w:firstRowLastColumn="0" w:lastRowFirstColumn="0" w:lastRowLastColumn="0"/>
-              <w:rPr>
-                <w:lang w:val="hr-HR"/>
-              </w:rPr>
-            </w:pPr>
-            <w:r>
-              <w:rPr>
-                <w:lang w:val="hr-HR"/>
-              </w:rPr>
-              <w:t>Medicinska sestra je prijavljena u sustav</w:t>
-            </w:r>
-          </w:p>
-        </w:tc>
-      </w:tr>
-      <w:tr>
-        <w:tc>
-          <w:tcPr>
-            <w:cnfStyle w:val="001000000000" w:firstRow="0" w:lastRow="0" w:firstColumn="1" w:lastColumn="0" w:oddVBand="0" w:evenVBand="0" w:oddHBand="0" w:evenHBand="0" w:firstRowFirstColumn="0" w:firstRowLastColumn="0" w:lastRowFirstColumn="0" w:lastRowLastColumn="0"/>
-            <w:tcW w:w="4508" w:type="dxa"/>
+            <w:tcW w:w="6327" w:type="dxa"/>
+          </w:tcPr>
+          <w:p>
+            <w:pPr>
+              <w:cnfStyle w:val="000000000000" w:firstRow="0" w:lastRow="0" w:firstColumn="0" w:lastColumn="0" w:oddVBand="0" w:evenVBand="0" w:oddHBand="0" w:evenHBand="0" w:firstRowFirstColumn="0" w:firstRowLastColumn="0" w:lastRowFirstColumn="0" w:lastRowLastColumn="0"/>
+              <w:rPr>
+                <w:lang w:val="hr-HR"/>
+              </w:rPr>
+            </w:pPr>
+            <w:r>
+              <w:rPr>
+                <w:lang w:val="hr-HR"/>
+              </w:rPr>
+              <w:t xml:space="preserve">Korisnik </w:t>
+            </w:r>
+            <w:r>
+              <w:rPr>
+                <w:lang w:val="hr-HR"/>
+              </w:rPr>
+              <w:t>je prijavljen u sustav</w:t>
+            </w:r>
+          </w:p>
+        </w:tc>
+      </w:tr>
+      <w:tr>
+        <w:tc>
+          <w:tcPr>
+            <w:cnfStyle w:val="001000000000" w:firstRow="0" w:lastRow="0" w:firstColumn="1" w:lastColumn="0" w:oddVBand="0" w:evenVBand="0" w:oddHBand="0" w:evenHBand="0" w:firstRowFirstColumn="0" w:firstRowLastColumn="0" w:lastRowFirstColumn="0" w:lastRowLastColumn="0"/>
+            <w:tcW w:w="2689" w:type="dxa"/>
+          </w:tcPr>
+          <w:p>
+            <w:pPr>
+              <w:rPr>
+                <w:lang w:val="hr-HR"/>
+              </w:rPr>
+            </w:pPr>
+            <w:r>
+              <w:rPr>
+                <w:lang w:val="hr-HR"/>
+              </w:rPr>
+              <w:t>Okidač</w:t>
+            </w:r>
+          </w:p>
+        </w:tc>
+        <w:tc>
+          <w:tcPr>
+            <w:tcW w:w="6327" w:type="dxa"/>
+          </w:tcPr>
+          <w:p>
+            <w:pPr>
+              <w:cnfStyle w:val="000000000000" w:firstRow="0" w:lastRow="0" w:firstColumn="0" w:lastColumn="0" w:oddVBand="0" w:evenVBand="0" w:oddHBand="0" w:evenHBand="0" w:firstRowFirstColumn="0" w:firstRowLastColumn="0" w:lastRowFirstColumn="0" w:lastRowLastColumn="0"/>
+              <w:rPr>
+                <w:lang w:val="hr-HR"/>
+              </w:rPr>
+            </w:pPr>
+            <w:r>
+              <w:rPr>
+                <w:lang w:val="hr-HR"/>
+              </w:rPr>
+              <w:t>Korisnik</w:t>
+            </w:r>
+            <w:r>
+              <w:rPr>
+                <w:lang w:val="hr-HR"/>
+              </w:rPr>
+              <w:t xml:space="preserve"> odabire opciju unosa novog pregleda na</w:t>
+            </w:r>
+            <w:r>
+              <w:rPr>
+                <w:lang w:val="hr-HR"/>
+              </w:rPr>
+              <w:t xml:space="preserve"> formi.</w:t>
+            </w:r>
+          </w:p>
+        </w:tc>
+      </w:tr>
+      <w:tr>
+        <w:tc>
+          <w:tcPr>
+            <w:cnfStyle w:val="001000000000" w:firstRow="0" w:lastRow="0" w:firstColumn="1" w:lastColumn="0" w:oddVBand="0" w:evenVBand="0" w:oddHBand="0" w:evenHBand="0" w:firstRowFirstColumn="0" w:firstRowLastColumn="0" w:lastRowFirstColumn="0" w:lastRowLastColumn="0"/>
+            <w:tcW w:w="2689" w:type="dxa"/>
           </w:tcPr>
           <w:p>
             <w:pPr>
@@ -827,7 +1028,7 @@
         </w:tc>
         <w:tc>
           <w:tcPr>
-            <w:tcW w:w="4508" w:type="dxa"/>
+            <w:tcW w:w="6327" w:type="dxa"/>
           </w:tcPr>
           <w:p>
             <w:pPr>
@@ -845,7 +1046,63 @@
               <w:rPr>
                 <w:lang w:val="hr-HR"/>
               </w:rPr>
-              <w:t>Medicinska sestra ispunjava formu pružajući informacije o pregledu</w:t>
+              <w:t>Korisnik</w:t>
+            </w:r>
+            <w:r>
+              <w:rPr>
+                <w:lang w:val="hr-HR"/>
+              </w:rPr>
+              <w:t xml:space="preserve"> ispunjava formu pružajući informacije o pregledu</w:t>
+            </w:r>
+          </w:p>
+          <w:p>
+            <w:pPr>
+              <w:pStyle w:val="ListParagraph"/>
+              <w:numPr>
+                <w:ilvl w:val="1"/>
+                <w:numId w:val="4"/>
+              </w:numPr>
+              <w:cnfStyle w:val="000000000000" w:firstRow="0" w:lastRow="0" w:firstColumn="0" w:lastColumn="0" w:oddVBand="0" w:evenVBand="0" w:oddHBand="0" w:evenHBand="0" w:firstRowFirstColumn="0" w:firstRowLastColumn="0" w:lastRowFirstColumn="0" w:lastRowLastColumn="0"/>
+              <w:rPr>
+                <w:lang w:val="hr-HR"/>
+              </w:rPr>
+            </w:pPr>
+            <w:r>
+              <w:rPr>
+                <w:lang w:val="hr-HR"/>
+              </w:rPr>
+              <w:t xml:space="preserve">Korisnik </w:t>
+            </w:r>
+            <w:r>
+              <w:rPr>
+                <w:lang w:val="hr-HR"/>
+              </w:rPr>
+              <w:t>unosi podatke o pacijentu</w:t>
+            </w:r>
+            <w:r>
+              <w:rPr>
+                <w:lang w:val="hr-HR"/>
+              </w:rPr>
+              <w:t xml:space="preserve"> ako je pacijent prvi put na pregledu</w:t>
+            </w:r>
+          </w:p>
+          <w:p>
+            <w:pPr>
+              <w:pStyle w:val="ListParagraph"/>
+              <w:numPr>
+                <w:ilvl w:val="1"/>
+                <w:numId w:val="4"/>
+              </w:numPr>
+              <w:cnfStyle w:val="000000000000" w:firstRow="0" w:lastRow="0" w:firstColumn="0" w:lastColumn="0" w:oddVBand="0" w:evenVBand="0" w:oddHBand="0" w:evenHBand="0" w:firstRowFirstColumn="0" w:firstRowLastColumn="0" w:lastRowFirstColumn="0" w:lastRowLastColumn="0"/>
+              <w:rPr>
+                <w:lang w:val="hr-HR"/>
+              </w:rPr>
+            </w:pPr>
+            <w:r>
+              <w:rPr>
+                <w:lang w:val="hr-HR"/>
+              </w:rPr>
+              <w:t>Korisnik unosi podatke o pregledu</w:t>
             </w:r>
           </w:p>
           <w:p>
@@ -864,13 +1121,7 @@
               <w:rPr>
                 <w:lang w:val="hr-HR"/>
               </w:rPr>
-              <w:t xml:space="preserve">Sustav </w:t>
-            </w:r>
-            <w:r>
-              <w:rPr>
-                <w:lang w:val="hr-HR"/>
-              </w:rPr>
-              <w:t>pohranjuje informacije i raspoređuje pacijenta u čekaonicu</w:t>
+              <w:t>Sustav provjerava ispravnost unesenih podataka</w:t>
             </w:r>
           </w:p>
           <w:p>
@@ -889,6 +1140,25 @@
               <w:rPr>
                 <w:lang w:val="hr-HR"/>
               </w:rPr>
+              <w:t>Sustav pohranjuje informacije i raspoređuje pacijenta u čekaonicu</w:t>
+            </w:r>
+          </w:p>
+          <w:p>
+            <w:pPr>
+              <w:pStyle w:val="ListParagraph"/>
+              <w:numPr>
+                <w:ilvl w:val="0"/>
+                <w:numId w:val="4"/>
+              </w:numPr>
+              <w:cnfStyle w:val="000000000000" w:firstRow="0" w:lastRow="0" w:firstColumn="0" w:lastColumn="0" w:oddVBand="0" w:evenVBand="0" w:oddHBand="0" w:evenHBand="0" w:firstRowFirstColumn="0" w:firstRowLastColumn="0" w:lastRowFirstColumn="0" w:lastRowLastColumn="0"/>
+              <w:rPr>
+                <w:lang w:val="hr-HR"/>
+              </w:rPr>
+            </w:pPr>
+            <w:r>
+              <w:rPr>
+                <w:lang w:val="hr-HR"/>
+              </w:rPr>
               <w:t>Pacijent se nalazi na listi čekanja za pregled</w:t>
             </w:r>
           </w:p>
@@ -898,7 +1168,7 @@
         <w:tc>
           <w:tcPr>
             <w:cnfStyle w:val="001000000000" w:firstRow="0" w:lastRow="0" w:firstColumn="1" w:lastColumn="0" w:oddVBand="0" w:evenVBand="0" w:oddHBand="0" w:evenHBand="0" w:firstRowFirstColumn="0" w:firstRowLastColumn="0" w:lastRowFirstColumn="0" w:lastRowLastColumn="0"/>
-            <w:tcW w:w="4508" w:type="dxa"/>
+            <w:tcW w:w="2689" w:type="dxa"/>
           </w:tcPr>
           <w:p>
             <w:pPr>
@@ -916,7 +1186,7 @@
         </w:tc>
         <w:tc>
           <w:tcPr>
-            <w:tcW w:w="4508" w:type="dxa"/>
+            <w:tcW w:w="6327" w:type="dxa"/>
           </w:tcPr>
           <w:p>
             <w:pPr>
@@ -934,7 +1204,45 @@
               <w:rPr>
                 <w:lang w:val="hr-HR"/>
               </w:rPr>
-              <w:t>Pružene informacije nisu ispravne</w:t>
+              <w:t>Pacijent je već bio na pregledu</w:t>
+            </w:r>
+          </w:p>
+          <w:p>
+            <w:pPr>
+              <w:pStyle w:val="ListParagraph"/>
+              <w:numPr>
+                <w:ilvl w:val="1"/>
+                <w:numId w:val="5"/>
+              </w:numPr>
+              <w:cnfStyle w:val="000000000000" w:firstRow="0" w:lastRow="0" w:firstColumn="0" w:lastColumn="0" w:oddVBand="0" w:evenVBand="0" w:oddHBand="0" w:evenHBand="0" w:firstRowFirstColumn="0" w:firstRowLastColumn="0" w:lastRowFirstColumn="0" w:lastRowLastColumn="0"/>
+              <w:rPr>
+                <w:lang w:val="hr-HR"/>
+              </w:rPr>
+            </w:pPr>
+            <w:r>
+              <w:rPr>
+                <w:lang w:val="hr-HR"/>
+              </w:rPr>
+              <w:t>Korisnik pretražuje i odabire pacijenta (UC3)</w:t>
+            </w:r>
+          </w:p>
+          <w:p>
+            <w:pPr>
+              <w:pStyle w:val="ListParagraph"/>
+              <w:numPr>
+                <w:ilvl w:val="1"/>
+                <w:numId w:val="5"/>
+              </w:numPr>
+              <w:cnfStyle w:val="000000000000" w:firstRow="0" w:lastRow="0" w:firstColumn="0" w:lastColumn="0" w:oddVBand="0" w:evenVBand="0" w:oddHBand="0" w:evenHBand="0" w:firstRowFirstColumn="0" w:firstRowLastColumn="0" w:lastRowFirstColumn="0" w:lastRowLastColumn="0"/>
+              <w:rPr>
+                <w:lang w:val="hr-HR"/>
+              </w:rPr>
+            </w:pPr>
+            <w:r>
+              <w:rPr>
+                <w:lang w:val="hr-HR"/>
+              </w:rPr>
+              <w:t>Sustav ispunjuje podatke o pacijentu u formi</w:t>
             </w:r>
           </w:p>
           <w:p>
@@ -953,16 +1261,73 @@
               <w:rPr>
                 <w:lang w:val="hr-HR"/>
               </w:rPr>
-              <w:t>Čekaonica odjela kojeg pacijent treba ne postoji u ustanovi.</w:t>
-            </w:r>
-          </w:p>
-        </w:tc>
-      </w:tr>
-      <w:tr>
-        <w:tc>
-          <w:tcPr>
-            <w:cnfStyle w:val="001000000000" w:firstRow="0" w:lastRow="0" w:firstColumn="1" w:lastColumn="0" w:oddVBand="0" w:evenVBand="0" w:oddHBand="0" w:evenHBand="0" w:firstRowFirstColumn="0" w:firstRowLastColumn="0" w:lastRowFirstColumn="0" w:lastRowLastColumn="0"/>
-            <w:tcW w:w="4508" w:type="dxa"/>
+              <w:t>Pružene informacije nisu ispravne</w:t>
+            </w:r>
+          </w:p>
+          <w:p>
+            <w:pPr>
+              <w:pStyle w:val="ListParagraph"/>
+              <w:numPr>
+                <w:ilvl w:val="1"/>
+                <w:numId w:val="5"/>
+              </w:numPr>
+              <w:cnfStyle w:val="000000000000" w:firstRow="0" w:lastRow="0" w:firstColumn="0" w:lastColumn="0" w:oddVBand="0" w:evenVBand="0" w:oddHBand="0" w:evenHBand="0" w:firstRowFirstColumn="0" w:firstRowLastColumn="0" w:lastRowFirstColumn="0" w:lastRowLastColumn="0"/>
+              <w:rPr>
+                <w:lang w:val="hr-HR"/>
+              </w:rPr>
+            </w:pPr>
+            <w:r>
+              <w:rPr>
+                <w:lang w:val="hr-HR"/>
+              </w:rPr>
+              <w:t>Sustav obavještava korisnika o neispravnosti unesenih podataka.</w:t>
+            </w:r>
+          </w:p>
+          <w:p>
+            <w:pPr>
+              <w:pStyle w:val="ListParagraph"/>
+              <w:numPr>
+                <w:ilvl w:val="1"/>
+                <w:numId w:val="5"/>
+              </w:numPr>
+              <w:cnfStyle w:val="000000000000" w:firstRow="0" w:lastRow="0" w:firstColumn="0" w:lastColumn="0" w:oddVBand="0" w:evenVBand="0" w:oddHBand="0" w:evenHBand="0" w:firstRowFirstColumn="0" w:firstRowLastColumn="0" w:lastRowFirstColumn="0" w:lastRowLastColumn="0"/>
+              <w:rPr>
+                <w:lang w:val="hr-HR"/>
+              </w:rPr>
+            </w:pPr>
+            <w:r>
+              <w:rPr>
+                <w:lang w:val="hr-HR"/>
+              </w:rPr>
+              <w:t>Korisnik ponavlja postupak započevši od koraka 1 glavnog scenarija.</w:t>
+            </w:r>
+          </w:p>
+          <w:p>
+            <w:pPr>
+              <w:pStyle w:val="ListParagraph"/>
+              <w:numPr>
+                <w:ilvl w:val="0"/>
+                <w:numId w:val="5"/>
+              </w:numPr>
+              <w:cnfStyle w:val="000000000000" w:firstRow="0" w:lastRow="0" w:firstColumn="0" w:lastColumn="0" w:oddVBand="0" w:evenVBand="0" w:oddHBand="0" w:evenHBand="0" w:firstRowFirstColumn="0" w:firstRowLastColumn="0" w:lastRowFirstColumn="0" w:lastRowLastColumn="0"/>
+              <w:rPr>
+                <w:lang w:val="hr-HR"/>
+              </w:rPr>
+            </w:pPr>
+            <w:r>
+              <w:rPr>
+                <w:lang w:val="hr-HR"/>
+              </w:rPr>
+              <w:t>Čekaonica odjela kojeg pacijent treba ne postoji u ustanovi</w:t>
+            </w:r>
+          </w:p>
+        </w:tc>
+      </w:tr>
+      <w:tr>
+        <w:tc>
+          <w:tcPr>
+            <w:cnfStyle w:val="001000000000" w:firstRow="0" w:lastRow="0" w:firstColumn="1" w:lastColumn="0" w:oddVBand="0" w:evenVBand="0" w:oddHBand="0" w:evenHBand="0" w:firstRowFirstColumn="0" w:firstRowLastColumn="0" w:lastRowFirstColumn="0" w:lastRowLastColumn="0"/>
+            <w:tcW w:w="2689" w:type="dxa"/>
           </w:tcPr>
           <w:p>
             <w:pPr>
@@ -980,15 +1345,51 @@
         </w:tc>
         <w:tc>
           <w:tcPr>
-            <w:tcW w:w="4508" w:type="dxa"/>
-          </w:tcPr>
-          <w:p>
-            <w:pPr>
-              <w:cnfStyle w:val="000000000000" w:firstRow="0" w:lastRow="0" w:firstColumn="0" w:lastColumn="0" w:oddVBand="0" w:evenVBand="0" w:oddHBand="0" w:evenHBand="0" w:firstRowFirstColumn="0" w:firstRowLastColumn="0" w:lastRowFirstColumn="0" w:lastRowLastColumn="0"/>
-              <w:rPr>
-                <w:lang w:val="hr-HR"/>
-              </w:rPr>
-            </w:pPr>
+            <w:tcW w:w="6327" w:type="dxa"/>
+          </w:tcPr>
+          <w:p>
+            <w:pPr>
+              <w:cnfStyle w:val="000000000000" w:firstRow="0" w:lastRow="0" w:firstColumn="0" w:lastColumn="0" w:oddVBand="0" w:evenVBand="0" w:oddHBand="0" w:evenHBand="0" w:firstRowFirstColumn="0" w:firstRowLastColumn="0" w:lastRowFirstColumn="0" w:lastRowLastColumn="0"/>
+              <w:rPr>
+                <w:lang w:val="hr-HR"/>
+              </w:rPr>
+            </w:pPr>
+            <w:r>
+              <w:rPr>
+                <w:lang w:val="hr-HR"/>
+              </w:rPr>
+              <w:t>Pregled je unesen</w:t>
+            </w:r>
+            <w:r>
+              <w:rPr>
+                <w:lang w:val="hr-HR"/>
+              </w:rPr>
+              <w:t xml:space="preserve"> u sustav i nalazi se </w:t>
+            </w:r>
+            <w:r>
+              <w:rPr>
+                <w:lang w:val="hr-HR"/>
+              </w:rPr>
+              <w:t>u</w:t>
+            </w:r>
+            <w:r>
+              <w:rPr>
+                <w:lang w:val="hr-HR"/>
+              </w:rPr>
+              <w:t xml:space="preserve"> listi pregled</w:t>
+            </w:r>
+            <w:r>
+              <w:rPr>
+                <w:lang w:val="hr-HR"/>
+              </w:rPr>
+              <w:t>a čekaonice</w:t>
+            </w:r>
+            <w:r>
+              <w:rPr>
+                <w:lang w:val="hr-HR"/>
+              </w:rPr>
+              <w:t>.</w:t>
+            </w:r>
           </w:p>
         </w:tc>
       </w:tr>
@@ -1007,8 +1408,8 @@
         <w:tblLook w:val="04A0" w:firstRow="1" w:lastRow="0" w:firstColumn="1" w:lastColumn="0" w:noHBand="0" w:noVBand="1"/>
       </w:tblPr>
       <w:tblGrid>
-        <w:gridCol w:w="4508"/>
-        <w:gridCol w:w="4508"/>
+        <w:gridCol w:w="2689"/>
+        <w:gridCol w:w="6327"/>
       </w:tblGrid>
       <w:tr>
         <w:trPr>
@@ -1017,14 +1418,15 @@
         <w:tc>
           <w:tcPr>
             <w:cnfStyle w:val="001000000000" w:firstRow="0" w:lastRow="0" w:firstColumn="1" w:lastColumn="0" w:oddVBand="0" w:evenVBand="0" w:oddHBand="0" w:evenHBand="0" w:firstRowFirstColumn="0" w:firstRowLastColumn="0" w:lastRowFirstColumn="0" w:lastRowLastColumn="0"/>
-            <w:tcW w:w="4508" w:type="dxa"/>
-          </w:tcPr>
-          <w:p>
-            <w:pPr>
-              <w:rPr>
-                <w:lang w:val="hr-HR"/>
-              </w:rPr>
-            </w:pPr>
+            <w:tcW w:w="2689" w:type="dxa"/>
+          </w:tcPr>
+          <w:p>
+            <w:pPr>
+              <w:rPr>
+                <w:lang w:val="hr-HR"/>
+              </w:rPr>
+            </w:pPr>
+            <w:bookmarkStart w:id="0" w:name="_Hlk504322417"/>
             <w:r>
               <w:rPr>
                 <w:lang w:val="hr-HR"/>
@@ -1035,7 +1437,7 @@
         </w:tc>
         <w:tc>
           <w:tcPr>
-            <w:tcW w:w="4508" w:type="dxa"/>
+            <w:tcW w:w="6327" w:type="dxa"/>
           </w:tcPr>
           <w:p>
             <w:pPr>
@@ -1054,28 +1456,16 @@
               <w:rPr>
                 <w:lang w:val="hr-HR"/>
               </w:rPr>
-              <w:t>3</w:t>
-            </w:r>
-            <w:r>
-              <w:rPr>
-                <w:lang w:val="hr-HR"/>
-              </w:rPr>
-              <w:t xml:space="preserve"> – </w:t>
-            </w:r>
-            <w:r>
-              <w:rPr>
-                <w:lang w:val="hr-HR"/>
-              </w:rPr>
-              <w:t>Obavljanje pregleda</w:t>
-            </w:r>
-          </w:p>
-        </w:tc>
-      </w:tr>
-      <w:tr>
-        <w:tc>
-          <w:tcPr>
-            <w:cnfStyle w:val="001000000000" w:firstRow="0" w:lastRow="0" w:firstColumn="1" w:lastColumn="0" w:oddVBand="0" w:evenVBand="0" w:oddHBand="0" w:evenHBand="0" w:firstRowFirstColumn="0" w:firstRowLastColumn="0" w:lastRowFirstColumn="0" w:lastRowLastColumn="0"/>
-            <w:tcW w:w="4508" w:type="dxa"/>
+              <w:t>3 – Pretraga pacijenata</w:t>
+            </w:r>
+          </w:p>
+        </w:tc>
+      </w:tr>
+      <w:tr>
+        <w:tc>
+          <w:tcPr>
+            <w:cnfStyle w:val="001000000000" w:firstRow="0" w:lastRow="0" w:firstColumn="1" w:lastColumn="0" w:oddVBand="0" w:evenVBand="0" w:oddHBand="0" w:evenHBand="0" w:firstRowFirstColumn="0" w:firstRowLastColumn="0" w:lastRowFirstColumn="0" w:lastRowLastColumn="0"/>
+            <w:tcW w:w="2689" w:type="dxa"/>
           </w:tcPr>
           <w:p>
             <w:pPr>
@@ -1093,29 +1483,35 @@
         </w:tc>
         <w:tc>
           <w:tcPr>
-            <w:tcW w:w="4508" w:type="dxa"/>
-          </w:tcPr>
-          <w:p>
-            <w:pPr>
-              <w:cnfStyle w:val="000000000000" w:firstRow="0" w:lastRow="0" w:firstColumn="0" w:lastColumn="0" w:oddVBand="0" w:evenVBand="0" w:oddHBand="0" w:evenHBand="0" w:firstRowFirstColumn="0" w:firstRowLastColumn="0" w:lastRowFirstColumn="0" w:lastRowLastColumn="0"/>
-              <w:rPr>
-                <w:lang w:val="hr-HR"/>
-              </w:rPr>
-            </w:pPr>
-            <w:r>
-              <w:rPr>
-                <w:lang w:val="hr-HR"/>
-              </w:rPr>
-              <w:t>Liječnik ispunjava podatke relevantne za daljnje liječenje pacijenta</w:t>
-            </w:r>
-          </w:p>
-        </w:tc>
-      </w:tr>
-      <w:tr>
-        <w:tc>
-          <w:tcPr>
-            <w:cnfStyle w:val="001000000000" w:firstRow="0" w:lastRow="0" w:firstColumn="1" w:lastColumn="0" w:oddVBand="0" w:evenVBand="0" w:oddHBand="0" w:evenHBand="0" w:firstRowFirstColumn="0" w:firstRowLastColumn="0" w:lastRowFirstColumn="0" w:lastRowLastColumn="0"/>
-            <w:tcW w:w="4508" w:type="dxa"/>
+            <w:tcW w:w="6327" w:type="dxa"/>
+          </w:tcPr>
+          <w:p>
+            <w:pPr>
+              <w:cnfStyle w:val="000000000000" w:firstRow="0" w:lastRow="0" w:firstColumn="0" w:lastColumn="0" w:oddVBand="0" w:evenVBand="0" w:oddHBand="0" w:evenHBand="0" w:firstRowFirstColumn="0" w:firstRowLastColumn="0" w:lastRowFirstColumn="0" w:lastRowLastColumn="0"/>
+              <w:rPr>
+                <w:lang w:val="hr-HR"/>
+              </w:rPr>
+            </w:pPr>
+            <w:r>
+              <w:rPr>
+                <w:lang w:val="hr-HR"/>
+              </w:rPr>
+              <w:t xml:space="preserve">Korisnik pretražuje </w:t>
+            </w:r>
+            <w:r>
+              <w:rPr>
+                <w:lang w:val="hr-HR"/>
+              </w:rPr>
+              <w:t>listu pacijenata unosom prezimena pacijenta.</w:t>
+            </w:r>
+          </w:p>
+        </w:tc>
+      </w:tr>
+      <w:tr>
+        <w:tc>
+          <w:tcPr>
+            <w:cnfStyle w:val="001000000000" w:firstRow="0" w:lastRow="0" w:firstColumn="1" w:lastColumn="0" w:oddVBand="0" w:evenVBand="0" w:oddHBand="0" w:evenHBand="0" w:firstRowFirstColumn="0" w:firstRowLastColumn="0" w:lastRowFirstColumn="0" w:lastRowLastColumn="0"/>
+            <w:tcW w:w="2689" w:type="dxa"/>
           </w:tcPr>
           <w:p>
             <w:pPr>
@@ -1135,35 +1531,41 @@
         </w:tc>
         <w:tc>
           <w:tcPr>
-            <w:tcW w:w="4508" w:type="dxa"/>
-          </w:tcPr>
-          <w:p>
-            <w:pPr>
-              <w:cnfStyle w:val="000000000000" w:firstRow="0" w:lastRow="0" w:firstColumn="0" w:lastColumn="0" w:oddVBand="0" w:evenVBand="0" w:oddHBand="0" w:evenHBand="0" w:firstRowFirstColumn="0" w:firstRowLastColumn="0" w:lastRowFirstColumn="0" w:lastRowLastColumn="0"/>
-              <w:rPr>
-                <w:lang w:val="hr-HR"/>
-              </w:rPr>
-            </w:pPr>
-            <w:r>
-              <w:rPr>
-                <w:lang w:val="hr-HR"/>
-              </w:rPr>
-              <w:t>L</w:t>
-            </w:r>
-            <w:r>
-              <w:rPr>
-                <w:lang w:val="hr-HR"/>
-              </w:rPr>
-              <w:t>iječnik</w:t>
-            </w:r>
-          </w:p>
-        </w:tc>
-      </w:tr>
-      <w:tr>
-        <w:tc>
-          <w:tcPr>
-            <w:cnfStyle w:val="001000000000" w:firstRow="0" w:lastRow="0" w:firstColumn="1" w:lastColumn="0" w:oddVBand="0" w:evenVBand="0" w:oddHBand="0" w:evenHBand="0" w:firstRowFirstColumn="0" w:firstRowLastColumn="0" w:lastRowFirstColumn="0" w:lastRowLastColumn="0"/>
-            <w:tcW w:w="4508" w:type="dxa"/>
+            <w:tcW w:w="6327" w:type="dxa"/>
+          </w:tcPr>
+          <w:p>
+            <w:pPr>
+              <w:cnfStyle w:val="000000000000" w:firstRow="0" w:lastRow="0" w:firstColumn="0" w:lastColumn="0" w:oddVBand="0" w:evenVBand="0" w:oddHBand="0" w:evenHBand="0" w:firstRowFirstColumn="0" w:firstRowLastColumn="0" w:lastRowFirstColumn="0" w:lastRowLastColumn="0"/>
+              <w:rPr>
+                <w:lang w:val="hr-HR"/>
+              </w:rPr>
+            </w:pPr>
+            <w:r>
+              <w:rPr>
+                <w:lang w:val="hr-HR"/>
+              </w:rPr>
+              <w:t>Korisnik - m</w:t>
+            </w:r>
+            <w:r>
+              <w:rPr>
+                <w:lang w:val="hr-HR"/>
+              </w:rPr>
+              <w:t>edicinska sestra</w:t>
+            </w:r>
+            <w:r>
+              <w:rPr>
+                <w:lang w:val="hr-HR"/>
+              </w:rPr>
+              <w:t xml:space="preserve"> / liječnik</w:t>
+            </w:r>
+          </w:p>
+        </w:tc>
+      </w:tr>
+      <w:tr>
+        <w:tc>
+          <w:tcPr>
+            <w:cnfStyle w:val="001000000000" w:firstRow="0" w:lastRow="0" w:firstColumn="1" w:lastColumn="0" w:oddVBand="0" w:evenVBand="0" w:oddHBand="0" w:evenHBand="0" w:firstRowFirstColumn="0" w:firstRowLastColumn="0" w:lastRowFirstColumn="0" w:lastRowLastColumn="0"/>
+            <w:tcW w:w="2689" w:type="dxa"/>
           </w:tcPr>
           <w:p>
             <w:pPr>
@@ -1181,7 +1583,7 @@
         </w:tc>
         <w:tc>
           <w:tcPr>
-            <w:tcW w:w="4508" w:type="dxa"/>
+            <w:tcW w:w="6327" w:type="dxa"/>
           </w:tcPr>
           <w:p>
             <w:pPr>
@@ -1203,7 +1605,7 @@
         <w:tc>
           <w:tcPr>
             <w:cnfStyle w:val="001000000000" w:firstRow="0" w:lastRow="0" w:firstColumn="1" w:lastColumn="0" w:oddVBand="0" w:evenVBand="0" w:oddHBand="0" w:evenHBand="0" w:firstRowFirstColumn="0" w:firstRowLastColumn="0" w:lastRowFirstColumn="0" w:lastRowLastColumn="0"/>
-            <w:tcW w:w="4508" w:type="dxa"/>
+            <w:tcW w:w="2689" w:type="dxa"/>
           </w:tcPr>
           <w:p>
             <w:pPr>
@@ -1221,43 +1623,69 @@
         </w:tc>
         <w:tc>
           <w:tcPr>
-            <w:tcW w:w="4508" w:type="dxa"/>
-          </w:tcPr>
-          <w:p>
-            <w:pPr>
-              <w:cnfStyle w:val="000000000000" w:firstRow="0" w:lastRow="0" w:firstColumn="0" w:lastColumn="0" w:oddVBand="0" w:evenVBand="0" w:oddHBand="0" w:evenHBand="0" w:firstRowFirstColumn="0" w:firstRowLastColumn="0" w:lastRowFirstColumn="0" w:lastRowLastColumn="0"/>
-              <w:rPr>
-                <w:lang w:val="hr-HR"/>
-              </w:rPr>
-            </w:pPr>
-            <w:r>
-              <w:rPr>
-                <w:lang w:val="hr-HR"/>
-              </w:rPr>
-              <w:t>Liječnik je prijavljen u sustav;</w:t>
-            </w:r>
-          </w:p>
-          <w:p>
-            <w:pPr>
-              <w:cnfStyle w:val="000000000000" w:firstRow="0" w:lastRow="0" w:firstColumn="0" w:lastColumn="0" w:oddVBand="0" w:evenVBand="0" w:oddHBand="0" w:evenHBand="0" w:firstRowFirstColumn="0" w:firstRowLastColumn="0" w:lastRowFirstColumn="0" w:lastRowLastColumn="0"/>
-              <w:rPr>
-                <w:lang w:val="hr-HR"/>
-              </w:rPr>
-            </w:pPr>
-            <w:r>
-              <w:rPr>
-                <w:lang w:val="hr-HR"/>
-              </w:rPr>
-              <w:t>Pregled (uputnica) je unesen u sustav</w:t>
-            </w:r>
-          </w:p>
-        </w:tc>
-      </w:tr>
-      <w:tr>
-        <w:tc>
-          <w:tcPr>
-            <w:cnfStyle w:val="001000000000" w:firstRow="0" w:lastRow="0" w:firstColumn="1" w:lastColumn="0" w:oddVBand="0" w:evenVBand="0" w:oddHBand="0" w:evenHBand="0" w:firstRowFirstColumn="0" w:firstRowLastColumn="0" w:lastRowFirstColumn="0" w:lastRowLastColumn="0"/>
-            <w:tcW w:w="4508" w:type="dxa"/>
+            <w:tcW w:w="6327" w:type="dxa"/>
+          </w:tcPr>
+          <w:p>
+            <w:pPr>
+              <w:cnfStyle w:val="000000000000" w:firstRow="0" w:lastRow="0" w:firstColumn="0" w:lastColumn="0" w:oddVBand="0" w:evenVBand="0" w:oddHBand="0" w:evenHBand="0" w:firstRowFirstColumn="0" w:firstRowLastColumn="0" w:lastRowFirstColumn="0" w:lastRowLastColumn="0"/>
+              <w:rPr>
+                <w:lang w:val="hr-HR"/>
+              </w:rPr>
+            </w:pPr>
+            <w:r>
+              <w:rPr>
+                <w:lang w:val="hr-HR"/>
+              </w:rPr>
+              <w:t>Korisnik je prijavljen u sustav</w:t>
+            </w:r>
+          </w:p>
+        </w:tc>
+      </w:tr>
+      <w:tr>
+        <w:tc>
+          <w:tcPr>
+            <w:cnfStyle w:val="001000000000" w:firstRow="0" w:lastRow="0" w:firstColumn="1" w:lastColumn="0" w:oddVBand="0" w:evenVBand="0" w:oddHBand="0" w:evenHBand="0" w:firstRowFirstColumn="0" w:firstRowLastColumn="0" w:lastRowFirstColumn="0" w:lastRowLastColumn="0"/>
+            <w:tcW w:w="2689" w:type="dxa"/>
+          </w:tcPr>
+          <w:p>
+            <w:pPr>
+              <w:rPr>
+                <w:lang w:val="hr-HR"/>
+              </w:rPr>
+            </w:pPr>
+            <w:r>
+              <w:rPr>
+                <w:lang w:val="hr-HR"/>
+              </w:rPr>
+              <w:t>Okidač</w:t>
+            </w:r>
+          </w:p>
+        </w:tc>
+        <w:tc>
+          <w:tcPr>
+            <w:tcW w:w="6327" w:type="dxa"/>
+          </w:tcPr>
+          <w:p>
+            <w:pPr>
+              <w:cnfStyle w:val="000000000000" w:firstRow="0" w:lastRow="0" w:firstColumn="0" w:lastColumn="0" w:oddVBand="0" w:evenVBand="0" w:oddHBand="0" w:evenHBand="0" w:firstRowFirstColumn="0" w:firstRowLastColumn="0" w:lastRowFirstColumn="0" w:lastRowLastColumn="0"/>
+              <w:rPr>
+                <w:lang w:val="hr-HR"/>
+              </w:rPr>
+            </w:pPr>
+            <w:r>
+              <w:rPr>
+                <w:lang w:val="hr-HR"/>
+              </w:rPr>
+              <w:t>Korisnik odabire opciju pretrage pacijenata iz odgovarajuće forme</w:t>
+            </w:r>
+          </w:p>
+        </w:tc>
+      </w:tr>
+      <w:tr>
+        <w:tc>
+          <w:tcPr>
+            <w:cnfStyle w:val="001000000000" w:firstRow="0" w:lastRow="0" w:firstColumn="1" w:lastColumn="0" w:oddVBand="0" w:evenVBand="0" w:oddHBand="0" w:evenHBand="0" w:firstRowFirstColumn="0" w:firstRowLastColumn="0" w:lastRowFirstColumn="0" w:lastRowLastColumn="0"/>
+            <w:tcW w:w="2689" w:type="dxa"/>
           </w:tcPr>
           <w:p>
             <w:pPr>
@@ -1277,14 +1705,14 @@
         </w:tc>
         <w:tc>
           <w:tcPr>
-            <w:tcW w:w="4508" w:type="dxa"/>
+            <w:tcW w:w="6327" w:type="dxa"/>
           </w:tcPr>
           <w:p>
             <w:pPr>
               <w:pStyle w:val="ListParagraph"/>
               <w:numPr>
                 <w:ilvl w:val="0"/>
-                <w:numId w:val="6"/>
+                <w:numId w:val="10"/>
               </w:numPr>
               <w:cnfStyle w:val="000000000000" w:firstRow="0" w:lastRow="0" w:firstColumn="0" w:lastColumn="0" w:oddVBand="0" w:evenVBand="0" w:oddHBand="0" w:evenHBand="0" w:firstRowFirstColumn="0" w:firstRowLastColumn="0" w:lastRowFirstColumn="0" w:lastRowLastColumn="0"/>
               <w:rPr>
@@ -1295,7 +1723,7 @@
               <w:rPr>
                 <w:lang w:val="hr-HR"/>
               </w:rPr>
-              <w:t>Liječnik odabire pacijenta s popisa čekaonice</w:t>
+              <w:t>Korisnik unosi prezime traženog pacijenta u odgovarajuću formu za unos</w:t>
             </w:r>
           </w:p>
           <w:p>
@@ -1303,7 +1731,7 @@
               <w:pStyle w:val="ListParagraph"/>
               <w:numPr>
                 <w:ilvl w:val="0"/>
-                <w:numId w:val="6"/>
+                <w:numId w:val="10"/>
               </w:numPr>
               <w:cnfStyle w:val="000000000000" w:firstRow="0" w:lastRow="0" w:firstColumn="0" w:lastColumn="0" w:oddVBand="0" w:evenVBand="0" w:oddHBand="0" w:evenHBand="0" w:firstRowFirstColumn="0" w:firstRowLastColumn="0" w:lastRowFirstColumn="0" w:lastRowLastColumn="0"/>
               <w:rPr>
@@ -1314,7 +1742,7 @@
               <w:rPr>
                 <w:lang w:val="hr-HR"/>
               </w:rPr>
-              <w:t>Liječnik pregledava podatke o pacijentu koji uključuju opće informacije i povijest bolesti</w:t>
+              <w:t>Korisnik odabire opciju pretrage</w:t>
             </w:r>
           </w:p>
           <w:p>
@@ -1322,7 +1750,7 @@
               <w:pStyle w:val="ListParagraph"/>
               <w:numPr>
                 <w:ilvl w:val="0"/>
-                <w:numId w:val="6"/>
+                <w:numId w:val="10"/>
               </w:numPr>
               <w:cnfStyle w:val="000000000000" w:firstRow="0" w:lastRow="0" w:firstColumn="0" w:lastColumn="0" w:oddVBand="0" w:evenVBand="0" w:oddHBand="0" w:evenHBand="0" w:firstRowFirstColumn="0" w:firstRowLastColumn="0" w:lastRowFirstColumn="0" w:lastRowLastColumn="0"/>
               <w:rPr>
@@ -1333,13 +1761,7 @@
               <w:rPr>
                 <w:lang w:val="hr-HR"/>
               </w:rPr>
-              <w:t xml:space="preserve">Liječnik ispunjava </w:t>
-            </w:r>
-            <w:r>
-              <w:rPr>
-                <w:lang w:val="hr-HR"/>
-              </w:rPr>
-              <w:t>podatke vezane za pregled (nalaz, anamnezu, terapiju)</w:t>
+              <w:t>Sustav pretražuje bazu podataka i vraća listu pacijenata koji zadovoljavaju uvjet</w:t>
             </w:r>
           </w:p>
           <w:p>
@@ -1347,7 +1769,7 @@
               <w:pStyle w:val="ListParagraph"/>
               <w:numPr>
                 <w:ilvl w:val="0"/>
-                <w:numId w:val="6"/>
+                <w:numId w:val="10"/>
               </w:numPr>
               <w:cnfStyle w:val="000000000000" w:firstRow="0" w:lastRow="0" w:firstColumn="0" w:lastColumn="0" w:oddVBand="0" w:evenVBand="0" w:oddHBand="0" w:evenHBand="0" w:firstRowFirstColumn="0" w:firstRowLastColumn="0" w:lastRowFirstColumn="0" w:lastRowLastColumn="0"/>
               <w:rPr>
@@ -1358,16 +1780,41 @@
               <w:rPr>
                 <w:lang w:val="hr-HR"/>
               </w:rPr>
-              <w:lastRenderedPageBreak/>
-              <w:t>Liječnik odabire dijagnozu</w:t>
-            </w:r>
-          </w:p>
+              <w:t>Korisnik odabire pacijenta iz liste</w:t>
+            </w:r>
+          </w:p>
+        </w:tc>
+      </w:tr>
+      <w:tr>
+        <w:tc>
+          <w:tcPr>
+            <w:cnfStyle w:val="001000000000" w:firstRow="0" w:lastRow="0" w:firstColumn="1" w:lastColumn="0" w:oddVBand="0" w:evenVBand="0" w:oddHBand="0" w:evenHBand="0" w:firstRowFirstColumn="0" w:firstRowLastColumn="0" w:lastRowFirstColumn="0" w:lastRowLastColumn="0"/>
+            <w:tcW w:w="2689" w:type="dxa"/>
+          </w:tcPr>
+          <w:p>
+            <w:pPr>
+              <w:rPr>
+                <w:lang w:val="hr-HR"/>
+              </w:rPr>
+            </w:pPr>
+            <w:r>
+              <w:rPr>
+                <w:lang w:val="hr-HR"/>
+              </w:rPr>
+              <w:t>Ekstenzije</w:t>
+            </w:r>
+          </w:p>
+        </w:tc>
+        <w:tc>
+          <w:tcPr>
+            <w:tcW w:w="6327" w:type="dxa"/>
+          </w:tcPr>
           <w:p>
             <w:pPr>
               <w:pStyle w:val="ListParagraph"/>
               <w:numPr>
                 <w:ilvl w:val="0"/>
-                <w:numId w:val="6"/>
+                <w:numId w:val="11"/>
               </w:numPr>
               <w:cnfStyle w:val="000000000000" w:firstRow="0" w:lastRow="0" w:firstColumn="0" w:lastColumn="0" w:oddVBand="0" w:evenVBand="0" w:oddHBand="0" w:evenHBand="0" w:firstRowFirstColumn="0" w:firstRowLastColumn="0" w:lastRowFirstColumn="0" w:lastRowLastColumn="0"/>
               <w:rPr>
@@ -1378,63 +1825,54 @@
               <w:rPr>
                 <w:lang w:val="hr-HR"/>
               </w:rPr>
-              <w:t>Liječnik</w:t>
-            </w:r>
-            <w:r>
-              <w:rPr>
-                <w:lang w:val="hr-HR"/>
-              </w:rPr>
-              <w:t xml:space="preserve"> </w:t>
-            </w:r>
-            <w:r>
-              <w:rPr>
-                <w:lang w:val="hr-HR"/>
-              </w:rPr>
-              <w:t>potvrđuje unos podataka, zatvara pregled</w:t>
-            </w:r>
-          </w:p>
-        </w:tc>
-      </w:tr>
-      <w:tr>
-        <w:tc>
-          <w:tcPr>
-            <w:cnfStyle w:val="001000000000" w:firstRow="0" w:lastRow="0" w:firstColumn="1" w:lastColumn="0" w:oddVBand="0" w:evenVBand="0" w:oddHBand="0" w:evenHBand="0" w:firstRowFirstColumn="0" w:firstRowLastColumn="0" w:lastRowFirstColumn="0" w:lastRowLastColumn="0"/>
-            <w:tcW w:w="4508" w:type="dxa"/>
-          </w:tcPr>
-          <w:p>
-            <w:pPr>
-              <w:rPr>
-                <w:lang w:val="hr-HR"/>
-              </w:rPr>
-            </w:pPr>
-            <w:r>
-              <w:rPr>
-                <w:lang w:val="hr-HR"/>
-              </w:rPr>
-              <w:lastRenderedPageBreak/>
-              <w:t>Ekstenzije</w:t>
-            </w:r>
-          </w:p>
-        </w:tc>
-        <w:tc>
-          <w:tcPr>
-            <w:tcW w:w="4508" w:type="dxa"/>
-          </w:tcPr>
-          <w:p>
-            <w:pPr>
-              <w:cnfStyle w:val="000000000000" w:firstRow="0" w:lastRow="0" w:firstColumn="0" w:lastColumn="0" w:oddVBand="0" w:evenVBand="0" w:oddHBand="0" w:evenHBand="0" w:firstRowFirstColumn="0" w:firstRowLastColumn="0" w:lastRowFirstColumn="0" w:lastRowLastColumn="0"/>
-              <w:rPr>
-                <w:lang w:val="hr-HR"/>
-              </w:rPr>
-            </w:pPr>
-          </w:p>
-        </w:tc>
-      </w:tr>
-      <w:tr>
-        <w:tc>
-          <w:tcPr>
-            <w:cnfStyle w:val="001000000000" w:firstRow="0" w:lastRow="0" w:firstColumn="1" w:lastColumn="0" w:oddVBand="0" w:evenVBand="0" w:oddHBand="0" w:evenHBand="0" w:firstRowFirstColumn="0" w:firstRowLastColumn="0" w:lastRowFirstColumn="0" w:lastRowLastColumn="0"/>
-            <w:tcW w:w="4508" w:type="dxa"/>
+              <w:t>Pacijent ne postoji u bazi podataka</w:t>
+            </w:r>
+          </w:p>
+          <w:p>
+            <w:pPr>
+              <w:pStyle w:val="ListParagraph"/>
+              <w:numPr>
+                <w:ilvl w:val="1"/>
+                <w:numId w:val="11"/>
+              </w:numPr>
+              <w:cnfStyle w:val="000000000000" w:firstRow="0" w:lastRow="0" w:firstColumn="0" w:lastColumn="0" w:oddVBand="0" w:evenVBand="0" w:oddHBand="0" w:evenHBand="0" w:firstRowFirstColumn="0" w:firstRowLastColumn="0" w:lastRowFirstColumn="0" w:lastRowLastColumn="0"/>
+              <w:rPr>
+                <w:lang w:val="hr-HR"/>
+              </w:rPr>
+            </w:pPr>
+            <w:r>
+              <w:rPr>
+                <w:lang w:val="hr-HR"/>
+              </w:rPr>
+              <w:t>Sustav obavještava korisnika da traženi pacijent ne postoji</w:t>
+            </w:r>
+          </w:p>
+          <w:p>
+            <w:pPr>
+              <w:pStyle w:val="ListParagraph"/>
+              <w:numPr>
+                <w:ilvl w:val="1"/>
+                <w:numId w:val="11"/>
+              </w:numPr>
+              <w:cnfStyle w:val="000000000000" w:firstRow="0" w:lastRow="0" w:firstColumn="0" w:lastColumn="0" w:oddVBand="0" w:evenVBand="0" w:oddHBand="0" w:evenHBand="0" w:firstRowFirstColumn="0" w:firstRowLastColumn="0" w:lastRowFirstColumn="0" w:lastRowLastColumn="0"/>
+              <w:rPr>
+                <w:lang w:val="hr-HR"/>
+              </w:rPr>
+            </w:pPr>
+            <w:r>
+              <w:rPr>
+                <w:lang w:val="hr-HR"/>
+              </w:rPr>
+              <w:t>Korisnik odustaje od pretrage</w:t>
+            </w:r>
+          </w:p>
+        </w:tc>
+      </w:tr>
+      <w:tr>
+        <w:tc>
+          <w:tcPr>
+            <w:cnfStyle w:val="001000000000" w:firstRow="0" w:lastRow="0" w:firstColumn="1" w:lastColumn="0" w:oddVBand="0" w:evenVBand="0" w:oddHBand="0" w:evenHBand="0" w:firstRowFirstColumn="0" w:firstRowLastColumn="0" w:lastRowFirstColumn="0" w:lastRowLastColumn="0"/>
+            <w:tcW w:w="2689" w:type="dxa"/>
           </w:tcPr>
           <w:p>
             <w:pPr>
@@ -1452,18 +1890,19 @@
         </w:tc>
         <w:tc>
           <w:tcPr>
-            <w:tcW w:w="4508" w:type="dxa"/>
-          </w:tcPr>
-          <w:p>
-            <w:pPr>
-              <w:cnfStyle w:val="000000000000" w:firstRow="0" w:lastRow="0" w:firstColumn="0" w:lastColumn="0" w:oddVBand="0" w:evenVBand="0" w:oddHBand="0" w:evenHBand="0" w:firstRowFirstColumn="0" w:firstRowLastColumn="0" w:lastRowFirstColumn="0" w:lastRowLastColumn="0"/>
-              <w:rPr>
-                <w:lang w:val="hr-HR"/>
-              </w:rPr>
-            </w:pPr>
-          </w:p>
-        </w:tc>
-      </w:tr>
+            <w:tcW w:w="6327" w:type="dxa"/>
+          </w:tcPr>
+          <w:p>
+            <w:pPr>
+              <w:cnfStyle w:val="000000000000" w:firstRow="0" w:lastRow="0" w:firstColumn="0" w:lastColumn="0" w:oddVBand="0" w:evenVBand="0" w:oddHBand="0" w:evenHBand="0" w:firstRowFirstColumn="0" w:firstRowLastColumn="0" w:lastRowFirstColumn="0" w:lastRowLastColumn="0"/>
+              <w:rPr>
+                <w:lang w:val="hr-HR"/>
+              </w:rPr>
+            </w:pPr>
+          </w:p>
+        </w:tc>
+      </w:tr>
+      <w:bookmarkEnd w:id="0"/>
     </w:tbl>
     <w:p>
       <w:pPr>
@@ -1479,8 +1918,8 @@
         <w:tblLook w:val="04A0" w:firstRow="1" w:lastRow="0" w:firstColumn="1" w:lastColumn="0" w:noHBand="0" w:noVBand="1"/>
       </w:tblPr>
       <w:tblGrid>
-        <w:gridCol w:w="4508"/>
-        <w:gridCol w:w="4508"/>
+        <w:gridCol w:w="2689"/>
+        <w:gridCol w:w="6327"/>
       </w:tblGrid>
       <w:tr>
         <w:trPr>
@@ -1489,7 +1928,7 @@
         <w:tc>
           <w:tcPr>
             <w:cnfStyle w:val="001000000000" w:firstRow="0" w:lastRow="0" w:firstColumn="1" w:lastColumn="0" w:oddVBand="0" w:evenVBand="0" w:oddHBand="0" w:evenHBand="0" w:firstRowFirstColumn="0" w:firstRowLastColumn="0" w:lastRowFirstColumn="0" w:lastRowLastColumn="0"/>
-            <w:tcW w:w="4508" w:type="dxa"/>
+            <w:tcW w:w="2689" w:type="dxa"/>
           </w:tcPr>
           <w:p>
             <w:pPr>
@@ -1507,7 +1946,7 @@
         </w:tc>
         <w:tc>
           <w:tcPr>
-            <w:tcW w:w="4508" w:type="dxa"/>
+            <w:tcW w:w="6327" w:type="dxa"/>
           </w:tcPr>
           <w:p>
             <w:pPr>
@@ -1520,22 +1959,34 @@
               <w:rPr>
                 <w:lang w:val="hr-HR"/>
               </w:rPr>
-              <w:t xml:space="preserve">UC4 – </w:t>
-            </w:r>
-            <w:r>
-              <w:rPr>
-                <w:lang w:val="hr-HR"/>
-              </w:rPr>
-              <w:t>Pregled statistike</w:t>
-            </w:r>
-          </w:p>
-        </w:tc>
-      </w:tr>
-      <w:tr>
-        <w:tc>
-          <w:tcPr>
-            <w:cnfStyle w:val="001000000000" w:firstRow="0" w:lastRow="0" w:firstColumn="1" w:lastColumn="0" w:oddVBand="0" w:evenVBand="0" w:oddHBand="0" w:evenHBand="0" w:firstRowFirstColumn="0" w:firstRowLastColumn="0" w:lastRowFirstColumn="0" w:lastRowLastColumn="0"/>
-            <w:tcW w:w="4508" w:type="dxa"/>
+              <w:t>UC</w:t>
+            </w:r>
+            <w:r>
+              <w:rPr>
+                <w:lang w:val="hr-HR"/>
+              </w:rPr>
+              <w:t>4</w:t>
+            </w:r>
+            <w:r>
+              <w:rPr>
+                <w:lang w:val="hr-HR"/>
+              </w:rPr>
+              <w:t xml:space="preserve"> – </w:t>
+            </w:r>
+            <w:r>
+              <w:rPr>
+                <w:lang w:val="hr-HR"/>
+              </w:rPr>
+              <w:t>Odabir pregleda</w:t>
+            </w:r>
+          </w:p>
+        </w:tc>
+      </w:tr>
+      <w:tr>
+        <w:tc>
+          <w:tcPr>
+            <w:cnfStyle w:val="001000000000" w:firstRow="0" w:lastRow="0" w:firstColumn="1" w:lastColumn="0" w:oddVBand="0" w:evenVBand="0" w:oddHBand="0" w:evenHBand="0" w:firstRowFirstColumn="0" w:firstRowLastColumn="0" w:lastRowFirstColumn="0" w:lastRowLastColumn="0"/>
+            <w:tcW w:w="2689" w:type="dxa"/>
           </w:tcPr>
           <w:p>
             <w:pPr>
@@ -1553,29 +2004,29 @@
         </w:tc>
         <w:tc>
           <w:tcPr>
-            <w:tcW w:w="4508" w:type="dxa"/>
-          </w:tcPr>
-          <w:p>
-            <w:pPr>
-              <w:cnfStyle w:val="000000000000" w:firstRow="0" w:lastRow="0" w:firstColumn="0" w:lastColumn="0" w:oddVBand="0" w:evenVBand="0" w:oddHBand="0" w:evenHBand="0" w:firstRowFirstColumn="0" w:firstRowLastColumn="0" w:lastRowFirstColumn="0" w:lastRowLastColumn="0"/>
-              <w:rPr>
-                <w:lang w:val="hr-HR"/>
-              </w:rPr>
-            </w:pPr>
-            <w:r>
-              <w:rPr>
-                <w:lang w:val="hr-HR"/>
-              </w:rPr>
-              <w:t>Odjava iz sustava</w:t>
-            </w:r>
-          </w:p>
-        </w:tc>
-      </w:tr>
-      <w:tr>
-        <w:tc>
-          <w:tcPr>
-            <w:cnfStyle w:val="001000000000" w:firstRow="0" w:lastRow="0" w:firstColumn="1" w:lastColumn="0" w:oddVBand="0" w:evenVBand="0" w:oddHBand="0" w:evenHBand="0" w:firstRowFirstColumn="0" w:firstRowLastColumn="0" w:lastRowFirstColumn="0" w:lastRowLastColumn="0"/>
-            <w:tcW w:w="4508" w:type="dxa"/>
+            <w:tcW w:w="6327" w:type="dxa"/>
+          </w:tcPr>
+          <w:p>
+            <w:pPr>
+              <w:cnfStyle w:val="000000000000" w:firstRow="0" w:lastRow="0" w:firstColumn="0" w:lastColumn="0" w:oddVBand="0" w:evenVBand="0" w:oddHBand="0" w:evenHBand="0" w:firstRowFirstColumn="0" w:firstRowLastColumn="0" w:lastRowFirstColumn="0" w:lastRowLastColumn="0"/>
+              <w:rPr>
+                <w:lang w:val="hr-HR"/>
+              </w:rPr>
+            </w:pPr>
+            <w:r>
+              <w:rPr>
+                <w:lang w:val="hr-HR"/>
+              </w:rPr>
+              <w:t>Korisnik odabire pregled iz liste pregleda u čekaonici</w:t>
+            </w:r>
+          </w:p>
+        </w:tc>
+      </w:tr>
+      <w:tr>
+        <w:tc>
+          <w:tcPr>
+            <w:cnfStyle w:val="001000000000" w:firstRow="0" w:lastRow="0" w:firstColumn="1" w:lastColumn="0" w:oddVBand="0" w:evenVBand="0" w:oddHBand="0" w:evenHBand="0" w:firstRowFirstColumn="0" w:firstRowLastColumn="0" w:lastRowFirstColumn="0" w:lastRowLastColumn="0"/>
+            <w:tcW w:w="2689" w:type="dxa"/>
           </w:tcPr>
           <w:p>
             <w:pPr>
@@ -1595,41 +2046,29 @@
         </w:tc>
         <w:tc>
           <w:tcPr>
-            <w:tcW w:w="4508" w:type="dxa"/>
-          </w:tcPr>
-          <w:p>
-            <w:pPr>
-              <w:cnfStyle w:val="000000000000" w:firstRow="0" w:lastRow="0" w:firstColumn="0" w:lastColumn="0" w:oddVBand="0" w:evenVBand="0" w:oddHBand="0" w:evenHBand="0" w:firstRowFirstColumn="0" w:firstRowLastColumn="0" w:lastRowFirstColumn="0" w:lastRowLastColumn="0"/>
-              <w:rPr>
-                <w:lang w:val="hr-HR"/>
-              </w:rPr>
-            </w:pPr>
-            <w:r>
-              <w:rPr>
-                <w:lang w:val="hr-HR"/>
-              </w:rPr>
-              <w:t>Liječn</w:t>
-            </w:r>
-            <w:r>
-              <w:rPr>
-                <w:lang w:val="hr-HR"/>
-              </w:rPr>
-              <w:t>i</w:t>
-            </w:r>
-            <w:r>
-              <w:rPr>
-                <w:lang w:val="hr-HR"/>
-              </w:rPr>
-              <w:t>k</w:t>
-            </w:r>
-          </w:p>
-        </w:tc>
-      </w:tr>
-      <w:tr>
-        <w:tc>
-          <w:tcPr>
-            <w:cnfStyle w:val="001000000000" w:firstRow="0" w:lastRow="0" w:firstColumn="1" w:lastColumn="0" w:oddVBand="0" w:evenVBand="0" w:oddHBand="0" w:evenHBand="0" w:firstRowFirstColumn="0" w:firstRowLastColumn="0" w:lastRowFirstColumn="0" w:lastRowLastColumn="0"/>
-            <w:tcW w:w="4508" w:type="dxa"/>
+            <w:tcW w:w="6327" w:type="dxa"/>
+          </w:tcPr>
+          <w:p>
+            <w:pPr>
+              <w:cnfStyle w:val="000000000000" w:firstRow="0" w:lastRow="0" w:firstColumn="0" w:lastColumn="0" w:oddVBand="0" w:evenVBand="0" w:oddHBand="0" w:evenHBand="0" w:firstRowFirstColumn="0" w:firstRowLastColumn="0" w:lastRowFirstColumn="0" w:lastRowLastColumn="0"/>
+              <w:rPr>
+                <w:lang w:val="hr-HR"/>
+              </w:rPr>
+            </w:pPr>
+            <w:r>
+              <w:rPr>
+                <w:lang w:val="hr-HR"/>
+              </w:rPr>
+              <w:t>Korisnik – liječnik</w:t>
+            </w:r>
+          </w:p>
+        </w:tc>
+      </w:tr>
+      <w:tr>
+        <w:tc>
+          <w:tcPr>
+            <w:cnfStyle w:val="001000000000" w:firstRow="0" w:lastRow="0" w:firstColumn="1" w:lastColumn="0" w:oddVBand="0" w:evenVBand="0" w:oddHBand="0" w:evenHBand="0" w:firstRowFirstColumn="0" w:firstRowLastColumn="0" w:lastRowFirstColumn="0" w:lastRowLastColumn="0"/>
+            <w:tcW w:w="2689" w:type="dxa"/>
           </w:tcPr>
           <w:p>
             <w:pPr>
@@ -1647,23 +2086,29 @@
         </w:tc>
         <w:tc>
           <w:tcPr>
-            <w:tcW w:w="4508" w:type="dxa"/>
-          </w:tcPr>
-          <w:p>
-            <w:pPr>
-              <w:cnfStyle w:val="000000000000" w:firstRow="0" w:lastRow="0" w:firstColumn="0" w:lastColumn="0" w:oddVBand="0" w:evenVBand="0" w:oddHBand="0" w:evenHBand="0" w:firstRowFirstColumn="0" w:firstRowLastColumn="0" w:lastRowFirstColumn="0" w:lastRowLastColumn="0"/>
-              <w:rPr>
-                <w:lang w:val="hr-HR"/>
-              </w:rPr>
-            </w:pPr>
-          </w:p>
-        </w:tc>
-      </w:tr>
-      <w:tr>
-        <w:tc>
-          <w:tcPr>
-            <w:cnfStyle w:val="001000000000" w:firstRow="0" w:lastRow="0" w:firstColumn="1" w:lastColumn="0" w:oddVBand="0" w:evenVBand="0" w:oddHBand="0" w:evenHBand="0" w:firstRowFirstColumn="0" w:firstRowLastColumn="0" w:lastRowFirstColumn="0" w:lastRowLastColumn="0"/>
-            <w:tcW w:w="4508" w:type="dxa"/>
+            <w:tcW w:w="6327" w:type="dxa"/>
+          </w:tcPr>
+          <w:p>
+            <w:pPr>
+              <w:cnfStyle w:val="000000000000" w:firstRow="0" w:lastRow="0" w:firstColumn="0" w:lastColumn="0" w:oddVBand="0" w:evenVBand="0" w:oddHBand="0" w:evenHBand="0" w:firstRowFirstColumn="0" w:firstRowLastColumn="0" w:lastRowFirstColumn="0" w:lastRowLastColumn="0"/>
+              <w:rPr>
+                <w:lang w:val="hr-HR"/>
+              </w:rPr>
+            </w:pPr>
+            <w:r>
+              <w:rPr>
+                <w:lang w:val="hr-HR"/>
+              </w:rPr>
+              <w:t>Pacijent</w:t>
+            </w:r>
+          </w:p>
+        </w:tc>
+      </w:tr>
+      <w:tr>
+        <w:tc>
+          <w:tcPr>
+            <w:cnfStyle w:val="001000000000" w:firstRow="0" w:lastRow="0" w:firstColumn="1" w:lastColumn="0" w:oddVBand="0" w:evenVBand="0" w:oddHBand="0" w:evenHBand="0" w:firstRowFirstColumn="0" w:firstRowLastColumn="0" w:lastRowFirstColumn="0" w:lastRowLastColumn="0"/>
+            <w:tcW w:w="2689" w:type="dxa"/>
           </w:tcPr>
           <w:p>
             <w:pPr>
@@ -1681,7 +2126,7 @@
         </w:tc>
         <w:tc>
           <w:tcPr>
-            <w:tcW w:w="4508" w:type="dxa"/>
+            <w:tcW w:w="6327" w:type="dxa"/>
           </w:tcPr>
           <w:p>
             <w:pPr>
@@ -1703,7 +2148,43 @@
         <w:tc>
           <w:tcPr>
             <w:cnfStyle w:val="001000000000" w:firstRow="0" w:lastRow="0" w:firstColumn="1" w:lastColumn="0" w:oddVBand="0" w:evenVBand="0" w:oddHBand="0" w:evenHBand="0" w:firstRowFirstColumn="0" w:firstRowLastColumn="0" w:lastRowFirstColumn="0" w:lastRowLastColumn="0"/>
-            <w:tcW w:w="4508" w:type="dxa"/>
+            <w:tcW w:w="2689" w:type="dxa"/>
+          </w:tcPr>
+          <w:p>
+            <w:pPr>
+              <w:rPr>
+                <w:lang w:val="hr-HR"/>
+              </w:rPr>
+            </w:pPr>
+            <w:r>
+              <w:rPr>
+                <w:lang w:val="hr-HR"/>
+              </w:rPr>
+              <w:t>Okidač</w:t>
+            </w:r>
+          </w:p>
+        </w:tc>
+        <w:tc>
+          <w:tcPr>
+            <w:tcW w:w="6327" w:type="dxa"/>
+          </w:tcPr>
+          <w:p>
+            <w:pPr>
+              <w:cnfStyle w:val="000000000000" w:firstRow="0" w:lastRow="0" w:firstColumn="0" w:lastColumn="0" w:oddVBand="0" w:evenVBand="0" w:oddHBand="0" w:evenHBand="0" w:firstRowFirstColumn="0" w:firstRowLastColumn="0" w:lastRowFirstColumn="0" w:lastRowLastColumn="0"/>
+              <w:rPr>
+                <w:lang w:val="hr-HR"/>
+              </w:rPr>
+            </w:pPr>
+            <w:bookmarkStart w:id="1" w:name="_GoBack"/>
+            <w:bookmarkEnd w:id="1"/>
+          </w:p>
+        </w:tc>
+      </w:tr>
+      <w:tr>
+        <w:tc>
+          <w:tcPr>
+            <w:cnfStyle w:val="001000000000" w:firstRow="0" w:lastRow="0" w:firstColumn="1" w:lastColumn="0" w:oddVBand="0" w:evenVBand="0" w:oddHBand="0" w:evenHBand="0" w:firstRowFirstColumn="0" w:firstRowLastColumn="0" w:lastRowFirstColumn="0" w:lastRowLastColumn="0"/>
+            <w:tcW w:w="2689" w:type="dxa"/>
           </w:tcPr>
           <w:p>
             <w:pPr>
@@ -1723,31 +2204,28 @@
         </w:tc>
         <w:tc>
           <w:tcPr>
-            <w:tcW w:w="4508" w:type="dxa"/>
+            <w:tcW w:w="6327" w:type="dxa"/>
           </w:tcPr>
           <w:p>
             <w:pPr>
               <w:pStyle w:val="ListParagraph"/>
               <w:numPr>
                 <w:ilvl w:val="0"/>
-                <w:numId w:val="7"/>
+                <w:numId w:val="13"/>
               </w:numPr>
-              <w:cnfStyle w:val="000000000000" w:firstRow="0" w:lastRow="0" w:firstColumn="0" w:lastColumn="0" w:oddVBand="0" w:evenVBand="0" w:oddHBand="0" w:evenHBand="0" w:firstRowFirstColumn="0" w:firstRowLastColumn="0" w:lastRowFirstColumn="0" w:lastRowLastColumn="0"/>
-              <w:rPr>
-                <w:lang w:val="hr-HR"/>
-              </w:rPr>
-            </w:pPr>
-            <w:r>
-              <w:rPr>
-                <w:lang w:val="hr-HR"/>
-              </w:rPr>
-              <w:t>Korisnik odabire vremenski period tijekom kojeg želi vidjeti statistiku</w:t>
-            </w:r>
-            <w:r>
-              <w:rPr>
-                <w:lang w:val="hr-HR"/>
-              </w:rPr>
-              <w:t xml:space="preserve"> svog rada</w:t>
+              <w:tabs>
+                <w:tab w:val="left" w:pos="1665"/>
+              </w:tabs>
+              <w:cnfStyle w:val="000000000000" w:firstRow="0" w:lastRow="0" w:firstColumn="0" w:lastColumn="0" w:oddVBand="0" w:evenVBand="0" w:oddHBand="0" w:evenHBand="0" w:firstRowFirstColumn="0" w:firstRowLastColumn="0" w:lastRowFirstColumn="0" w:lastRowLastColumn="0"/>
+              <w:rPr>
+                <w:lang w:val="hr-HR"/>
+              </w:rPr>
+            </w:pPr>
+            <w:r>
+              <w:rPr>
+                <w:lang w:val="hr-HR"/>
+              </w:rPr>
+              <w:t>Korisnik odabire pacijenta iz liste pacijenata koji se nalaze u čekaonici</w:t>
             </w:r>
           </w:p>
           <w:p>
@@ -1755,33 +2233,36 @@
               <w:pStyle w:val="ListParagraph"/>
               <w:numPr>
                 <w:ilvl w:val="0"/>
-                <w:numId w:val="7"/>
+                <w:numId w:val="13"/>
               </w:numPr>
-              <w:cnfStyle w:val="000000000000" w:firstRow="0" w:lastRow="0" w:firstColumn="0" w:lastColumn="0" w:oddVBand="0" w:evenVBand="0" w:oddHBand="0" w:evenHBand="0" w:firstRowFirstColumn="0" w:firstRowLastColumn="0" w:lastRowFirstColumn="0" w:lastRowLastColumn="0"/>
-              <w:rPr>
-                <w:lang w:val="hr-HR"/>
-              </w:rPr>
-            </w:pPr>
-            <w:r>
-              <w:rPr>
-                <w:lang w:val="hr-HR"/>
-              </w:rPr>
-              <w:t>Sustav izračunava te prikazuje statističke podatke poput dijagnoze i ukupne cijene naplaćenih pregleda</w:t>
-            </w:r>
-            <w:r>
-              <w:rPr>
-                <w:lang w:val="hr-HR"/>
-              </w:rPr>
-              <w:t xml:space="preserve"> </w:t>
-            </w:r>
-          </w:p>
-        </w:tc>
-      </w:tr>
-      <w:tr>
-        <w:tc>
-          <w:tcPr>
-            <w:cnfStyle w:val="001000000000" w:firstRow="0" w:lastRow="0" w:firstColumn="1" w:lastColumn="0" w:oddVBand="0" w:evenVBand="0" w:oddHBand="0" w:evenHBand="0" w:firstRowFirstColumn="0" w:firstRowLastColumn="0" w:lastRowFirstColumn="0" w:lastRowLastColumn="0"/>
-            <w:tcW w:w="4508" w:type="dxa"/>
+              <w:tabs>
+                <w:tab w:val="left" w:pos="1665"/>
+              </w:tabs>
+              <w:cnfStyle w:val="000000000000" w:firstRow="0" w:lastRow="0" w:firstColumn="0" w:lastColumn="0" w:oddVBand="0" w:evenVBand="0" w:oddHBand="0" w:evenHBand="0" w:firstRowFirstColumn="0" w:firstRowLastColumn="0" w:lastRowFirstColumn="0" w:lastRowLastColumn="0"/>
+              <w:rPr>
+                <w:lang w:val="hr-HR"/>
+              </w:rPr>
+            </w:pPr>
+            <w:r>
+              <w:rPr>
+                <w:lang w:val="hr-HR"/>
+              </w:rPr>
+              <w:t xml:space="preserve">Sustav </w:t>
+            </w:r>
+            <w:r>
+              <w:rPr>
+                <w:lang w:val="hr-HR"/>
+              </w:rPr>
+              <w:t>prikazuje formu za pregled</w:t>
+            </w:r>
+          </w:p>
+        </w:tc>
+      </w:tr>
+      <w:tr>
+        <w:tc>
+          <w:tcPr>
+            <w:cnfStyle w:val="001000000000" w:firstRow="0" w:lastRow="0" w:firstColumn="1" w:lastColumn="0" w:oddVBand="0" w:evenVBand="0" w:oddHBand="0" w:evenHBand="0" w:firstRowFirstColumn="0" w:firstRowLastColumn="0" w:lastRowFirstColumn="0" w:lastRowLastColumn="0"/>
+            <w:tcW w:w="2689" w:type="dxa"/>
           </w:tcPr>
           <w:p>
             <w:pPr>
@@ -1799,29 +2280,53 @@
         </w:tc>
         <w:tc>
           <w:tcPr>
-            <w:tcW w:w="4508" w:type="dxa"/>
-          </w:tcPr>
-          <w:p>
-            <w:pPr>
-              <w:cnfStyle w:val="000000000000" w:firstRow="0" w:lastRow="0" w:firstColumn="0" w:lastColumn="0" w:oddVBand="0" w:evenVBand="0" w:oddHBand="0" w:evenHBand="0" w:firstRowFirstColumn="0" w:firstRowLastColumn="0" w:lastRowFirstColumn="0" w:lastRowLastColumn="0"/>
-              <w:rPr>
-                <w:lang w:val="hr-HR"/>
-              </w:rPr>
-            </w:pPr>
-            <w:r>
-              <w:rPr>
-                <w:lang w:val="hr-HR"/>
-              </w:rPr>
-              <w:t xml:space="preserve">       </w:t>
-            </w:r>
-          </w:p>
-        </w:tc>
-      </w:tr>
-      <w:tr>
-        <w:tc>
-          <w:tcPr>
-            <w:cnfStyle w:val="001000000000" w:firstRow="0" w:lastRow="0" w:firstColumn="1" w:lastColumn="0" w:oddVBand="0" w:evenVBand="0" w:oddHBand="0" w:evenHBand="0" w:firstRowFirstColumn="0" w:firstRowLastColumn="0" w:lastRowFirstColumn="0" w:lastRowLastColumn="0"/>
-            <w:tcW w:w="4508" w:type="dxa"/>
+            <w:tcW w:w="6327" w:type="dxa"/>
+          </w:tcPr>
+          <w:p>
+            <w:pPr>
+              <w:pStyle w:val="ListParagraph"/>
+              <w:numPr>
+                <w:ilvl w:val="0"/>
+                <w:numId w:val="12"/>
+              </w:numPr>
+              <w:cnfStyle w:val="000000000000" w:firstRow="0" w:lastRow="0" w:firstColumn="0" w:lastColumn="0" w:oddVBand="0" w:evenVBand="0" w:oddHBand="0" w:evenHBand="0" w:firstRowFirstColumn="0" w:firstRowLastColumn="0" w:lastRowFirstColumn="0" w:lastRowLastColumn="0"/>
+              <w:rPr>
+                <w:lang w:val="hr-HR"/>
+              </w:rPr>
+            </w:pPr>
+            <w:r>
+              <w:rPr>
+                <w:lang w:val="hr-HR"/>
+              </w:rPr>
+              <w:t>Drugi pacijent je u trenutku odabir na pregledu</w:t>
+            </w:r>
+          </w:p>
+          <w:p>
+            <w:pPr>
+              <w:pStyle w:val="ListParagraph"/>
+              <w:numPr>
+                <w:ilvl w:val="1"/>
+                <w:numId w:val="12"/>
+              </w:numPr>
+              <w:cnfStyle w:val="000000000000" w:firstRow="0" w:lastRow="0" w:firstColumn="0" w:lastColumn="0" w:oddVBand="0" w:evenVBand="0" w:oddHBand="0" w:evenHBand="0" w:firstRowFirstColumn="0" w:firstRowLastColumn="0" w:lastRowFirstColumn="0" w:lastRowLastColumn="0"/>
+              <w:rPr>
+                <w:lang w:val="hr-HR"/>
+              </w:rPr>
+            </w:pPr>
+            <w:r>
+              <w:rPr>
+                <w:lang w:val="hr-HR"/>
+              </w:rPr>
+              <w:t>Sustav obavještava korisnika</w:t>
+            </w:r>
+          </w:p>
+        </w:tc>
+      </w:tr>
+      <w:tr>
+        <w:tc>
+          <w:tcPr>
+            <w:cnfStyle w:val="001000000000" w:firstRow="0" w:lastRow="0" w:firstColumn="1" w:lastColumn="0" w:oddVBand="0" w:evenVBand="0" w:oddHBand="0" w:evenHBand="0" w:firstRowFirstColumn="0" w:firstRowLastColumn="0" w:lastRowFirstColumn="0" w:lastRowLastColumn="0"/>
+            <w:tcW w:w="2689" w:type="dxa"/>
           </w:tcPr>
           <w:p>
             <w:pPr>
@@ -1839,28 +2344,19 @@
         </w:tc>
         <w:tc>
           <w:tcPr>
-            <w:tcW w:w="4508" w:type="dxa"/>
-          </w:tcPr>
-          <w:p>
-            <w:pPr>
-              <w:cnfStyle w:val="000000000000" w:firstRow="0" w:lastRow="0" w:firstColumn="0" w:lastColumn="0" w:oddVBand="0" w:evenVBand="0" w:oddHBand="0" w:evenHBand="0" w:firstRowFirstColumn="0" w:firstRowLastColumn="0" w:lastRowFirstColumn="0" w:lastRowLastColumn="0"/>
-              <w:rPr>
-                <w:lang w:val="hr-HR"/>
-              </w:rPr>
-            </w:pPr>
-            <w:bookmarkStart w:id="0" w:name="_GoBack"/>
-            <w:bookmarkEnd w:id="0"/>
+            <w:tcW w:w="6327" w:type="dxa"/>
+          </w:tcPr>
+          <w:p>
+            <w:pPr>
+              <w:cnfStyle w:val="000000000000" w:firstRow="0" w:lastRow="0" w:firstColumn="0" w:lastColumn="0" w:oddVBand="0" w:evenVBand="0" w:oddHBand="0" w:evenHBand="0" w:firstRowFirstColumn="0" w:firstRowLastColumn="0" w:lastRowFirstColumn="0" w:lastRowLastColumn="0"/>
+              <w:rPr>
+                <w:lang w:val="hr-HR"/>
+              </w:rPr>
+            </w:pPr>
           </w:p>
         </w:tc>
       </w:tr>
     </w:tbl>
-    <w:p>
-      <w:pPr>
-        <w:rPr>
-          <w:lang w:val="hr-HR"/>
-        </w:rPr>
-      </w:pPr>
-    </w:p>
     <w:p>
       <w:pPr>
         <w:rPr>
@@ -1875,8 +2371,8 @@
         <w:tblLook w:val="04A0" w:firstRow="1" w:lastRow="0" w:firstColumn="1" w:lastColumn="0" w:noHBand="0" w:noVBand="1"/>
       </w:tblPr>
       <w:tblGrid>
-        <w:gridCol w:w="4508"/>
-        <w:gridCol w:w="4508"/>
+        <w:gridCol w:w="2689"/>
+        <w:gridCol w:w="6327"/>
       </w:tblGrid>
       <w:tr>
         <w:trPr>
@@ -1885,7 +2381,7 @@
         <w:tc>
           <w:tcPr>
             <w:cnfStyle w:val="001000000000" w:firstRow="0" w:lastRow="0" w:firstColumn="1" w:lastColumn="0" w:oddVBand="0" w:evenVBand="0" w:oddHBand="0" w:evenHBand="0" w:firstRowFirstColumn="0" w:firstRowLastColumn="0" w:lastRowFirstColumn="0" w:lastRowLastColumn="0"/>
-            <w:tcW w:w="4508" w:type="dxa"/>
+            <w:tcW w:w="2689" w:type="dxa"/>
           </w:tcPr>
           <w:p>
             <w:pPr>
@@ -1903,7 +2399,7 @@
         </w:tc>
         <w:tc>
           <w:tcPr>
-            <w:tcW w:w="4508" w:type="dxa"/>
+            <w:tcW w:w="6327" w:type="dxa"/>
           </w:tcPr>
           <w:p>
             <w:pPr>
@@ -1928,22 +2424,16 @@
               <w:rPr>
                 <w:lang w:val="hr-HR"/>
               </w:rPr>
-              <w:t xml:space="preserve"> – </w:t>
-            </w:r>
-            <w:r>
-              <w:rPr>
-                <w:lang w:val="hr-HR"/>
-              </w:rPr>
-              <w:t>Odjava</w:t>
-            </w:r>
-          </w:p>
-        </w:tc>
-      </w:tr>
-      <w:tr>
-        <w:tc>
-          <w:tcPr>
-            <w:cnfStyle w:val="001000000000" w:firstRow="0" w:lastRow="0" w:firstColumn="1" w:lastColumn="0" w:oddVBand="0" w:evenVBand="0" w:oddHBand="0" w:evenHBand="0" w:firstRowFirstColumn="0" w:firstRowLastColumn="0" w:lastRowFirstColumn="0" w:lastRowLastColumn="0"/>
-            <w:tcW w:w="4508" w:type="dxa"/>
+              <w:t xml:space="preserve"> – Obavljanje pregleda</w:t>
+            </w:r>
+          </w:p>
+        </w:tc>
+      </w:tr>
+      <w:tr>
+        <w:tc>
+          <w:tcPr>
+            <w:cnfStyle w:val="001000000000" w:firstRow="0" w:lastRow="0" w:firstColumn="1" w:lastColumn="0" w:oddVBand="0" w:evenVBand="0" w:oddHBand="0" w:evenHBand="0" w:firstRowFirstColumn="0" w:firstRowLastColumn="0" w:lastRowFirstColumn="0" w:lastRowLastColumn="0"/>
+            <w:tcW w:w="2689" w:type="dxa"/>
           </w:tcPr>
           <w:p>
             <w:pPr>
@@ -1961,29 +2451,35 @@
         </w:tc>
         <w:tc>
           <w:tcPr>
-            <w:tcW w:w="4508" w:type="dxa"/>
-          </w:tcPr>
-          <w:p>
-            <w:pPr>
-              <w:cnfStyle w:val="000000000000" w:firstRow="0" w:lastRow="0" w:firstColumn="0" w:lastColumn="0" w:oddVBand="0" w:evenVBand="0" w:oddHBand="0" w:evenHBand="0" w:firstRowFirstColumn="0" w:firstRowLastColumn="0" w:lastRowFirstColumn="0" w:lastRowLastColumn="0"/>
-              <w:rPr>
-                <w:lang w:val="hr-HR"/>
-              </w:rPr>
-            </w:pPr>
-            <w:r>
-              <w:rPr>
-                <w:lang w:val="hr-HR"/>
-              </w:rPr>
-              <w:t>Odjava iz sustava</w:t>
-            </w:r>
-          </w:p>
-        </w:tc>
-      </w:tr>
-      <w:tr>
-        <w:tc>
-          <w:tcPr>
-            <w:cnfStyle w:val="001000000000" w:firstRow="0" w:lastRow="0" w:firstColumn="1" w:lastColumn="0" w:oddVBand="0" w:evenVBand="0" w:oddHBand="0" w:evenHBand="0" w:firstRowFirstColumn="0" w:firstRowLastColumn="0" w:lastRowFirstColumn="0" w:lastRowLastColumn="0"/>
-            <w:tcW w:w="4508" w:type="dxa"/>
+            <w:tcW w:w="6327" w:type="dxa"/>
+          </w:tcPr>
+          <w:p>
+            <w:pPr>
+              <w:cnfStyle w:val="000000000000" w:firstRow="0" w:lastRow="0" w:firstColumn="0" w:lastColumn="0" w:oddVBand="0" w:evenVBand="0" w:oddHBand="0" w:evenHBand="0" w:firstRowFirstColumn="0" w:firstRowLastColumn="0" w:lastRowFirstColumn="0" w:lastRowLastColumn="0"/>
+              <w:rPr>
+                <w:lang w:val="hr-HR"/>
+              </w:rPr>
+            </w:pPr>
+            <w:r>
+              <w:rPr>
+                <w:lang w:val="hr-HR"/>
+              </w:rPr>
+              <w:t>Korisnik</w:t>
+            </w:r>
+            <w:r>
+              <w:rPr>
+                <w:lang w:val="hr-HR"/>
+              </w:rPr>
+              <w:t xml:space="preserve"> ispunjava podatke relevantne za daljnje liječenje pacijenta</w:t>
+            </w:r>
+          </w:p>
+        </w:tc>
+      </w:tr>
+      <w:tr>
+        <w:tc>
+          <w:tcPr>
+            <w:cnfStyle w:val="001000000000" w:firstRow="0" w:lastRow="0" w:firstColumn="1" w:lastColumn="0" w:oddVBand="0" w:evenVBand="0" w:oddHBand="0" w:evenHBand="0" w:firstRowFirstColumn="0" w:firstRowLastColumn="0" w:lastRowFirstColumn="0" w:lastRowLastColumn="0"/>
+            <w:tcW w:w="2689" w:type="dxa"/>
           </w:tcPr>
           <w:p>
             <w:pPr>
@@ -2003,29 +2499,35 @@
         </w:tc>
         <w:tc>
           <w:tcPr>
-            <w:tcW w:w="4508" w:type="dxa"/>
-          </w:tcPr>
-          <w:p>
-            <w:pPr>
-              <w:cnfStyle w:val="000000000000" w:firstRow="0" w:lastRow="0" w:firstColumn="0" w:lastColumn="0" w:oddVBand="0" w:evenVBand="0" w:oddHBand="0" w:evenHBand="0" w:firstRowFirstColumn="0" w:firstRowLastColumn="0" w:lastRowFirstColumn="0" w:lastRowLastColumn="0"/>
-              <w:rPr>
-                <w:lang w:val="hr-HR"/>
-              </w:rPr>
-            </w:pPr>
-            <w:r>
-              <w:rPr>
-                <w:lang w:val="hr-HR"/>
-              </w:rPr>
-              <w:t>Medicinska sestra / liječnik</w:t>
-            </w:r>
-          </w:p>
-        </w:tc>
-      </w:tr>
-      <w:tr>
-        <w:tc>
-          <w:tcPr>
-            <w:cnfStyle w:val="001000000000" w:firstRow="0" w:lastRow="0" w:firstColumn="1" w:lastColumn="0" w:oddVBand="0" w:evenVBand="0" w:oddHBand="0" w:evenHBand="0" w:firstRowFirstColumn="0" w:firstRowLastColumn="0" w:lastRowFirstColumn="0" w:lastRowLastColumn="0"/>
-            <w:tcW w:w="4508" w:type="dxa"/>
+            <w:tcW w:w="6327" w:type="dxa"/>
+          </w:tcPr>
+          <w:p>
+            <w:pPr>
+              <w:cnfStyle w:val="000000000000" w:firstRow="0" w:lastRow="0" w:firstColumn="0" w:lastColumn="0" w:oddVBand="0" w:evenVBand="0" w:oddHBand="0" w:evenHBand="0" w:firstRowFirstColumn="0" w:firstRowLastColumn="0" w:lastRowFirstColumn="0" w:lastRowLastColumn="0"/>
+              <w:rPr>
+                <w:lang w:val="hr-HR"/>
+              </w:rPr>
+            </w:pPr>
+            <w:r>
+              <w:rPr>
+                <w:lang w:val="hr-HR"/>
+              </w:rPr>
+              <w:t>Korisnik - l</w:t>
+            </w:r>
+            <w:r>
+              <w:rPr>
+                <w:lang w:val="hr-HR"/>
+              </w:rPr>
+              <w:t>iječnik</w:t>
+            </w:r>
+          </w:p>
+        </w:tc>
+      </w:tr>
+      <w:tr>
+        <w:tc>
+          <w:tcPr>
+            <w:cnfStyle w:val="001000000000" w:firstRow="0" w:lastRow="0" w:firstColumn="1" w:lastColumn="0" w:oddVBand="0" w:evenVBand="0" w:oddHBand="0" w:evenHBand="0" w:firstRowFirstColumn="0" w:firstRowLastColumn="0" w:lastRowFirstColumn="0" w:lastRowLastColumn="0"/>
+            <w:tcW w:w="2689" w:type="dxa"/>
           </w:tcPr>
           <w:p>
             <w:pPr>
@@ -2043,23 +2545,29 @@
         </w:tc>
         <w:tc>
           <w:tcPr>
-            <w:tcW w:w="4508" w:type="dxa"/>
-          </w:tcPr>
-          <w:p>
-            <w:pPr>
-              <w:cnfStyle w:val="000000000000" w:firstRow="0" w:lastRow="0" w:firstColumn="0" w:lastColumn="0" w:oddVBand="0" w:evenVBand="0" w:oddHBand="0" w:evenHBand="0" w:firstRowFirstColumn="0" w:firstRowLastColumn="0" w:lastRowFirstColumn="0" w:lastRowLastColumn="0"/>
-              <w:rPr>
-                <w:lang w:val="hr-HR"/>
-              </w:rPr>
-            </w:pPr>
-          </w:p>
-        </w:tc>
-      </w:tr>
-      <w:tr>
-        <w:tc>
-          <w:tcPr>
-            <w:cnfStyle w:val="001000000000" w:firstRow="0" w:lastRow="0" w:firstColumn="1" w:lastColumn="0" w:oddVBand="0" w:evenVBand="0" w:oddHBand="0" w:evenHBand="0" w:firstRowFirstColumn="0" w:firstRowLastColumn="0" w:lastRowFirstColumn="0" w:lastRowLastColumn="0"/>
-            <w:tcW w:w="4508" w:type="dxa"/>
+            <w:tcW w:w="6327" w:type="dxa"/>
+          </w:tcPr>
+          <w:p>
+            <w:pPr>
+              <w:cnfStyle w:val="000000000000" w:firstRow="0" w:lastRow="0" w:firstColumn="0" w:lastColumn="0" w:oddVBand="0" w:evenVBand="0" w:oddHBand="0" w:evenHBand="0" w:firstRowFirstColumn="0" w:firstRowLastColumn="0" w:lastRowFirstColumn="0" w:lastRowLastColumn="0"/>
+              <w:rPr>
+                <w:lang w:val="hr-HR"/>
+              </w:rPr>
+            </w:pPr>
+            <w:r>
+              <w:rPr>
+                <w:lang w:val="hr-HR"/>
+              </w:rPr>
+              <w:t>Pacijent</w:t>
+            </w:r>
+          </w:p>
+        </w:tc>
+      </w:tr>
+      <w:tr>
+        <w:tc>
+          <w:tcPr>
+            <w:cnfStyle w:val="001000000000" w:firstRow="0" w:lastRow="0" w:firstColumn="1" w:lastColumn="0" w:oddVBand="0" w:evenVBand="0" w:oddHBand="0" w:evenHBand="0" w:firstRowFirstColumn="0" w:firstRowLastColumn="0" w:lastRowFirstColumn="0" w:lastRowLastColumn="0"/>
+            <w:tcW w:w="2689" w:type="dxa"/>
           </w:tcPr>
           <w:p>
             <w:pPr>
@@ -2077,29 +2585,115 @@
         </w:tc>
         <w:tc>
           <w:tcPr>
-            <w:tcW w:w="4508" w:type="dxa"/>
-          </w:tcPr>
-          <w:p>
-            <w:pPr>
-              <w:cnfStyle w:val="000000000000" w:firstRow="0" w:lastRow="0" w:firstColumn="0" w:lastColumn="0" w:oddVBand="0" w:evenVBand="0" w:oddHBand="0" w:evenHBand="0" w:firstRowFirstColumn="0" w:firstRowLastColumn="0" w:lastRowFirstColumn="0" w:lastRowLastColumn="0"/>
-              <w:rPr>
-                <w:lang w:val="hr-HR"/>
-              </w:rPr>
-            </w:pPr>
-            <w:r>
-              <w:rPr>
-                <w:lang w:val="hr-HR"/>
-              </w:rPr>
-              <w:t>Korisnik je prijavljen u sustav</w:t>
-            </w:r>
-          </w:p>
-        </w:tc>
-      </w:tr>
-      <w:tr>
-        <w:tc>
-          <w:tcPr>
-            <w:cnfStyle w:val="001000000000" w:firstRow="0" w:lastRow="0" w:firstColumn="1" w:lastColumn="0" w:oddVBand="0" w:evenVBand="0" w:oddHBand="0" w:evenHBand="0" w:firstRowFirstColumn="0" w:firstRowLastColumn="0" w:lastRowFirstColumn="0" w:lastRowLastColumn="0"/>
-            <w:tcW w:w="4508" w:type="dxa"/>
+            <w:tcW w:w="6327" w:type="dxa"/>
+          </w:tcPr>
+          <w:p>
+            <w:pPr>
+              <w:cnfStyle w:val="000000000000" w:firstRow="0" w:lastRow="0" w:firstColumn="0" w:lastColumn="0" w:oddVBand="0" w:evenVBand="0" w:oddHBand="0" w:evenHBand="0" w:firstRowFirstColumn="0" w:firstRowLastColumn="0" w:lastRowFirstColumn="0" w:lastRowLastColumn="0"/>
+              <w:rPr>
+                <w:lang w:val="hr-HR"/>
+              </w:rPr>
+            </w:pPr>
+            <w:r>
+              <w:rPr>
+                <w:lang w:val="hr-HR"/>
+              </w:rPr>
+              <w:t>Korisnik</w:t>
+            </w:r>
+            <w:r>
+              <w:rPr>
+                <w:lang w:val="hr-HR"/>
+              </w:rPr>
+              <w:t xml:space="preserve"> je prijavljen u sustav;</w:t>
+            </w:r>
+          </w:p>
+          <w:p>
+            <w:pPr>
+              <w:cnfStyle w:val="000000000000" w:firstRow="0" w:lastRow="0" w:firstColumn="0" w:lastColumn="0" w:oddVBand="0" w:evenVBand="0" w:oddHBand="0" w:evenHBand="0" w:firstRowFirstColumn="0" w:firstRowLastColumn="0" w:lastRowFirstColumn="0" w:lastRowLastColumn="0"/>
+              <w:rPr>
+                <w:lang w:val="hr-HR"/>
+              </w:rPr>
+            </w:pPr>
+            <w:r>
+              <w:rPr>
+                <w:lang w:val="hr-HR"/>
+              </w:rPr>
+              <w:t>Pacijent je unesen u sustav;</w:t>
+            </w:r>
+          </w:p>
+          <w:p>
+            <w:pPr>
+              <w:cnfStyle w:val="000000000000" w:firstRow="0" w:lastRow="0" w:firstColumn="0" w:lastColumn="0" w:oddVBand="0" w:evenVBand="0" w:oddHBand="0" w:evenHBand="0" w:firstRowFirstColumn="0" w:firstRowLastColumn="0" w:lastRowFirstColumn="0" w:lastRowLastColumn="0"/>
+              <w:rPr>
+                <w:lang w:val="hr-HR"/>
+              </w:rPr>
+            </w:pPr>
+            <w:r>
+              <w:rPr>
+                <w:lang w:val="hr-HR"/>
+              </w:rPr>
+              <w:t>Pregled (uputnica) je unesen u sustav</w:t>
+            </w:r>
+          </w:p>
+        </w:tc>
+      </w:tr>
+      <w:tr>
+        <w:tc>
+          <w:tcPr>
+            <w:cnfStyle w:val="001000000000" w:firstRow="0" w:lastRow="0" w:firstColumn="1" w:lastColumn="0" w:oddVBand="0" w:evenVBand="0" w:oddHBand="0" w:evenHBand="0" w:firstRowFirstColumn="0" w:firstRowLastColumn="0" w:lastRowFirstColumn="0" w:lastRowLastColumn="0"/>
+            <w:tcW w:w="2689" w:type="dxa"/>
+          </w:tcPr>
+          <w:p>
+            <w:pPr>
+              <w:rPr>
+                <w:lang w:val="hr-HR"/>
+              </w:rPr>
+            </w:pPr>
+            <w:r>
+              <w:rPr>
+                <w:lang w:val="hr-HR"/>
+              </w:rPr>
+              <w:t>Okidač</w:t>
+            </w:r>
+          </w:p>
+        </w:tc>
+        <w:tc>
+          <w:tcPr>
+            <w:tcW w:w="6327" w:type="dxa"/>
+          </w:tcPr>
+          <w:p>
+            <w:pPr>
+              <w:cnfStyle w:val="000000000000" w:firstRow="0" w:lastRow="0" w:firstColumn="0" w:lastColumn="0" w:oddVBand="0" w:evenVBand="0" w:oddHBand="0" w:evenHBand="0" w:firstRowFirstColumn="0" w:firstRowLastColumn="0" w:lastRowFirstColumn="0" w:lastRowLastColumn="0"/>
+              <w:rPr>
+                <w:lang w:val="hr-HR"/>
+              </w:rPr>
+            </w:pPr>
+            <w:r>
+              <w:rPr>
+                <w:lang w:val="hr-HR"/>
+              </w:rPr>
+              <w:t xml:space="preserve">Korisnik </w:t>
+            </w:r>
+            <w:r>
+              <w:rPr>
+                <w:lang w:val="hr-HR"/>
+              </w:rPr>
+              <w:t>je odabrao</w:t>
+            </w:r>
+            <w:r>
+              <w:rPr>
+                <w:lang w:val="hr-HR"/>
+              </w:rPr>
+              <w:t xml:space="preserve"> pacijenta s popisa čekaonice</w:t>
+            </w:r>
+          </w:p>
+        </w:tc>
+      </w:tr>
+      <w:tr>
+        <w:tc>
+          <w:tcPr>
+            <w:cnfStyle w:val="001000000000" w:firstRow="0" w:lastRow="0" w:firstColumn="1" w:lastColumn="0" w:oddVBand="0" w:evenVBand="0" w:oddHBand="0" w:evenHBand="0" w:firstRowFirstColumn="0" w:firstRowLastColumn="0" w:lastRowFirstColumn="0" w:lastRowLastColumn="0"/>
+            <w:tcW w:w="2689" w:type="dxa"/>
           </w:tcPr>
           <w:p>
             <w:pPr>
@@ -2119,7 +2713,471 @@
         </w:tc>
         <w:tc>
           <w:tcPr>
-            <w:tcW w:w="4508" w:type="dxa"/>
+            <w:tcW w:w="6327" w:type="dxa"/>
+          </w:tcPr>
+          <w:p>
+            <w:pPr>
+              <w:pStyle w:val="ListParagraph"/>
+              <w:numPr>
+                <w:ilvl w:val="0"/>
+                <w:numId w:val="6"/>
+              </w:numPr>
+              <w:cnfStyle w:val="000000000000" w:firstRow="0" w:lastRow="0" w:firstColumn="0" w:lastColumn="0" w:oddVBand="0" w:evenVBand="0" w:oddHBand="0" w:evenHBand="0" w:firstRowFirstColumn="0" w:firstRowLastColumn="0" w:lastRowFirstColumn="0" w:lastRowLastColumn="0"/>
+              <w:rPr>
+                <w:lang w:val="hr-HR"/>
+              </w:rPr>
+            </w:pPr>
+            <w:r>
+              <w:rPr>
+                <w:lang w:val="hr-HR"/>
+              </w:rPr>
+              <w:t>Sustav otvara formu za unos podataka vezanih uz pregled</w:t>
+            </w:r>
+          </w:p>
+          <w:p>
+            <w:pPr>
+              <w:pStyle w:val="ListParagraph"/>
+              <w:numPr>
+                <w:ilvl w:val="0"/>
+                <w:numId w:val="6"/>
+              </w:numPr>
+              <w:cnfStyle w:val="000000000000" w:firstRow="0" w:lastRow="0" w:firstColumn="0" w:lastColumn="0" w:oddVBand="0" w:evenVBand="0" w:oddHBand="0" w:evenHBand="0" w:firstRowFirstColumn="0" w:firstRowLastColumn="0" w:lastRowFirstColumn="0" w:lastRowLastColumn="0"/>
+              <w:rPr>
+                <w:lang w:val="hr-HR"/>
+              </w:rPr>
+            </w:pPr>
+            <w:r>
+              <w:rPr>
+                <w:lang w:val="hr-HR"/>
+              </w:rPr>
+              <w:t>Liječnik pregledava podatke o pacijentu koji uključuju opće informacije i povijest bolesti</w:t>
+            </w:r>
+          </w:p>
+          <w:p>
+            <w:pPr>
+              <w:pStyle w:val="ListParagraph"/>
+              <w:numPr>
+                <w:ilvl w:val="0"/>
+                <w:numId w:val="6"/>
+              </w:numPr>
+              <w:cnfStyle w:val="000000000000" w:firstRow="0" w:lastRow="0" w:firstColumn="0" w:lastColumn="0" w:oddVBand="0" w:evenVBand="0" w:oddHBand="0" w:evenHBand="0" w:firstRowFirstColumn="0" w:firstRowLastColumn="0" w:lastRowFirstColumn="0" w:lastRowLastColumn="0"/>
+              <w:rPr>
+                <w:lang w:val="hr-HR"/>
+              </w:rPr>
+            </w:pPr>
+            <w:r>
+              <w:rPr>
+                <w:lang w:val="hr-HR"/>
+              </w:rPr>
+              <w:t xml:space="preserve">Liječnik ispunjava </w:t>
+            </w:r>
+            <w:r>
+              <w:rPr>
+                <w:lang w:val="hr-HR"/>
+              </w:rPr>
+              <w:t>podatke vezane za pregled (nalaz, anamnezu, terapiju)</w:t>
+            </w:r>
+          </w:p>
+          <w:p>
+            <w:pPr>
+              <w:pStyle w:val="ListParagraph"/>
+              <w:numPr>
+                <w:ilvl w:val="0"/>
+                <w:numId w:val="6"/>
+              </w:numPr>
+              <w:cnfStyle w:val="000000000000" w:firstRow="0" w:lastRow="0" w:firstColumn="0" w:lastColumn="0" w:oddVBand="0" w:evenVBand="0" w:oddHBand="0" w:evenHBand="0" w:firstRowFirstColumn="0" w:firstRowLastColumn="0" w:lastRowFirstColumn="0" w:lastRowLastColumn="0"/>
+              <w:rPr>
+                <w:lang w:val="hr-HR"/>
+              </w:rPr>
+            </w:pPr>
+            <w:r>
+              <w:rPr>
+                <w:lang w:val="hr-HR"/>
+              </w:rPr>
+              <w:t>Liječnik odabire dijagnozu</w:t>
+            </w:r>
+          </w:p>
+          <w:p>
+            <w:pPr>
+              <w:pStyle w:val="ListParagraph"/>
+              <w:numPr>
+                <w:ilvl w:val="0"/>
+                <w:numId w:val="6"/>
+              </w:numPr>
+              <w:cnfStyle w:val="000000000000" w:firstRow="0" w:lastRow="0" w:firstColumn="0" w:lastColumn="0" w:oddVBand="0" w:evenVBand="0" w:oddHBand="0" w:evenHBand="0" w:firstRowFirstColumn="0" w:firstRowLastColumn="0" w:lastRowFirstColumn="0" w:lastRowLastColumn="0"/>
+              <w:rPr>
+                <w:lang w:val="hr-HR"/>
+              </w:rPr>
+            </w:pPr>
+            <w:r>
+              <w:rPr>
+                <w:lang w:val="hr-HR"/>
+              </w:rPr>
+              <w:lastRenderedPageBreak/>
+              <w:t>Liječnik</w:t>
+            </w:r>
+            <w:r>
+              <w:rPr>
+                <w:lang w:val="hr-HR"/>
+              </w:rPr>
+              <w:t xml:space="preserve"> </w:t>
+            </w:r>
+            <w:r>
+              <w:rPr>
+                <w:lang w:val="hr-HR"/>
+              </w:rPr>
+              <w:t>potvrđuje unos podataka, zatvara pregled</w:t>
+            </w:r>
+          </w:p>
+        </w:tc>
+      </w:tr>
+      <w:tr>
+        <w:tc>
+          <w:tcPr>
+            <w:cnfStyle w:val="001000000000" w:firstRow="0" w:lastRow="0" w:firstColumn="1" w:lastColumn="0" w:oddVBand="0" w:evenVBand="0" w:oddHBand="0" w:evenHBand="0" w:firstRowFirstColumn="0" w:firstRowLastColumn="0" w:lastRowFirstColumn="0" w:lastRowLastColumn="0"/>
+            <w:tcW w:w="2689" w:type="dxa"/>
+          </w:tcPr>
+          <w:p>
+            <w:pPr>
+              <w:rPr>
+                <w:lang w:val="hr-HR"/>
+              </w:rPr>
+            </w:pPr>
+            <w:r>
+              <w:rPr>
+                <w:lang w:val="hr-HR"/>
+              </w:rPr>
+              <w:lastRenderedPageBreak/>
+              <w:t>Ekstenzije</w:t>
+            </w:r>
+          </w:p>
+        </w:tc>
+        <w:tc>
+          <w:tcPr>
+            <w:tcW w:w="6327" w:type="dxa"/>
+          </w:tcPr>
+          <w:p>
+            <w:pPr>
+              <w:cnfStyle w:val="000000000000" w:firstRow="0" w:lastRow="0" w:firstColumn="0" w:lastColumn="0" w:oddVBand="0" w:evenVBand="0" w:oddHBand="0" w:evenHBand="0" w:firstRowFirstColumn="0" w:firstRowLastColumn="0" w:lastRowFirstColumn="0" w:lastRowLastColumn="0"/>
+              <w:rPr>
+                <w:lang w:val="hr-HR"/>
+              </w:rPr>
+            </w:pPr>
+          </w:p>
+        </w:tc>
+      </w:tr>
+      <w:tr>
+        <w:tc>
+          <w:tcPr>
+            <w:cnfStyle w:val="001000000000" w:firstRow="0" w:lastRow="0" w:firstColumn="1" w:lastColumn="0" w:oddVBand="0" w:evenVBand="0" w:oddHBand="0" w:evenHBand="0" w:firstRowFirstColumn="0" w:firstRowLastColumn="0" w:lastRowFirstColumn="0" w:lastRowLastColumn="0"/>
+            <w:tcW w:w="2689" w:type="dxa"/>
+          </w:tcPr>
+          <w:p>
+            <w:pPr>
+              <w:rPr>
+                <w:lang w:val="hr-HR"/>
+              </w:rPr>
+            </w:pPr>
+            <w:r>
+              <w:rPr>
+                <w:lang w:val="hr-HR"/>
+              </w:rPr>
+              <w:t>Uvjeti koji trebaju biti zadovoljeni</w:t>
+            </w:r>
+          </w:p>
+        </w:tc>
+        <w:tc>
+          <w:tcPr>
+            <w:tcW w:w="6327" w:type="dxa"/>
+          </w:tcPr>
+          <w:p>
+            <w:pPr>
+              <w:cnfStyle w:val="000000000000" w:firstRow="0" w:lastRow="0" w:firstColumn="0" w:lastColumn="0" w:oddVBand="0" w:evenVBand="0" w:oddHBand="0" w:evenHBand="0" w:firstRowFirstColumn="0" w:firstRowLastColumn="0" w:lastRowFirstColumn="0" w:lastRowLastColumn="0"/>
+              <w:rPr>
+                <w:lang w:val="hr-HR"/>
+              </w:rPr>
+            </w:pPr>
+            <w:r>
+              <w:rPr>
+                <w:lang w:val="hr-HR"/>
+              </w:rPr>
+              <w:t>Nalaz je pohranjen u bazu podataka.</w:t>
+            </w:r>
+          </w:p>
+        </w:tc>
+      </w:tr>
+    </w:tbl>
+    <w:p>
+      <w:pPr>
+        <w:rPr>
+          <w:lang w:val="hr-HR"/>
+        </w:rPr>
+      </w:pPr>
+    </w:p>
+    <w:tbl>
+      <w:tblPr>
+        <w:tblStyle w:val="GridTable1Light-Accent1"/>
+        <w:tblW w:w="0" w:type="auto"/>
+        <w:tblLook w:val="04A0" w:firstRow="1" w:lastRow="0" w:firstColumn="1" w:lastColumn="0" w:noHBand="0" w:noVBand="1"/>
+      </w:tblPr>
+      <w:tblGrid>
+        <w:gridCol w:w="2689"/>
+        <w:gridCol w:w="6327"/>
+      </w:tblGrid>
+      <w:tr>
+        <w:trPr>
+          <w:cnfStyle w:val="100000000000" w:firstRow="1" w:lastRow="0" w:firstColumn="0" w:lastColumn="0" w:oddVBand="0" w:evenVBand="0" w:oddHBand="0" w:evenHBand="0" w:firstRowFirstColumn="0" w:firstRowLastColumn="0" w:lastRowFirstColumn="0" w:lastRowLastColumn="0"/>
+        </w:trPr>
+        <w:tc>
+          <w:tcPr>
+            <w:cnfStyle w:val="001000000000" w:firstRow="0" w:lastRow="0" w:firstColumn="1" w:lastColumn="0" w:oddVBand="0" w:evenVBand="0" w:oddHBand="0" w:evenHBand="0" w:firstRowFirstColumn="0" w:firstRowLastColumn="0" w:lastRowFirstColumn="0" w:lastRowLastColumn="0"/>
+            <w:tcW w:w="2689" w:type="dxa"/>
+          </w:tcPr>
+          <w:p>
+            <w:pPr>
+              <w:rPr>
+                <w:lang w:val="hr-HR"/>
+              </w:rPr>
+            </w:pPr>
+            <w:r>
+              <w:rPr>
+                <w:lang w:val="hr-HR"/>
+              </w:rPr>
+              <w:t>Naziv</w:t>
+            </w:r>
+          </w:p>
+        </w:tc>
+        <w:tc>
+          <w:tcPr>
+            <w:tcW w:w="6327" w:type="dxa"/>
+          </w:tcPr>
+          <w:p>
+            <w:pPr>
+              <w:cnfStyle w:val="100000000000" w:firstRow="1" w:lastRow="0" w:firstColumn="0" w:lastColumn="0" w:oddVBand="0" w:evenVBand="0" w:oddHBand="0" w:evenHBand="0" w:firstRowFirstColumn="0" w:firstRowLastColumn="0" w:lastRowFirstColumn="0" w:lastRowLastColumn="0"/>
+              <w:rPr>
+                <w:lang w:val="hr-HR"/>
+              </w:rPr>
+            </w:pPr>
+            <w:r>
+              <w:rPr>
+                <w:lang w:val="hr-HR"/>
+              </w:rPr>
+              <w:t>UC</w:t>
+            </w:r>
+            <w:r>
+              <w:rPr>
+                <w:lang w:val="hr-HR"/>
+              </w:rPr>
+              <w:t>6</w:t>
+            </w:r>
+            <w:r>
+              <w:rPr>
+                <w:lang w:val="hr-HR"/>
+              </w:rPr>
+              <w:t xml:space="preserve"> – Pregled statistike</w:t>
+            </w:r>
+          </w:p>
+        </w:tc>
+      </w:tr>
+      <w:tr>
+        <w:tc>
+          <w:tcPr>
+            <w:cnfStyle w:val="001000000000" w:firstRow="0" w:lastRow="0" w:firstColumn="1" w:lastColumn="0" w:oddVBand="0" w:evenVBand="0" w:oddHBand="0" w:evenHBand="0" w:firstRowFirstColumn="0" w:firstRowLastColumn="0" w:lastRowFirstColumn="0" w:lastRowLastColumn="0"/>
+            <w:tcW w:w="2689" w:type="dxa"/>
+          </w:tcPr>
+          <w:p>
+            <w:pPr>
+              <w:rPr>
+                <w:lang w:val="hr-HR"/>
+              </w:rPr>
+            </w:pPr>
+            <w:r>
+              <w:rPr>
+                <w:lang w:val="hr-HR"/>
+              </w:rPr>
+              <w:t>Opis</w:t>
+            </w:r>
+          </w:p>
+        </w:tc>
+        <w:tc>
+          <w:tcPr>
+            <w:tcW w:w="6327" w:type="dxa"/>
+          </w:tcPr>
+          <w:p>
+            <w:pPr>
+              <w:cnfStyle w:val="000000000000" w:firstRow="0" w:lastRow="0" w:firstColumn="0" w:lastColumn="0" w:oddVBand="0" w:evenVBand="0" w:oddHBand="0" w:evenHBand="0" w:firstRowFirstColumn="0" w:firstRowLastColumn="0" w:lastRowFirstColumn="0" w:lastRowLastColumn="0"/>
+              <w:rPr>
+                <w:lang w:val="hr-HR"/>
+              </w:rPr>
+            </w:pPr>
+            <w:r>
+              <w:rPr>
+                <w:lang w:val="hr-HR"/>
+              </w:rPr>
+              <w:t>Pregled statistike liječnika, analiza pregleda u određenom vremenskom razdoblju</w:t>
+            </w:r>
+          </w:p>
+        </w:tc>
+      </w:tr>
+      <w:tr>
+        <w:tc>
+          <w:tcPr>
+            <w:cnfStyle w:val="001000000000" w:firstRow="0" w:lastRow="0" w:firstColumn="1" w:lastColumn="0" w:oddVBand="0" w:evenVBand="0" w:oddHBand="0" w:evenHBand="0" w:firstRowFirstColumn="0" w:firstRowLastColumn="0" w:lastRowFirstColumn="0" w:lastRowLastColumn="0"/>
+            <w:tcW w:w="2689" w:type="dxa"/>
+          </w:tcPr>
+          <w:p>
+            <w:pPr>
+              <w:rPr>
+                <w:b w:val="0"/>
+                <w:bCs w:val="0"/>
+                <w:lang w:val="hr-HR"/>
+              </w:rPr>
+            </w:pPr>
+            <w:r>
+              <w:rPr>
+                <w:lang w:val="hr-HR"/>
+              </w:rPr>
+              <w:t>Glavni akter</w:t>
+            </w:r>
+          </w:p>
+        </w:tc>
+        <w:tc>
+          <w:tcPr>
+            <w:tcW w:w="6327" w:type="dxa"/>
+          </w:tcPr>
+          <w:p>
+            <w:pPr>
+              <w:cnfStyle w:val="000000000000" w:firstRow="0" w:lastRow="0" w:firstColumn="0" w:lastColumn="0" w:oddVBand="0" w:evenVBand="0" w:oddHBand="0" w:evenHBand="0" w:firstRowFirstColumn="0" w:firstRowLastColumn="0" w:lastRowFirstColumn="0" w:lastRowLastColumn="0"/>
+              <w:rPr>
+                <w:lang w:val="hr-HR"/>
+              </w:rPr>
+            </w:pPr>
+            <w:r>
+              <w:rPr>
+                <w:lang w:val="hr-HR"/>
+              </w:rPr>
+              <w:t xml:space="preserve">Korisnik - </w:t>
+            </w:r>
+            <w:r>
+              <w:rPr>
+                <w:lang w:val="hr-HR"/>
+              </w:rPr>
+              <w:t>iječn</w:t>
+            </w:r>
+            <w:r>
+              <w:rPr>
+                <w:lang w:val="hr-HR"/>
+              </w:rPr>
+              <w:t>i</w:t>
+            </w:r>
+            <w:r>
+              <w:rPr>
+                <w:lang w:val="hr-HR"/>
+              </w:rPr>
+              <w:t>k</w:t>
+            </w:r>
+          </w:p>
+        </w:tc>
+      </w:tr>
+      <w:tr>
+        <w:tc>
+          <w:tcPr>
+            <w:cnfStyle w:val="001000000000" w:firstRow="0" w:lastRow="0" w:firstColumn="1" w:lastColumn="0" w:oddVBand="0" w:evenVBand="0" w:oddHBand="0" w:evenHBand="0" w:firstRowFirstColumn="0" w:firstRowLastColumn="0" w:lastRowFirstColumn="0" w:lastRowLastColumn="0"/>
+            <w:tcW w:w="2689" w:type="dxa"/>
+          </w:tcPr>
+          <w:p>
+            <w:pPr>
+              <w:rPr>
+                <w:lang w:val="hr-HR"/>
+              </w:rPr>
+            </w:pPr>
+            <w:r>
+              <w:rPr>
+                <w:lang w:val="hr-HR"/>
+              </w:rPr>
+              <w:t>Sporedni akteri</w:t>
+            </w:r>
+          </w:p>
+        </w:tc>
+        <w:tc>
+          <w:tcPr>
+            <w:tcW w:w="6327" w:type="dxa"/>
+          </w:tcPr>
+          <w:p>
+            <w:pPr>
+              <w:cnfStyle w:val="000000000000" w:firstRow="0" w:lastRow="0" w:firstColumn="0" w:lastColumn="0" w:oddVBand="0" w:evenVBand="0" w:oddHBand="0" w:evenHBand="0" w:firstRowFirstColumn="0" w:firstRowLastColumn="0" w:lastRowFirstColumn="0" w:lastRowLastColumn="0"/>
+              <w:rPr>
+                <w:lang w:val="hr-HR"/>
+              </w:rPr>
+            </w:pPr>
+          </w:p>
+        </w:tc>
+      </w:tr>
+      <w:tr>
+        <w:tc>
+          <w:tcPr>
+            <w:cnfStyle w:val="001000000000" w:firstRow="0" w:lastRow="0" w:firstColumn="1" w:lastColumn="0" w:oddVBand="0" w:evenVBand="0" w:oddHBand="0" w:evenHBand="0" w:firstRowFirstColumn="0" w:firstRowLastColumn="0" w:lastRowFirstColumn="0" w:lastRowLastColumn="0"/>
+            <w:tcW w:w="2689" w:type="dxa"/>
+          </w:tcPr>
+          <w:p>
+            <w:pPr>
+              <w:rPr>
+                <w:lang w:val="hr-HR"/>
+              </w:rPr>
+            </w:pPr>
+            <w:r>
+              <w:rPr>
+                <w:lang w:val="hr-HR"/>
+              </w:rPr>
+              <w:t>Preduvjet</w:t>
+            </w:r>
+          </w:p>
+        </w:tc>
+        <w:tc>
+          <w:tcPr>
+            <w:tcW w:w="6327" w:type="dxa"/>
+          </w:tcPr>
+          <w:p>
+            <w:pPr>
+              <w:cnfStyle w:val="000000000000" w:firstRow="0" w:lastRow="0" w:firstColumn="0" w:lastColumn="0" w:oddVBand="0" w:evenVBand="0" w:oddHBand="0" w:evenHBand="0" w:firstRowFirstColumn="0" w:firstRowLastColumn="0" w:lastRowFirstColumn="0" w:lastRowLastColumn="0"/>
+              <w:rPr>
+                <w:lang w:val="hr-HR"/>
+              </w:rPr>
+            </w:pPr>
+            <w:r>
+              <w:rPr>
+                <w:lang w:val="hr-HR"/>
+              </w:rPr>
+              <w:t>Korisnik je prijavljen u sustav</w:t>
+            </w:r>
+          </w:p>
+        </w:tc>
+      </w:tr>
+      <w:tr>
+        <w:tc>
+          <w:tcPr>
+            <w:cnfStyle w:val="001000000000" w:firstRow="0" w:lastRow="0" w:firstColumn="1" w:lastColumn="0" w:oddVBand="0" w:evenVBand="0" w:oddHBand="0" w:evenHBand="0" w:firstRowFirstColumn="0" w:firstRowLastColumn="0" w:lastRowFirstColumn="0" w:lastRowLastColumn="0"/>
+            <w:tcW w:w="2689" w:type="dxa"/>
+          </w:tcPr>
+          <w:p>
+            <w:pPr>
+              <w:rPr>
+                <w:b w:val="0"/>
+                <w:bCs w:val="0"/>
+                <w:lang w:val="hr-HR"/>
+              </w:rPr>
+            </w:pPr>
+            <w:r>
+              <w:rPr>
+                <w:lang w:val="hr-HR"/>
+              </w:rPr>
+              <w:t>Glavni uspješni scenario</w:t>
+            </w:r>
+          </w:p>
+        </w:tc>
+        <w:tc>
+          <w:tcPr>
+            <w:tcW w:w="6327" w:type="dxa"/>
           </w:tcPr>
           <w:p>
             <w:pPr>
@@ -2137,7 +3195,32 @@
               <w:rPr>
                 <w:lang w:val="hr-HR"/>
               </w:rPr>
-              <w:t>Korisnik se odjavljuje</w:t>
+              <w:t>Korisnik odabire vremenski period tijekom kojeg želi vidjeti statistiku</w:t>
+            </w:r>
+            <w:r>
+              <w:rPr>
+                <w:lang w:val="hr-HR"/>
+              </w:rPr>
+              <w:t xml:space="preserve"> svog rada</w:t>
+            </w:r>
+          </w:p>
+          <w:p>
+            <w:pPr>
+              <w:pStyle w:val="ListParagraph"/>
+              <w:numPr>
+                <w:ilvl w:val="0"/>
+                <w:numId w:val="7"/>
+              </w:numPr>
+              <w:cnfStyle w:val="000000000000" w:firstRow="0" w:lastRow="0" w:firstColumn="0" w:lastColumn="0" w:oddVBand="0" w:evenVBand="0" w:oddHBand="0" w:evenHBand="0" w:firstRowFirstColumn="0" w:firstRowLastColumn="0" w:lastRowFirstColumn="0" w:lastRowLastColumn="0"/>
+              <w:rPr>
+                <w:lang w:val="hr-HR"/>
+              </w:rPr>
+            </w:pPr>
+            <w:r>
+              <w:rPr>
+                <w:lang w:val="hr-HR"/>
+              </w:rPr>
+              <w:t>Sustav izračunava te prikazuje statističke podatke poput dijagnoze i ukupne cijene naplaćenih pregleda</w:t>
             </w:r>
             <w:r>
               <w:rPr>
@@ -2152,7 +3235,7 @@
         <w:tc>
           <w:tcPr>
             <w:cnfStyle w:val="001000000000" w:firstRow="0" w:lastRow="0" w:firstColumn="1" w:lastColumn="0" w:oddVBand="0" w:evenVBand="0" w:oddHBand="0" w:evenHBand="0" w:firstRowFirstColumn="0" w:firstRowLastColumn="0" w:lastRowFirstColumn="0" w:lastRowLastColumn="0"/>
-            <w:tcW w:w="4508" w:type="dxa"/>
+            <w:tcW w:w="2689" w:type="dxa"/>
           </w:tcPr>
           <w:p>
             <w:pPr>
@@ -2170,7 +3253,7 @@
         </w:tc>
         <w:tc>
           <w:tcPr>
-            <w:tcW w:w="4508" w:type="dxa"/>
+            <w:tcW w:w="6327" w:type="dxa"/>
           </w:tcPr>
           <w:p>
             <w:pPr>
@@ -2192,7 +3275,7 @@
         <w:tc>
           <w:tcPr>
             <w:cnfStyle w:val="001000000000" w:firstRow="0" w:lastRow="0" w:firstColumn="1" w:lastColumn="0" w:oddVBand="0" w:evenVBand="0" w:oddHBand="0" w:evenHBand="0" w:firstRowFirstColumn="0" w:firstRowLastColumn="0" w:lastRowFirstColumn="0" w:lastRowLastColumn="0"/>
-            <w:tcW w:w="4508" w:type="dxa"/>
+            <w:tcW w:w="2689" w:type="dxa"/>
           </w:tcPr>
           <w:p>
             <w:pPr>
@@ -2210,32 +3293,416 @@
         </w:tc>
         <w:tc>
           <w:tcPr>
-            <w:tcW w:w="4508" w:type="dxa"/>
-          </w:tcPr>
-          <w:p>
-            <w:pPr>
-              <w:cnfStyle w:val="000000000000" w:firstRow="0" w:lastRow="0" w:firstColumn="0" w:lastColumn="0" w:oddVBand="0" w:evenVBand="0" w:oddHBand="0" w:evenHBand="0" w:firstRowFirstColumn="0" w:firstRowLastColumn="0" w:lastRowFirstColumn="0" w:lastRowLastColumn="0"/>
-              <w:rPr>
-                <w:lang w:val="hr-HR"/>
-              </w:rPr>
-            </w:pPr>
-            <w:r>
-              <w:rPr>
-                <w:lang w:val="hr-HR"/>
-              </w:rPr>
-              <w:t xml:space="preserve">Korisnik je </w:t>
-            </w:r>
-            <w:r>
-              <w:rPr>
-                <w:lang w:val="hr-HR"/>
-              </w:rPr>
-              <w:t>odjavljen</w:t>
-            </w:r>
-            <w:r>
-              <w:rPr>
-                <w:lang w:val="hr-HR"/>
-              </w:rPr>
-              <w:t>.</w:t>
+            <w:tcW w:w="6327" w:type="dxa"/>
+          </w:tcPr>
+          <w:p>
+            <w:pPr>
+              <w:cnfStyle w:val="000000000000" w:firstRow="0" w:lastRow="0" w:firstColumn="0" w:lastColumn="0" w:oddVBand="0" w:evenVBand="0" w:oddHBand="0" w:evenHBand="0" w:firstRowFirstColumn="0" w:firstRowLastColumn="0" w:lastRowFirstColumn="0" w:lastRowLastColumn="0"/>
+              <w:rPr>
+                <w:lang w:val="hr-HR"/>
+              </w:rPr>
+            </w:pPr>
+          </w:p>
+        </w:tc>
+      </w:tr>
+    </w:tbl>
+    <w:p>
+      <w:pPr>
+        <w:rPr>
+          <w:lang w:val="hr-HR"/>
+        </w:rPr>
+      </w:pPr>
+    </w:p>
+    <w:tbl>
+      <w:tblPr>
+        <w:tblStyle w:val="GridTable1Light-Accent1"/>
+        <w:tblW w:w="0" w:type="auto"/>
+        <w:tblLook w:val="04A0" w:firstRow="1" w:lastRow="0" w:firstColumn="1" w:lastColumn="0" w:noHBand="0" w:noVBand="1"/>
+      </w:tblPr>
+      <w:tblGrid>
+        <w:gridCol w:w="2689"/>
+        <w:gridCol w:w="6327"/>
+      </w:tblGrid>
+      <w:tr>
+        <w:trPr>
+          <w:cnfStyle w:val="100000000000" w:firstRow="1" w:lastRow="0" w:firstColumn="0" w:lastColumn="0" w:oddVBand="0" w:evenVBand="0" w:oddHBand="0" w:evenHBand="0" w:firstRowFirstColumn="0" w:firstRowLastColumn="0" w:lastRowFirstColumn="0" w:lastRowLastColumn="0"/>
+        </w:trPr>
+        <w:tc>
+          <w:tcPr>
+            <w:cnfStyle w:val="001000000000" w:firstRow="0" w:lastRow="0" w:firstColumn="1" w:lastColumn="0" w:oddVBand="0" w:evenVBand="0" w:oddHBand="0" w:evenHBand="0" w:firstRowFirstColumn="0" w:firstRowLastColumn="0" w:lastRowFirstColumn="0" w:lastRowLastColumn="0"/>
+            <w:tcW w:w="2689" w:type="dxa"/>
+          </w:tcPr>
+          <w:p>
+            <w:pPr>
+              <w:rPr>
+                <w:lang w:val="hr-HR"/>
+              </w:rPr>
+            </w:pPr>
+            <w:r>
+              <w:rPr>
+                <w:lang w:val="hr-HR"/>
+              </w:rPr>
+              <w:t>Naziv</w:t>
+            </w:r>
+          </w:p>
+        </w:tc>
+        <w:tc>
+          <w:tcPr>
+            <w:tcW w:w="6327" w:type="dxa"/>
+          </w:tcPr>
+          <w:p>
+            <w:pPr>
+              <w:cnfStyle w:val="100000000000" w:firstRow="1" w:lastRow="0" w:firstColumn="0" w:lastColumn="0" w:oddVBand="0" w:evenVBand="0" w:oddHBand="0" w:evenHBand="0" w:firstRowFirstColumn="0" w:firstRowLastColumn="0" w:lastRowFirstColumn="0" w:lastRowLastColumn="0"/>
+              <w:rPr>
+                <w:lang w:val="hr-HR"/>
+              </w:rPr>
+            </w:pPr>
+            <w:r>
+              <w:rPr>
+                <w:lang w:val="hr-HR"/>
+              </w:rPr>
+              <w:t>UC</w:t>
+            </w:r>
+            <w:r>
+              <w:rPr>
+                <w:lang w:val="hr-HR"/>
+              </w:rPr>
+              <w:t>7</w:t>
+            </w:r>
+            <w:r>
+              <w:rPr>
+                <w:lang w:val="hr-HR"/>
+              </w:rPr>
+              <w:t xml:space="preserve"> – Odjava</w:t>
+            </w:r>
+          </w:p>
+        </w:tc>
+      </w:tr>
+      <w:tr>
+        <w:tc>
+          <w:tcPr>
+            <w:cnfStyle w:val="001000000000" w:firstRow="0" w:lastRow="0" w:firstColumn="1" w:lastColumn="0" w:oddVBand="0" w:evenVBand="0" w:oddHBand="0" w:evenHBand="0" w:firstRowFirstColumn="0" w:firstRowLastColumn="0" w:lastRowFirstColumn="0" w:lastRowLastColumn="0"/>
+            <w:tcW w:w="2689" w:type="dxa"/>
+          </w:tcPr>
+          <w:p>
+            <w:pPr>
+              <w:rPr>
+                <w:lang w:val="hr-HR"/>
+              </w:rPr>
+            </w:pPr>
+            <w:r>
+              <w:rPr>
+                <w:lang w:val="hr-HR"/>
+              </w:rPr>
+              <w:t>Opis</w:t>
+            </w:r>
+          </w:p>
+        </w:tc>
+        <w:tc>
+          <w:tcPr>
+            <w:tcW w:w="6327" w:type="dxa"/>
+          </w:tcPr>
+          <w:p>
+            <w:pPr>
+              <w:cnfStyle w:val="000000000000" w:firstRow="0" w:lastRow="0" w:firstColumn="0" w:lastColumn="0" w:oddVBand="0" w:evenVBand="0" w:oddHBand="0" w:evenHBand="0" w:firstRowFirstColumn="0" w:firstRowLastColumn="0" w:lastRowFirstColumn="0" w:lastRowLastColumn="0"/>
+              <w:rPr>
+                <w:lang w:val="hr-HR"/>
+              </w:rPr>
+            </w:pPr>
+            <w:r>
+              <w:rPr>
+                <w:lang w:val="hr-HR"/>
+              </w:rPr>
+              <w:t>Odjava iz sustava</w:t>
+            </w:r>
+          </w:p>
+        </w:tc>
+      </w:tr>
+      <w:tr>
+        <w:tc>
+          <w:tcPr>
+            <w:cnfStyle w:val="001000000000" w:firstRow="0" w:lastRow="0" w:firstColumn="1" w:lastColumn="0" w:oddVBand="0" w:evenVBand="0" w:oddHBand="0" w:evenHBand="0" w:firstRowFirstColumn="0" w:firstRowLastColumn="0" w:lastRowFirstColumn="0" w:lastRowLastColumn="0"/>
+            <w:tcW w:w="2689" w:type="dxa"/>
+          </w:tcPr>
+          <w:p>
+            <w:pPr>
+              <w:rPr>
+                <w:b w:val="0"/>
+                <w:bCs w:val="0"/>
+                <w:lang w:val="hr-HR"/>
+              </w:rPr>
+            </w:pPr>
+            <w:r>
+              <w:rPr>
+                <w:lang w:val="hr-HR"/>
+              </w:rPr>
+              <w:t>Glavni akter</w:t>
+            </w:r>
+          </w:p>
+        </w:tc>
+        <w:tc>
+          <w:tcPr>
+            <w:tcW w:w="6327" w:type="dxa"/>
+          </w:tcPr>
+          <w:p>
+            <w:pPr>
+              <w:cnfStyle w:val="000000000000" w:firstRow="0" w:lastRow="0" w:firstColumn="0" w:lastColumn="0" w:oddVBand="0" w:evenVBand="0" w:oddHBand="0" w:evenHBand="0" w:firstRowFirstColumn="0" w:firstRowLastColumn="0" w:lastRowFirstColumn="0" w:lastRowLastColumn="0"/>
+              <w:rPr>
+                <w:lang w:val="hr-HR"/>
+              </w:rPr>
+            </w:pPr>
+            <w:r>
+              <w:rPr>
+                <w:lang w:val="hr-HR"/>
+              </w:rPr>
+              <w:t>Korisnik - m</w:t>
+            </w:r>
+            <w:r>
+              <w:rPr>
+                <w:lang w:val="hr-HR"/>
+              </w:rPr>
+              <w:t>edicinska sestra / liječnik</w:t>
+            </w:r>
+          </w:p>
+        </w:tc>
+      </w:tr>
+      <w:tr>
+        <w:tc>
+          <w:tcPr>
+            <w:cnfStyle w:val="001000000000" w:firstRow="0" w:lastRow="0" w:firstColumn="1" w:lastColumn="0" w:oddVBand="0" w:evenVBand="0" w:oddHBand="0" w:evenHBand="0" w:firstRowFirstColumn="0" w:firstRowLastColumn="0" w:lastRowFirstColumn="0" w:lastRowLastColumn="0"/>
+            <w:tcW w:w="2689" w:type="dxa"/>
+          </w:tcPr>
+          <w:p>
+            <w:pPr>
+              <w:rPr>
+                <w:lang w:val="hr-HR"/>
+              </w:rPr>
+            </w:pPr>
+            <w:r>
+              <w:rPr>
+                <w:lang w:val="hr-HR"/>
+              </w:rPr>
+              <w:t>Sporedni akteri</w:t>
+            </w:r>
+          </w:p>
+        </w:tc>
+        <w:tc>
+          <w:tcPr>
+            <w:tcW w:w="6327" w:type="dxa"/>
+          </w:tcPr>
+          <w:p>
+            <w:pPr>
+              <w:cnfStyle w:val="000000000000" w:firstRow="0" w:lastRow="0" w:firstColumn="0" w:lastColumn="0" w:oddVBand="0" w:evenVBand="0" w:oddHBand="0" w:evenHBand="0" w:firstRowFirstColumn="0" w:firstRowLastColumn="0" w:lastRowFirstColumn="0" w:lastRowLastColumn="0"/>
+              <w:rPr>
+                <w:lang w:val="hr-HR"/>
+              </w:rPr>
+            </w:pPr>
+          </w:p>
+        </w:tc>
+      </w:tr>
+      <w:tr>
+        <w:tc>
+          <w:tcPr>
+            <w:cnfStyle w:val="001000000000" w:firstRow="0" w:lastRow="0" w:firstColumn="1" w:lastColumn="0" w:oddVBand="0" w:evenVBand="0" w:oddHBand="0" w:evenHBand="0" w:firstRowFirstColumn="0" w:firstRowLastColumn="0" w:lastRowFirstColumn="0" w:lastRowLastColumn="0"/>
+            <w:tcW w:w="2689" w:type="dxa"/>
+          </w:tcPr>
+          <w:p>
+            <w:pPr>
+              <w:rPr>
+                <w:lang w:val="hr-HR"/>
+              </w:rPr>
+            </w:pPr>
+            <w:r>
+              <w:rPr>
+                <w:lang w:val="hr-HR"/>
+              </w:rPr>
+              <w:t>Preduvjet</w:t>
+            </w:r>
+          </w:p>
+        </w:tc>
+        <w:tc>
+          <w:tcPr>
+            <w:tcW w:w="6327" w:type="dxa"/>
+          </w:tcPr>
+          <w:p>
+            <w:pPr>
+              <w:cnfStyle w:val="000000000000" w:firstRow="0" w:lastRow="0" w:firstColumn="0" w:lastColumn="0" w:oddVBand="0" w:evenVBand="0" w:oddHBand="0" w:evenHBand="0" w:firstRowFirstColumn="0" w:firstRowLastColumn="0" w:lastRowFirstColumn="0" w:lastRowLastColumn="0"/>
+              <w:rPr>
+                <w:lang w:val="hr-HR"/>
+              </w:rPr>
+            </w:pPr>
+            <w:r>
+              <w:rPr>
+                <w:lang w:val="hr-HR"/>
+              </w:rPr>
+              <w:t>Korisnik je prijavljen u sustav</w:t>
+            </w:r>
+          </w:p>
+        </w:tc>
+      </w:tr>
+      <w:tr>
+        <w:tc>
+          <w:tcPr>
+            <w:cnfStyle w:val="001000000000" w:firstRow="0" w:lastRow="0" w:firstColumn="1" w:lastColumn="0" w:oddVBand="0" w:evenVBand="0" w:oddHBand="0" w:evenHBand="0" w:firstRowFirstColumn="0" w:firstRowLastColumn="0" w:lastRowFirstColumn="0" w:lastRowLastColumn="0"/>
+            <w:tcW w:w="2689" w:type="dxa"/>
+          </w:tcPr>
+          <w:p>
+            <w:pPr>
+              <w:rPr>
+                <w:lang w:val="hr-HR"/>
+              </w:rPr>
+            </w:pPr>
+            <w:r>
+              <w:rPr>
+                <w:lang w:val="hr-HR"/>
+              </w:rPr>
+              <w:t>Okidač</w:t>
+            </w:r>
+          </w:p>
+        </w:tc>
+        <w:tc>
+          <w:tcPr>
+            <w:tcW w:w="6327" w:type="dxa"/>
+          </w:tcPr>
+          <w:p>
+            <w:pPr>
+              <w:cnfStyle w:val="000000000000" w:firstRow="0" w:lastRow="0" w:firstColumn="0" w:lastColumn="0" w:oddVBand="0" w:evenVBand="0" w:oddHBand="0" w:evenHBand="0" w:firstRowFirstColumn="0" w:firstRowLastColumn="0" w:lastRowFirstColumn="0" w:lastRowLastColumn="0"/>
+              <w:rPr>
+                <w:lang w:val="hr-HR"/>
+              </w:rPr>
+            </w:pPr>
+            <w:r>
+              <w:rPr>
+                <w:lang w:val="hr-HR"/>
+              </w:rPr>
+              <w:t>Korisnik odabire opciju odjave iz sustava u glavnom izborniku</w:t>
+            </w:r>
+          </w:p>
+        </w:tc>
+      </w:tr>
+      <w:tr>
+        <w:tc>
+          <w:tcPr>
+            <w:cnfStyle w:val="001000000000" w:firstRow="0" w:lastRow="0" w:firstColumn="1" w:lastColumn="0" w:oddVBand="0" w:evenVBand="0" w:oddHBand="0" w:evenHBand="0" w:firstRowFirstColumn="0" w:firstRowLastColumn="0" w:lastRowFirstColumn="0" w:lastRowLastColumn="0"/>
+            <w:tcW w:w="2689" w:type="dxa"/>
+          </w:tcPr>
+          <w:p>
+            <w:pPr>
+              <w:rPr>
+                <w:b w:val="0"/>
+                <w:bCs w:val="0"/>
+                <w:lang w:val="hr-HR"/>
+              </w:rPr>
+            </w:pPr>
+            <w:r>
+              <w:rPr>
+                <w:lang w:val="hr-HR"/>
+              </w:rPr>
+              <w:t>Glavni uspješni scenario</w:t>
+            </w:r>
+          </w:p>
+        </w:tc>
+        <w:tc>
+          <w:tcPr>
+            <w:tcW w:w="6327" w:type="dxa"/>
+          </w:tcPr>
+          <w:p>
+            <w:pPr>
+              <w:pStyle w:val="ListParagraph"/>
+              <w:numPr>
+                <w:ilvl w:val="0"/>
+                <w:numId w:val="14"/>
+              </w:numPr>
+              <w:cnfStyle w:val="000000000000" w:firstRow="0" w:lastRow="0" w:firstColumn="0" w:lastColumn="0" w:oddVBand="0" w:evenVBand="0" w:oddHBand="0" w:evenHBand="0" w:firstRowFirstColumn="0" w:firstRowLastColumn="0" w:lastRowFirstColumn="0" w:lastRowLastColumn="0"/>
+              <w:rPr>
+                <w:lang w:val="hr-HR"/>
+              </w:rPr>
+            </w:pPr>
+            <w:r>
+              <w:rPr>
+                <w:lang w:val="hr-HR"/>
+              </w:rPr>
+              <w:t>Sustav odjavljuje korisnika</w:t>
+            </w:r>
+          </w:p>
+        </w:tc>
+      </w:tr>
+      <w:tr>
+        <w:tc>
+          <w:tcPr>
+            <w:cnfStyle w:val="001000000000" w:firstRow="0" w:lastRow="0" w:firstColumn="1" w:lastColumn="0" w:oddVBand="0" w:evenVBand="0" w:oddHBand="0" w:evenHBand="0" w:firstRowFirstColumn="0" w:firstRowLastColumn="0" w:lastRowFirstColumn="0" w:lastRowLastColumn="0"/>
+            <w:tcW w:w="2689" w:type="dxa"/>
+          </w:tcPr>
+          <w:p>
+            <w:pPr>
+              <w:rPr>
+                <w:lang w:val="hr-HR"/>
+              </w:rPr>
+            </w:pPr>
+            <w:r>
+              <w:rPr>
+                <w:lang w:val="hr-HR"/>
+              </w:rPr>
+              <w:t>Ekstenzije</w:t>
+            </w:r>
+          </w:p>
+        </w:tc>
+        <w:tc>
+          <w:tcPr>
+            <w:tcW w:w="6327" w:type="dxa"/>
+          </w:tcPr>
+          <w:p>
+            <w:pPr>
+              <w:cnfStyle w:val="000000000000" w:firstRow="0" w:lastRow="0" w:firstColumn="0" w:lastColumn="0" w:oddVBand="0" w:evenVBand="0" w:oddHBand="0" w:evenHBand="0" w:firstRowFirstColumn="0" w:firstRowLastColumn="0" w:lastRowFirstColumn="0" w:lastRowLastColumn="0"/>
+              <w:rPr>
+                <w:lang w:val="hr-HR"/>
+              </w:rPr>
+            </w:pPr>
+            <w:r>
+              <w:rPr>
+                <w:lang w:val="hr-HR"/>
+              </w:rPr>
+              <w:t xml:space="preserve">       </w:t>
+            </w:r>
+          </w:p>
+        </w:tc>
+      </w:tr>
+      <w:tr>
+        <w:tc>
+          <w:tcPr>
+            <w:cnfStyle w:val="001000000000" w:firstRow="0" w:lastRow="0" w:firstColumn="1" w:lastColumn="0" w:oddVBand="0" w:evenVBand="0" w:oddHBand="0" w:evenHBand="0" w:firstRowFirstColumn="0" w:firstRowLastColumn="0" w:lastRowFirstColumn="0" w:lastRowLastColumn="0"/>
+            <w:tcW w:w="2689" w:type="dxa"/>
+          </w:tcPr>
+          <w:p>
+            <w:pPr>
+              <w:rPr>
+                <w:lang w:val="hr-HR"/>
+              </w:rPr>
+            </w:pPr>
+            <w:r>
+              <w:rPr>
+                <w:lang w:val="hr-HR"/>
+              </w:rPr>
+              <w:t>Uvjeti koji trebaju biti zadovoljeni</w:t>
+            </w:r>
+          </w:p>
+        </w:tc>
+        <w:tc>
+          <w:tcPr>
+            <w:tcW w:w="6327" w:type="dxa"/>
+          </w:tcPr>
+          <w:p>
+            <w:pPr>
+              <w:cnfStyle w:val="000000000000" w:firstRow="0" w:lastRow="0" w:firstColumn="0" w:lastColumn="0" w:oddVBand="0" w:evenVBand="0" w:oddHBand="0" w:evenHBand="0" w:firstRowFirstColumn="0" w:firstRowLastColumn="0" w:lastRowFirstColumn="0" w:lastRowLastColumn="0"/>
+              <w:rPr>
+                <w:lang w:val="hr-HR"/>
+              </w:rPr>
+            </w:pPr>
+            <w:r>
+              <w:rPr>
+                <w:lang w:val="hr-HR"/>
+              </w:rPr>
+              <w:t>Korisnik je odjavljen.</w:t>
             </w:r>
           </w:p>
         </w:tc>
@@ -2285,7 +3752,7 @@
         <w:rFonts w:hint="default"/>
       </w:rPr>
     </w:lvl>
-    <w:lvl w:ilvl="1" w:tplc="08090019" w:tentative="1">
+    <w:lvl w:ilvl="1" w:tplc="08090019">
       <w:start w:val="1"/>
       <w:numFmt w:val="lowerLetter"/>
       <w:lvlText w:val="%2."/>
@@ -2361,7 +3828,7 @@
   <w:abstractNum w:abstractNumId="1" w15:restartNumberingAfterBreak="0">
     <w:nsid w:val="0AB6093A"/>
     <w:multiLevelType w:val="hybridMultilevel"/>
-    <w:tmpl w:val="3F4CD8CC"/>
+    <w:tmpl w:val="8AA8D79A"/>
     <w:lvl w:ilvl="0" w:tplc="0809000F">
       <w:start w:val="1"/>
       <w:numFmt w:val="decimal"/>
@@ -2374,7 +3841,7 @@
         <w:rFonts w:hint="default"/>
       </w:rPr>
     </w:lvl>
-    <w:lvl w:ilvl="1" w:tplc="08090019" w:tentative="1">
+    <w:lvl w:ilvl="1" w:tplc="08090019">
       <w:start w:val="1"/>
       <w:numFmt w:val="lowerLetter"/>
       <w:lvlText w:val="%2."/>
@@ -2448,6 +3915,92 @@
     </w:lvl>
   </w:abstractNum>
   <w:abstractNum w:abstractNumId="2" w15:restartNumberingAfterBreak="0">
+    <w:nsid w:val="18466839"/>
+    <w:multiLevelType w:val="hybridMultilevel"/>
+    <w:tmpl w:val="8F38EDD2"/>
+    <w:lvl w:ilvl="0" w:tplc="0409000F">
+      <w:start w:val="1"/>
+      <w:numFmt w:val="decimal"/>
+      <w:lvlText w:val="%1."/>
+      <w:lvlJc w:val="left"/>
+      <w:pPr>
+        <w:ind w:left="720" w:hanging="360"/>
+      </w:pPr>
+    </w:lvl>
+    <w:lvl w:ilvl="1" w:tplc="04090019">
+      <w:start w:val="1"/>
+      <w:numFmt w:val="lowerLetter"/>
+      <w:lvlText w:val="%2."/>
+      <w:lvlJc w:val="left"/>
+      <w:pPr>
+        <w:ind w:left="1440" w:hanging="360"/>
+      </w:pPr>
+    </w:lvl>
+    <w:lvl w:ilvl="2" w:tplc="0409001B" w:tentative="1">
+      <w:start w:val="1"/>
+      <w:numFmt w:val="lowerRoman"/>
+      <w:lvlText w:val="%3."/>
+      <w:lvlJc w:val="right"/>
+      <w:pPr>
+        <w:ind w:left="2160" w:hanging="180"/>
+      </w:pPr>
+    </w:lvl>
+    <w:lvl w:ilvl="3" w:tplc="0409000F" w:tentative="1">
+      <w:start w:val="1"/>
+      <w:numFmt w:val="decimal"/>
+      <w:lvlText w:val="%4."/>
+      <w:lvlJc w:val="left"/>
+      <w:pPr>
+        <w:ind w:left="2880" w:hanging="360"/>
+      </w:pPr>
+    </w:lvl>
+    <w:lvl w:ilvl="4" w:tplc="04090019" w:tentative="1">
+      <w:start w:val="1"/>
+      <w:numFmt w:val="lowerLetter"/>
+      <w:lvlText w:val="%5."/>
+      <w:lvlJc w:val="left"/>
+      <w:pPr>
+        <w:ind w:left="3600" w:hanging="360"/>
+      </w:pPr>
+    </w:lvl>
+    <w:lvl w:ilvl="5" w:tplc="0409001B" w:tentative="1">
+      <w:start w:val="1"/>
+      <w:numFmt w:val="lowerRoman"/>
+      <w:lvlText w:val="%6."/>
+      <w:lvlJc w:val="right"/>
+      <w:pPr>
+        <w:ind w:left="4320" w:hanging="180"/>
+      </w:pPr>
+    </w:lvl>
+    <w:lvl w:ilvl="6" w:tplc="0409000F" w:tentative="1">
+      <w:start w:val="1"/>
+      <w:numFmt w:val="decimal"/>
+      <w:lvlText w:val="%7."/>
+      <w:lvlJc w:val="left"/>
+      <w:pPr>
+        <w:ind w:left="5040" w:hanging="360"/>
+      </w:pPr>
+    </w:lvl>
+    <w:lvl w:ilvl="7" w:tplc="04090019" w:tentative="1">
+      <w:start w:val="1"/>
+      <w:numFmt w:val="lowerLetter"/>
+      <w:lvlText w:val="%8."/>
+      <w:lvlJc w:val="left"/>
+      <w:pPr>
+        <w:ind w:left="5760" w:hanging="360"/>
+      </w:pPr>
+    </w:lvl>
+    <w:lvl w:ilvl="8" w:tplc="0409001B" w:tentative="1">
+      <w:start w:val="1"/>
+      <w:numFmt w:val="lowerRoman"/>
+      <w:lvlText w:val="%9."/>
+      <w:lvlJc w:val="right"/>
+      <w:pPr>
+        <w:ind w:left="6480" w:hanging="180"/>
+      </w:pPr>
+    </w:lvl>
+  </w:abstractNum>
+  <w:abstractNum w:abstractNumId="3" w15:restartNumberingAfterBreak="0">
     <w:nsid w:val="3337772D"/>
     <w:multiLevelType w:val="hybridMultilevel"/>
     <w:tmpl w:val="88604CA2"/>
@@ -2536,7 +4089,7 @@
       </w:pPr>
     </w:lvl>
   </w:abstractNum>
-  <w:abstractNum w:abstractNumId="3" w15:restartNumberingAfterBreak="0">
+  <w:abstractNum w:abstractNumId="4" w15:restartNumberingAfterBreak="0">
     <w:nsid w:val="39D44696"/>
     <w:multiLevelType w:val="hybridMultilevel"/>
     <w:tmpl w:val="A1803152"/>
@@ -2625,7 +4178,265 @@
       </w:pPr>
     </w:lvl>
   </w:abstractNum>
-  <w:abstractNum w:abstractNumId="4" w15:restartNumberingAfterBreak="0">
+  <w:abstractNum w:abstractNumId="5" w15:restartNumberingAfterBreak="0">
+    <w:nsid w:val="3BB26A01"/>
+    <w:multiLevelType w:val="hybridMultilevel"/>
+    <w:tmpl w:val="08003BE8"/>
+    <w:lvl w:ilvl="0" w:tplc="0409000F">
+      <w:start w:val="1"/>
+      <w:numFmt w:val="decimal"/>
+      <w:lvlText w:val="%1."/>
+      <w:lvlJc w:val="left"/>
+      <w:pPr>
+        <w:ind w:left="1065" w:hanging="360"/>
+      </w:pPr>
+    </w:lvl>
+    <w:lvl w:ilvl="1" w:tplc="04090019" w:tentative="1">
+      <w:start w:val="1"/>
+      <w:numFmt w:val="lowerLetter"/>
+      <w:lvlText w:val="%2."/>
+      <w:lvlJc w:val="left"/>
+      <w:pPr>
+        <w:ind w:left="1785" w:hanging="360"/>
+      </w:pPr>
+    </w:lvl>
+    <w:lvl w:ilvl="2" w:tplc="0409001B" w:tentative="1">
+      <w:start w:val="1"/>
+      <w:numFmt w:val="lowerRoman"/>
+      <w:lvlText w:val="%3."/>
+      <w:lvlJc w:val="right"/>
+      <w:pPr>
+        <w:ind w:left="2505" w:hanging="180"/>
+      </w:pPr>
+    </w:lvl>
+    <w:lvl w:ilvl="3" w:tplc="0409000F" w:tentative="1">
+      <w:start w:val="1"/>
+      <w:numFmt w:val="decimal"/>
+      <w:lvlText w:val="%4."/>
+      <w:lvlJc w:val="left"/>
+      <w:pPr>
+        <w:ind w:left="3225" w:hanging="360"/>
+      </w:pPr>
+    </w:lvl>
+    <w:lvl w:ilvl="4" w:tplc="04090019" w:tentative="1">
+      <w:start w:val="1"/>
+      <w:numFmt w:val="lowerLetter"/>
+      <w:lvlText w:val="%5."/>
+      <w:lvlJc w:val="left"/>
+      <w:pPr>
+        <w:ind w:left="3945" w:hanging="360"/>
+      </w:pPr>
+    </w:lvl>
+    <w:lvl w:ilvl="5" w:tplc="0409001B" w:tentative="1">
+      <w:start w:val="1"/>
+      <w:numFmt w:val="lowerRoman"/>
+      <w:lvlText w:val="%6."/>
+      <w:lvlJc w:val="right"/>
+      <w:pPr>
+        <w:ind w:left="4665" w:hanging="180"/>
+      </w:pPr>
+    </w:lvl>
+    <w:lvl w:ilvl="6" w:tplc="0409000F" w:tentative="1">
+      <w:start w:val="1"/>
+      <w:numFmt w:val="decimal"/>
+      <w:lvlText w:val="%7."/>
+      <w:lvlJc w:val="left"/>
+      <w:pPr>
+        <w:ind w:left="5385" w:hanging="360"/>
+      </w:pPr>
+    </w:lvl>
+    <w:lvl w:ilvl="7" w:tplc="04090019" w:tentative="1">
+      <w:start w:val="1"/>
+      <w:numFmt w:val="lowerLetter"/>
+      <w:lvlText w:val="%8."/>
+      <w:lvlJc w:val="left"/>
+      <w:pPr>
+        <w:ind w:left="6105" w:hanging="360"/>
+      </w:pPr>
+    </w:lvl>
+    <w:lvl w:ilvl="8" w:tplc="0409001B" w:tentative="1">
+      <w:start w:val="1"/>
+      <w:numFmt w:val="lowerRoman"/>
+      <w:lvlText w:val="%9."/>
+      <w:lvlJc w:val="right"/>
+      <w:pPr>
+        <w:ind w:left="6825" w:hanging="180"/>
+      </w:pPr>
+    </w:lvl>
+  </w:abstractNum>
+  <w:abstractNum w:abstractNumId="6" w15:restartNumberingAfterBreak="0">
+    <w:nsid w:val="43ED277A"/>
+    <w:multiLevelType w:val="hybridMultilevel"/>
+    <w:tmpl w:val="9D0E91C4"/>
+    <w:lvl w:ilvl="0" w:tplc="0409000F">
+      <w:start w:val="1"/>
+      <w:numFmt w:val="decimal"/>
+      <w:lvlText w:val="%1."/>
+      <w:lvlJc w:val="left"/>
+      <w:pPr>
+        <w:ind w:left="720" w:hanging="360"/>
+      </w:pPr>
+    </w:lvl>
+    <w:lvl w:ilvl="1" w:tplc="04090019">
+      <w:start w:val="1"/>
+      <w:numFmt w:val="lowerLetter"/>
+      <w:lvlText w:val="%2."/>
+      <w:lvlJc w:val="left"/>
+      <w:pPr>
+        <w:ind w:left="1440" w:hanging="360"/>
+      </w:pPr>
+    </w:lvl>
+    <w:lvl w:ilvl="2" w:tplc="0409001B" w:tentative="1">
+      <w:start w:val="1"/>
+      <w:numFmt w:val="lowerRoman"/>
+      <w:lvlText w:val="%3."/>
+      <w:lvlJc w:val="right"/>
+      <w:pPr>
+        <w:ind w:left="2160" w:hanging="180"/>
+      </w:pPr>
+    </w:lvl>
+    <w:lvl w:ilvl="3" w:tplc="0409000F" w:tentative="1">
+      <w:start w:val="1"/>
+      <w:numFmt w:val="decimal"/>
+      <w:lvlText w:val="%4."/>
+      <w:lvlJc w:val="left"/>
+      <w:pPr>
+        <w:ind w:left="2880" w:hanging="360"/>
+      </w:pPr>
+    </w:lvl>
+    <w:lvl w:ilvl="4" w:tplc="04090019" w:tentative="1">
+      <w:start w:val="1"/>
+      <w:numFmt w:val="lowerLetter"/>
+      <w:lvlText w:val="%5."/>
+      <w:lvlJc w:val="left"/>
+      <w:pPr>
+        <w:ind w:left="3600" w:hanging="360"/>
+      </w:pPr>
+    </w:lvl>
+    <w:lvl w:ilvl="5" w:tplc="0409001B" w:tentative="1">
+      <w:start w:val="1"/>
+      <w:numFmt w:val="lowerRoman"/>
+      <w:lvlText w:val="%6."/>
+      <w:lvlJc w:val="right"/>
+      <w:pPr>
+        <w:ind w:left="4320" w:hanging="180"/>
+      </w:pPr>
+    </w:lvl>
+    <w:lvl w:ilvl="6" w:tplc="0409000F" w:tentative="1">
+      <w:start w:val="1"/>
+      <w:numFmt w:val="decimal"/>
+      <w:lvlText w:val="%7."/>
+      <w:lvlJc w:val="left"/>
+      <w:pPr>
+        <w:ind w:left="5040" w:hanging="360"/>
+      </w:pPr>
+    </w:lvl>
+    <w:lvl w:ilvl="7" w:tplc="04090019" w:tentative="1">
+      <w:start w:val="1"/>
+      <w:numFmt w:val="lowerLetter"/>
+      <w:lvlText w:val="%8."/>
+      <w:lvlJc w:val="left"/>
+      <w:pPr>
+        <w:ind w:left="5760" w:hanging="360"/>
+      </w:pPr>
+    </w:lvl>
+    <w:lvl w:ilvl="8" w:tplc="0409001B" w:tentative="1">
+      <w:start w:val="1"/>
+      <w:numFmt w:val="lowerRoman"/>
+      <w:lvlText w:val="%9."/>
+      <w:lvlJc w:val="right"/>
+      <w:pPr>
+        <w:ind w:left="6480" w:hanging="180"/>
+      </w:pPr>
+    </w:lvl>
+  </w:abstractNum>
+  <w:abstractNum w:abstractNumId="7" w15:restartNumberingAfterBreak="0">
+    <w:nsid w:val="4C5E7D91"/>
+    <w:multiLevelType w:val="hybridMultilevel"/>
+    <w:tmpl w:val="3886F89E"/>
+    <w:lvl w:ilvl="0" w:tplc="0409000F">
+      <w:start w:val="1"/>
+      <w:numFmt w:val="decimal"/>
+      <w:lvlText w:val="%1."/>
+      <w:lvlJc w:val="left"/>
+      <w:pPr>
+        <w:ind w:left="720" w:hanging="360"/>
+      </w:pPr>
+    </w:lvl>
+    <w:lvl w:ilvl="1" w:tplc="04090019">
+      <w:start w:val="1"/>
+      <w:numFmt w:val="lowerLetter"/>
+      <w:lvlText w:val="%2."/>
+      <w:lvlJc w:val="left"/>
+      <w:pPr>
+        <w:ind w:left="1440" w:hanging="360"/>
+      </w:pPr>
+    </w:lvl>
+    <w:lvl w:ilvl="2" w:tplc="0409001B" w:tentative="1">
+      <w:start w:val="1"/>
+      <w:numFmt w:val="lowerRoman"/>
+      <w:lvlText w:val="%3."/>
+      <w:lvlJc w:val="right"/>
+      <w:pPr>
+        <w:ind w:left="2160" w:hanging="180"/>
+      </w:pPr>
+    </w:lvl>
+    <w:lvl w:ilvl="3" w:tplc="0409000F" w:tentative="1">
+      <w:start w:val="1"/>
+      <w:numFmt w:val="decimal"/>
+      <w:lvlText w:val="%4."/>
+      <w:lvlJc w:val="left"/>
+      <w:pPr>
+        <w:ind w:left="2880" w:hanging="360"/>
+      </w:pPr>
+    </w:lvl>
+    <w:lvl w:ilvl="4" w:tplc="04090019" w:tentative="1">
+      <w:start w:val="1"/>
+      <w:numFmt w:val="lowerLetter"/>
+      <w:lvlText w:val="%5."/>
+      <w:lvlJc w:val="left"/>
+      <w:pPr>
+        <w:ind w:left="3600" w:hanging="360"/>
+      </w:pPr>
+    </w:lvl>
+    <w:lvl w:ilvl="5" w:tplc="0409001B" w:tentative="1">
+      <w:start w:val="1"/>
+      <w:numFmt w:val="lowerRoman"/>
+      <w:lvlText w:val="%6."/>
+      <w:lvlJc w:val="right"/>
+      <w:pPr>
+        <w:ind w:left="4320" w:hanging="180"/>
+      </w:pPr>
+    </w:lvl>
+    <w:lvl w:ilvl="6" w:tplc="0409000F" w:tentative="1">
+      <w:start w:val="1"/>
+      <w:numFmt w:val="decimal"/>
+      <w:lvlText w:val="%7."/>
+      <w:lvlJc w:val="left"/>
+      <w:pPr>
+        <w:ind w:left="5040" w:hanging="360"/>
+      </w:pPr>
+    </w:lvl>
+    <w:lvl w:ilvl="7" w:tplc="04090019" w:tentative="1">
+      <w:start w:val="1"/>
+      <w:numFmt w:val="lowerLetter"/>
+      <w:lvlText w:val="%8."/>
+      <w:lvlJc w:val="left"/>
+      <w:pPr>
+        <w:ind w:left="5760" w:hanging="360"/>
+      </w:pPr>
+    </w:lvl>
+    <w:lvl w:ilvl="8" w:tplc="0409001B" w:tentative="1">
+      <w:start w:val="1"/>
+      <w:numFmt w:val="lowerRoman"/>
+      <w:lvlText w:val="%9."/>
+      <w:lvlJc w:val="right"/>
+      <w:pPr>
+        <w:ind w:left="6480" w:hanging="180"/>
+      </w:pPr>
+    </w:lvl>
+  </w:abstractNum>
+  <w:abstractNum w:abstractNumId="8" w15:restartNumberingAfterBreak="0">
     <w:nsid w:val="526C2F1D"/>
     <w:multiLevelType w:val="hybridMultilevel"/>
     <w:tmpl w:val="FDC4CE46"/>
@@ -2641,7 +4452,7 @@
         <w:rFonts w:hint="default"/>
       </w:rPr>
     </w:lvl>
-    <w:lvl w:ilvl="1" w:tplc="08090019" w:tentative="1">
+    <w:lvl w:ilvl="1" w:tplc="08090019">
       <w:start w:val="1"/>
       <w:numFmt w:val="lowerLetter"/>
       <w:lvlText w:val="%2."/>
@@ -2714,7 +4525,93 @@
       </w:pPr>
     </w:lvl>
   </w:abstractNum>
-  <w:abstractNum w:abstractNumId="5" w15:restartNumberingAfterBreak="0">
+  <w:abstractNum w:abstractNumId="9" w15:restartNumberingAfterBreak="0">
+    <w:nsid w:val="565708E6"/>
+    <w:multiLevelType w:val="hybridMultilevel"/>
+    <w:tmpl w:val="9D0E91C4"/>
+    <w:lvl w:ilvl="0" w:tplc="0409000F">
+      <w:start w:val="1"/>
+      <w:numFmt w:val="decimal"/>
+      <w:lvlText w:val="%1."/>
+      <w:lvlJc w:val="left"/>
+      <w:pPr>
+        <w:ind w:left="720" w:hanging="360"/>
+      </w:pPr>
+    </w:lvl>
+    <w:lvl w:ilvl="1" w:tplc="04090019">
+      <w:start w:val="1"/>
+      <w:numFmt w:val="lowerLetter"/>
+      <w:lvlText w:val="%2."/>
+      <w:lvlJc w:val="left"/>
+      <w:pPr>
+        <w:ind w:left="1440" w:hanging="360"/>
+      </w:pPr>
+    </w:lvl>
+    <w:lvl w:ilvl="2" w:tplc="0409001B" w:tentative="1">
+      <w:start w:val="1"/>
+      <w:numFmt w:val="lowerRoman"/>
+      <w:lvlText w:val="%3."/>
+      <w:lvlJc w:val="right"/>
+      <w:pPr>
+        <w:ind w:left="2160" w:hanging="180"/>
+      </w:pPr>
+    </w:lvl>
+    <w:lvl w:ilvl="3" w:tplc="0409000F" w:tentative="1">
+      <w:start w:val="1"/>
+      <w:numFmt w:val="decimal"/>
+      <w:lvlText w:val="%4."/>
+      <w:lvlJc w:val="left"/>
+      <w:pPr>
+        <w:ind w:left="2880" w:hanging="360"/>
+      </w:pPr>
+    </w:lvl>
+    <w:lvl w:ilvl="4" w:tplc="04090019" w:tentative="1">
+      <w:start w:val="1"/>
+      <w:numFmt w:val="lowerLetter"/>
+      <w:lvlText w:val="%5."/>
+      <w:lvlJc w:val="left"/>
+      <w:pPr>
+        <w:ind w:left="3600" w:hanging="360"/>
+      </w:pPr>
+    </w:lvl>
+    <w:lvl w:ilvl="5" w:tplc="0409001B" w:tentative="1">
+      <w:start w:val="1"/>
+      <w:numFmt w:val="lowerRoman"/>
+      <w:lvlText w:val="%6."/>
+      <w:lvlJc w:val="right"/>
+      <w:pPr>
+        <w:ind w:left="4320" w:hanging="180"/>
+      </w:pPr>
+    </w:lvl>
+    <w:lvl w:ilvl="6" w:tplc="0409000F" w:tentative="1">
+      <w:start w:val="1"/>
+      <w:numFmt w:val="decimal"/>
+      <w:lvlText w:val="%7."/>
+      <w:lvlJc w:val="left"/>
+      <w:pPr>
+        <w:ind w:left="5040" w:hanging="360"/>
+      </w:pPr>
+    </w:lvl>
+    <w:lvl w:ilvl="7" w:tplc="04090019" w:tentative="1">
+      <w:start w:val="1"/>
+      <w:numFmt w:val="lowerLetter"/>
+      <w:lvlText w:val="%8."/>
+      <w:lvlJc w:val="left"/>
+      <w:pPr>
+        <w:ind w:left="5760" w:hanging="360"/>
+      </w:pPr>
+    </w:lvl>
+    <w:lvl w:ilvl="8" w:tplc="0409001B" w:tentative="1">
+      <w:start w:val="1"/>
+      <w:numFmt w:val="lowerRoman"/>
+      <w:lvlText w:val="%9."/>
+      <w:lvlJc w:val="right"/>
+      <w:pPr>
+        <w:ind w:left="6480" w:hanging="180"/>
+      </w:pPr>
+    </w:lvl>
+  </w:abstractNum>
+  <w:abstractNum w:abstractNumId="10" w15:restartNumberingAfterBreak="0">
     <w:nsid w:val="62CA20C8"/>
     <w:multiLevelType w:val="hybridMultilevel"/>
     <w:tmpl w:val="3F4CD8CC"/>
@@ -2803,7 +4700,179 @@
       </w:pPr>
     </w:lvl>
   </w:abstractNum>
-  <w:abstractNum w:abstractNumId="6" w15:restartNumberingAfterBreak="0">
+  <w:abstractNum w:abstractNumId="11" w15:restartNumberingAfterBreak="0">
+    <w:nsid w:val="71AC311C"/>
+    <w:multiLevelType w:val="hybridMultilevel"/>
+    <w:tmpl w:val="8F38EDD2"/>
+    <w:lvl w:ilvl="0" w:tplc="0409000F">
+      <w:start w:val="1"/>
+      <w:numFmt w:val="decimal"/>
+      <w:lvlText w:val="%1."/>
+      <w:lvlJc w:val="left"/>
+      <w:pPr>
+        <w:ind w:left="720" w:hanging="360"/>
+      </w:pPr>
+    </w:lvl>
+    <w:lvl w:ilvl="1" w:tplc="04090019">
+      <w:start w:val="1"/>
+      <w:numFmt w:val="lowerLetter"/>
+      <w:lvlText w:val="%2."/>
+      <w:lvlJc w:val="left"/>
+      <w:pPr>
+        <w:ind w:left="1440" w:hanging="360"/>
+      </w:pPr>
+    </w:lvl>
+    <w:lvl w:ilvl="2" w:tplc="0409001B" w:tentative="1">
+      <w:start w:val="1"/>
+      <w:numFmt w:val="lowerRoman"/>
+      <w:lvlText w:val="%3."/>
+      <w:lvlJc w:val="right"/>
+      <w:pPr>
+        <w:ind w:left="2160" w:hanging="180"/>
+      </w:pPr>
+    </w:lvl>
+    <w:lvl w:ilvl="3" w:tplc="0409000F" w:tentative="1">
+      <w:start w:val="1"/>
+      <w:numFmt w:val="decimal"/>
+      <w:lvlText w:val="%4."/>
+      <w:lvlJc w:val="left"/>
+      <w:pPr>
+        <w:ind w:left="2880" w:hanging="360"/>
+      </w:pPr>
+    </w:lvl>
+    <w:lvl w:ilvl="4" w:tplc="04090019" w:tentative="1">
+      <w:start w:val="1"/>
+      <w:numFmt w:val="lowerLetter"/>
+      <w:lvlText w:val="%5."/>
+      <w:lvlJc w:val="left"/>
+      <w:pPr>
+        <w:ind w:left="3600" w:hanging="360"/>
+      </w:pPr>
+    </w:lvl>
+    <w:lvl w:ilvl="5" w:tplc="0409001B" w:tentative="1">
+      <w:start w:val="1"/>
+      <w:numFmt w:val="lowerRoman"/>
+      <w:lvlText w:val="%6."/>
+      <w:lvlJc w:val="right"/>
+      <w:pPr>
+        <w:ind w:left="4320" w:hanging="180"/>
+      </w:pPr>
+    </w:lvl>
+    <w:lvl w:ilvl="6" w:tplc="0409000F" w:tentative="1">
+      <w:start w:val="1"/>
+      <w:numFmt w:val="decimal"/>
+      <w:lvlText w:val="%7."/>
+      <w:lvlJc w:val="left"/>
+      <w:pPr>
+        <w:ind w:left="5040" w:hanging="360"/>
+      </w:pPr>
+    </w:lvl>
+    <w:lvl w:ilvl="7" w:tplc="04090019" w:tentative="1">
+      <w:start w:val="1"/>
+      <w:numFmt w:val="lowerLetter"/>
+      <w:lvlText w:val="%8."/>
+      <w:lvlJc w:val="left"/>
+      <w:pPr>
+        <w:ind w:left="5760" w:hanging="360"/>
+      </w:pPr>
+    </w:lvl>
+    <w:lvl w:ilvl="8" w:tplc="0409001B" w:tentative="1">
+      <w:start w:val="1"/>
+      <w:numFmt w:val="lowerRoman"/>
+      <w:lvlText w:val="%9."/>
+      <w:lvlJc w:val="right"/>
+      <w:pPr>
+        <w:ind w:left="6480" w:hanging="180"/>
+      </w:pPr>
+    </w:lvl>
+  </w:abstractNum>
+  <w:abstractNum w:abstractNumId="12" w15:restartNumberingAfterBreak="0">
+    <w:nsid w:val="73E2017E"/>
+    <w:multiLevelType w:val="hybridMultilevel"/>
+    <w:tmpl w:val="3886F89E"/>
+    <w:lvl w:ilvl="0" w:tplc="0409000F">
+      <w:start w:val="1"/>
+      <w:numFmt w:val="decimal"/>
+      <w:lvlText w:val="%1."/>
+      <w:lvlJc w:val="left"/>
+      <w:pPr>
+        <w:ind w:left="720" w:hanging="360"/>
+      </w:pPr>
+    </w:lvl>
+    <w:lvl w:ilvl="1" w:tplc="04090019">
+      <w:start w:val="1"/>
+      <w:numFmt w:val="lowerLetter"/>
+      <w:lvlText w:val="%2."/>
+      <w:lvlJc w:val="left"/>
+      <w:pPr>
+        <w:ind w:left="1440" w:hanging="360"/>
+      </w:pPr>
+    </w:lvl>
+    <w:lvl w:ilvl="2" w:tplc="0409001B" w:tentative="1">
+      <w:start w:val="1"/>
+      <w:numFmt w:val="lowerRoman"/>
+      <w:lvlText w:val="%3."/>
+      <w:lvlJc w:val="right"/>
+      <w:pPr>
+        <w:ind w:left="2160" w:hanging="180"/>
+      </w:pPr>
+    </w:lvl>
+    <w:lvl w:ilvl="3" w:tplc="0409000F" w:tentative="1">
+      <w:start w:val="1"/>
+      <w:numFmt w:val="decimal"/>
+      <w:lvlText w:val="%4."/>
+      <w:lvlJc w:val="left"/>
+      <w:pPr>
+        <w:ind w:left="2880" w:hanging="360"/>
+      </w:pPr>
+    </w:lvl>
+    <w:lvl w:ilvl="4" w:tplc="04090019" w:tentative="1">
+      <w:start w:val="1"/>
+      <w:numFmt w:val="lowerLetter"/>
+      <w:lvlText w:val="%5."/>
+      <w:lvlJc w:val="left"/>
+      <w:pPr>
+        <w:ind w:left="3600" w:hanging="360"/>
+      </w:pPr>
+    </w:lvl>
+    <w:lvl w:ilvl="5" w:tplc="0409001B" w:tentative="1">
+      <w:start w:val="1"/>
+      <w:numFmt w:val="lowerRoman"/>
+      <w:lvlText w:val="%6."/>
+      <w:lvlJc w:val="right"/>
+      <w:pPr>
+        <w:ind w:left="4320" w:hanging="180"/>
+      </w:pPr>
+    </w:lvl>
+    <w:lvl w:ilvl="6" w:tplc="0409000F" w:tentative="1">
+      <w:start w:val="1"/>
+      <w:numFmt w:val="decimal"/>
+      <w:lvlText w:val="%7."/>
+      <w:lvlJc w:val="left"/>
+      <w:pPr>
+        <w:ind w:left="5040" w:hanging="360"/>
+      </w:pPr>
+    </w:lvl>
+    <w:lvl w:ilvl="7" w:tplc="04090019" w:tentative="1">
+      <w:start w:val="1"/>
+      <w:numFmt w:val="lowerLetter"/>
+      <w:lvlText w:val="%8."/>
+      <w:lvlJc w:val="left"/>
+      <w:pPr>
+        <w:ind w:left="5760" w:hanging="360"/>
+      </w:pPr>
+    </w:lvl>
+    <w:lvl w:ilvl="8" w:tplc="0409001B" w:tentative="1">
+      <w:start w:val="1"/>
+      <w:numFmt w:val="lowerRoman"/>
+      <w:lvlText w:val="%9."/>
+      <w:lvlJc w:val="right"/>
+      <w:pPr>
+        <w:ind w:left="6480" w:hanging="180"/>
+      </w:pPr>
+    </w:lvl>
+  </w:abstractNum>
+  <w:abstractNum w:abstractNumId="13" w15:restartNumberingAfterBreak="0">
     <w:nsid w:val="7AA5562B"/>
     <w:multiLevelType w:val="hybridMultilevel"/>
     <w:tmpl w:val="3F4CD8CC"/>
@@ -2893,10 +4962,10 @@
     </w:lvl>
   </w:abstractNum>
   <w:num w:numId="1">
-    <w:abstractNumId w:val="3"/>
+    <w:abstractNumId w:val="4"/>
   </w:num>
   <w:num w:numId="2">
-    <w:abstractNumId w:val="2"/>
+    <w:abstractNumId w:val="3"/>
   </w:num>
   <w:num w:numId="3">
     <w:abstractNumId w:val="1"/>
@@ -2905,13 +4974,34 @@
     <w:abstractNumId w:val="0"/>
   </w:num>
   <w:num w:numId="5">
-    <w:abstractNumId w:val="4"/>
+    <w:abstractNumId w:val="8"/>
   </w:num>
   <w:num w:numId="6">
+    <w:abstractNumId w:val="10"/>
+  </w:num>
+  <w:num w:numId="7">
+    <w:abstractNumId w:val="13"/>
+  </w:num>
+  <w:num w:numId="8">
     <w:abstractNumId w:val="5"/>
   </w:num>
-  <w:num w:numId="7">
+  <w:num w:numId="9">
+    <w:abstractNumId w:val="11"/>
+  </w:num>
+  <w:num w:numId="10">
+    <w:abstractNumId w:val="2"/>
+  </w:num>
+  <w:num w:numId="11">
+    <w:abstractNumId w:val="7"/>
+  </w:num>
+  <w:num w:numId="12">
     <w:abstractNumId w:val="6"/>
+  </w:num>
+  <w:num w:numId="13">
+    <w:abstractNumId w:val="12"/>
+  </w:num>
+  <w:num w:numId="14">
+    <w:abstractNumId w:val="9"/>
   </w:num>
 </w:numbering>
 </file>

</xml_diff>